<commit_message>
Changed documentation in "How to use"
</commit_message>
<xml_diff>
--- a/How to use/HTML Report Generation for SoapUI XML Execution.docx
+++ b/How to use/HTML Report Generation for SoapUI XML Execution.docx
@@ -264,7 +264,7 @@
           <w:noProof/>
         </w:rPr>
         <w:drawing>
-          <wp:anchor distT="0" distB="0" distL="114300" distR="114300" simplePos="0" relativeHeight="251658240" behindDoc="0" locked="0" layoutInCell="1" allowOverlap="1" wp14:anchorId="27E44976" wp14:editId="7BE2F14E">
+          <wp:anchor distT="0" distB="0" distL="114300" distR="114300" simplePos="0" relativeHeight="251657216" behindDoc="0" locked="0" layoutInCell="1" allowOverlap="1" wp14:anchorId="27E44976" wp14:editId="7BE2F14E">
             <wp:simplePos x="0" y="0"/>
             <wp:positionH relativeFrom="margin">
               <wp:posOffset>447675</wp:posOffset>
@@ -287,7 +287,7 @@
                     <pic:cNvPicPr/>
                   </pic:nvPicPr>
                   <pic:blipFill>
-                    <a:blip r:embed="rId7">
+                    <a:blip r:embed="rId8">
                       <a:extLst>
                         <a:ext uri="{28A0092B-C50C-407E-A947-70E740481C1C}">
                           <a14:useLocalDpi xmlns:a14="http://schemas.microsoft.com/office/drawing/2010/main" val="0"/>
@@ -345,7 +345,7 @@
         </w:rPr>
         <w:lastRenderedPageBreak/>
         <w:drawing>
-          <wp:anchor distT="0" distB="0" distL="114300" distR="114300" simplePos="0" relativeHeight="251667456" behindDoc="0" locked="0" layoutInCell="1" allowOverlap="1" wp14:anchorId="21936829" wp14:editId="2F0FA1DF">
+          <wp:anchor distT="0" distB="0" distL="114300" distR="114300" simplePos="0" relativeHeight="251666432" behindDoc="0" locked="0" layoutInCell="1" allowOverlap="1" wp14:anchorId="21936829" wp14:editId="2F0FA1DF">
             <wp:simplePos x="0" y="0"/>
             <wp:positionH relativeFrom="column">
               <wp:posOffset>457200</wp:posOffset>
@@ -365,96 +365,6 @@
                 <pic:pic xmlns:pic="http://schemas.openxmlformats.org/drawingml/2006/picture">
                   <pic:nvPicPr>
                     <pic:cNvPr id="3" name="2.png"/>
-                    <pic:cNvPicPr/>
-                  </pic:nvPicPr>
-                  <pic:blipFill>
-                    <a:blip r:embed="rId8">
-                      <a:extLst>
-                        <a:ext uri="{28A0092B-C50C-407E-A947-70E740481C1C}">
-                          <a14:useLocalDpi xmlns:a14="http://schemas.microsoft.com/office/drawing/2010/main" val="0"/>
-                        </a:ext>
-                      </a:extLst>
-                    </a:blip>
-                    <a:stretch>
-                      <a:fillRect/>
-                    </a:stretch>
-                  </pic:blipFill>
-                  <pic:spPr>
-                    <a:xfrm>
-                      <a:off x="0" y="0"/>
-                      <a:ext cx="5943600" cy="5316855"/>
-                    </a:xfrm>
-                    <a:prstGeom prst="rect">
-                      <a:avLst/>
-                    </a:prstGeom>
-                  </pic:spPr>
-                </pic:pic>
-              </a:graphicData>
-            </a:graphic>
-            <wp14:sizeRelH relativeFrom="page">
-              <wp14:pctWidth>0</wp14:pctWidth>
-            </wp14:sizeRelH>
-            <wp14:sizeRelV relativeFrom="page">
-              <wp14:pctHeight>0</wp14:pctHeight>
-            </wp14:sizeRelV>
-          </wp:anchor>
-        </w:drawing>
-      </w:r>
-      <w:r>
-        <w:t xml:space="preserve">Select “Gauge” and </w:t>
-      </w:r>
-      <w:r>
-        <w:t>Click</w:t>
-      </w:r>
-      <w:r>
-        <w:t xml:space="preserve"> “Next” button</w:t>
-      </w:r>
-      <w:r>
-        <w:br/>
-      </w:r>
-    </w:p>
-    <w:p/>
-    <w:p/>
-    <w:p/>
-    <w:p/>
-    <w:p/>
-    <w:p/>
-    <w:p/>
-    <w:p/>
-    <w:p/>
-    <w:p>
-      <w:pPr>
-        <w:pStyle w:val="ListParagraph"/>
-        <w:numPr>
-          <w:ilvl w:val="0"/>
-          <w:numId w:val="2"/>
-        </w:numPr>
-      </w:pPr>
-      <w:r>
-        <w:rPr>
-          <w:noProof/>
-        </w:rPr>
-        <w:drawing>
-          <wp:anchor distT="0" distB="0" distL="114300" distR="114300" simplePos="0" relativeHeight="251668480" behindDoc="0" locked="0" layoutInCell="1" allowOverlap="1" wp14:anchorId="6AFA4779" wp14:editId="1E94E5D2">
-            <wp:simplePos x="0" y="0"/>
-            <wp:positionH relativeFrom="column">
-              <wp:posOffset>457200</wp:posOffset>
-            </wp:positionH>
-            <wp:positionV relativeFrom="paragraph">
-              <wp:posOffset>276225</wp:posOffset>
-            </wp:positionV>
-            <wp:extent cx="5943600" cy="5316855"/>
-            <wp:effectExtent l="0" t="0" r="0" b="0"/>
-            <wp:wrapSquare wrapText="bothSides"/>
-            <wp:docPr id="4" name="Picture 4"/>
-            <wp:cNvGraphicFramePr>
-              <a:graphicFrameLocks xmlns:a="http://schemas.openxmlformats.org/drawingml/2006/main" noChangeAspect="1"/>
-            </wp:cNvGraphicFramePr>
-            <a:graphic xmlns:a="http://schemas.openxmlformats.org/drawingml/2006/main">
-              <a:graphicData uri="http://schemas.openxmlformats.org/drawingml/2006/picture">
-                <pic:pic xmlns:pic="http://schemas.openxmlformats.org/drawingml/2006/picture">
-                  <pic:nvPicPr>
-                    <pic:cNvPr id="4" name="2.png"/>
                     <pic:cNvPicPr/>
                   </pic:nvPicPr>
                   <pic:blipFill>
@@ -491,29 +401,18 @@
         </w:drawing>
       </w:r>
       <w:r>
-        <w:t>Enter a name for the project and Click “Finish”</w:t>
-      </w:r>
-      <w:r>
-        <w:t xml:space="preserve"> button</w:t>
-      </w:r>
-    </w:p>
-    <w:p>
+        <w:t xml:space="preserve">Select “Gauge” and </w:t>
+      </w:r>
+      <w:r>
+        <w:t>Click</w:t>
+      </w:r>
+      <w:r>
+        <w:t xml:space="preserve"> “Next” button</w:t>
+      </w:r>
       <w:r>
         <w:br/>
       </w:r>
-      <w:r>
-        <w:br/>
-      </w:r>
-    </w:p>
-    <w:p/>
-    <w:p/>
-    <w:p/>
-    <w:p/>
-    <w:p/>
-    <w:p/>
-    <w:p/>
-    <w:p/>
-    <w:p/>
+    </w:p>
     <w:p/>
     <w:p/>
     <w:p/>
@@ -531,6 +430,107 @@
         </w:numPr>
       </w:pPr>
       <w:r>
+        <w:rPr>
+          <w:noProof/>
+        </w:rPr>
+        <w:lastRenderedPageBreak/>
+        <w:drawing>
+          <wp:anchor distT="0" distB="0" distL="114300" distR="114300" simplePos="0" relativeHeight="251667456" behindDoc="0" locked="0" layoutInCell="1" allowOverlap="1" wp14:anchorId="6AFA4779" wp14:editId="1E94E5D2">
+            <wp:simplePos x="0" y="0"/>
+            <wp:positionH relativeFrom="column">
+              <wp:posOffset>457200</wp:posOffset>
+            </wp:positionH>
+            <wp:positionV relativeFrom="paragraph">
+              <wp:posOffset>276225</wp:posOffset>
+            </wp:positionV>
+            <wp:extent cx="5943600" cy="5316855"/>
+            <wp:effectExtent l="0" t="0" r="0" b="0"/>
+            <wp:wrapSquare wrapText="bothSides"/>
+            <wp:docPr id="4" name="Picture 4"/>
+            <wp:cNvGraphicFramePr>
+              <a:graphicFrameLocks xmlns:a="http://schemas.openxmlformats.org/drawingml/2006/main" noChangeAspect="1"/>
+            </wp:cNvGraphicFramePr>
+            <a:graphic xmlns:a="http://schemas.openxmlformats.org/drawingml/2006/main">
+              <a:graphicData uri="http://schemas.openxmlformats.org/drawingml/2006/picture">
+                <pic:pic xmlns:pic="http://schemas.openxmlformats.org/drawingml/2006/picture">
+                  <pic:nvPicPr>
+                    <pic:cNvPr id="4" name="2.png"/>
+                    <pic:cNvPicPr/>
+                  </pic:nvPicPr>
+                  <pic:blipFill>
+                    <a:blip r:embed="rId10">
+                      <a:extLst>
+                        <a:ext uri="{28A0092B-C50C-407E-A947-70E740481C1C}">
+                          <a14:useLocalDpi xmlns:a14="http://schemas.microsoft.com/office/drawing/2010/main" val="0"/>
+                        </a:ext>
+                      </a:extLst>
+                    </a:blip>
+                    <a:stretch>
+                      <a:fillRect/>
+                    </a:stretch>
+                  </pic:blipFill>
+                  <pic:spPr>
+                    <a:xfrm>
+                      <a:off x="0" y="0"/>
+                      <a:ext cx="5943600" cy="5316855"/>
+                    </a:xfrm>
+                    <a:prstGeom prst="rect">
+                      <a:avLst/>
+                    </a:prstGeom>
+                  </pic:spPr>
+                </pic:pic>
+              </a:graphicData>
+            </a:graphic>
+            <wp14:sizeRelH relativeFrom="page">
+              <wp14:pctWidth>0</wp14:pctWidth>
+            </wp14:sizeRelH>
+            <wp14:sizeRelV relativeFrom="page">
+              <wp14:pctHeight>0</wp14:pctHeight>
+            </wp14:sizeRelV>
+          </wp:anchor>
+        </w:drawing>
+      </w:r>
+      <w:r>
+        <w:t>Enter a name for the project and Click “Finish”</w:t>
+      </w:r>
+      <w:r>
+        <w:t xml:space="preserve"> button</w:t>
+      </w:r>
+    </w:p>
+    <w:p>
+      <w:r>
+        <w:br/>
+      </w:r>
+      <w:r>
+        <w:br/>
+      </w:r>
+    </w:p>
+    <w:p/>
+    <w:p/>
+    <w:p/>
+    <w:p/>
+    <w:p/>
+    <w:p/>
+    <w:p/>
+    <w:p/>
+    <w:p/>
+    <w:p/>
+    <w:p/>
+    <w:p/>
+    <w:p/>
+    <w:p/>
+    <w:p/>
+    <w:p/>
+    <w:p/>
+    <w:p>
+      <w:pPr>
+        <w:pStyle w:val="ListParagraph"/>
+        <w:numPr>
+          <w:ilvl w:val="0"/>
+          <w:numId w:val="2"/>
+        </w:numPr>
+      </w:pPr>
+      <w:r>
         <w:t xml:space="preserve">Download this </w:t>
       </w:r>
       <w:r>
@@ -539,7 +539,7 @@
       <w:r>
         <w:t xml:space="preserve"> from </w:t>
       </w:r>
-      <w:hyperlink r:id="rId10" w:history="1">
+      <w:hyperlink r:id="rId11" w:history="1">
         <w:r>
           <w:rPr>
             <w:rStyle w:val="Hyperlink"/>
@@ -599,7 +599,7 @@
                     </pic:cNvPicPr>
                   </pic:nvPicPr>
                   <pic:blipFill>
-                    <a:blip r:embed="rId11">
+                    <a:blip r:embed="rId12">
                       <a:extLst>
                         <a:ext uri="{28A0092B-C50C-407E-A947-70E740481C1C}">
                           <a14:useLocalDpi xmlns:a14="http://schemas.microsoft.com/office/drawing/2010/main" val="0"/>
@@ -640,7 +640,6 @@
         </w:numPr>
       </w:pPr>
       <w:r>
-        <w:lastRenderedPageBreak/>
         <w:t>Copy</w:t>
       </w:r>
       <w:r>
@@ -659,8 +658,9 @@
         <w:rPr>
           <w:noProof/>
         </w:rPr>
+        <w:lastRenderedPageBreak/>
         <w:drawing>
-          <wp:anchor distT="0" distB="0" distL="114300" distR="114300" simplePos="0" relativeHeight="251666432" behindDoc="1" locked="0" layoutInCell="1" allowOverlap="1" wp14:anchorId="2538D9BF" wp14:editId="11064071">
+          <wp:anchor distT="0" distB="0" distL="114300" distR="114300" simplePos="0" relativeHeight="251665408" behindDoc="1" locked="0" layoutInCell="1" allowOverlap="1" wp14:anchorId="2538D9BF" wp14:editId="11064071">
             <wp:simplePos x="0" y="0"/>
             <wp:positionH relativeFrom="column">
               <wp:posOffset>457200</wp:posOffset>
@@ -683,7 +683,7 @@
                     <pic:cNvPicPr/>
                   </pic:nvPicPr>
                   <pic:blipFill>
-                    <a:blip r:embed="rId12">
+                    <a:blip r:embed="rId13">
                       <a:extLst>
                         <a:ext uri="{28A0092B-C50C-407E-A947-70E740481C1C}">
                           <a14:useLocalDpi xmlns:a14="http://schemas.microsoft.com/office/drawing/2010/main" val="0"/>
@@ -803,7 +803,7 @@
           <w:noProof/>
         </w:rPr>
         <w:drawing>
-          <wp:anchor distT="0" distB="0" distL="114300" distR="114300" simplePos="0" relativeHeight="251665408" behindDoc="0" locked="0" layoutInCell="1" allowOverlap="1" wp14:anchorId="5418FB48" wp14:editId="5D6CD970">
+          <wp:anchor distT="0" distB="0" distL="114300" distR="114300" simplePos="0" relativeHeight="251664384" behindDoc="0" locked="0" layoutInCell="1" allowOverlap="1" wp14:anchorId="5418FB48" wp14:editId="5D6CD970">
             <wp:simplePos x="0" y="0"/>
             <wp:positionH relativeFrom="column">
               <wp:posOffset>457200</wp:posOffset>
@@ -823,92 +823,6 @@
                 <pic:pic xmlns:pic="http://schemas.openxmlformats.org/drawingml/2006/picture">
                   <pic:nvPicPr>
                     <pic:cNvPr id="0" name="Picture 2"/>
-                    <pic:cNvPicPr>
-                      <a:picLocks noChangeAspect="1" noChangeArrowheads="1"/>
-                    </pic:cNvPicPr>
-                  </pic:nvPicPr>
-                  <pic:blipFill>
-                    <a:blip r:embed="rId13">
-                      <a:extLst>
-                        <a:ext uri="{28A0092B-C50C-407E-A947-70E740481C1C}">
-                          <a14:useLocalDpi xmlns:a14="http://schemas.microsoft.com/office/drawing/2010/main" val="0"/>
-                        </a:ext>
-                      </a:extLst>
-                    </a:blip>
-                    <a:srcRect/>
-                    <a:stretch>
-                      <a:fillRect/>
-                    </a:stretch>
-                  </pic:blipFill>
-                  <pic:spPr bwMode="auto">
-                    <a:xfrm>
-                      <a:off x="0" y="0"/>
-                      <a:ext cx="5934075" cy="3333750"/>
-                    </a:xfrm>
-                    <a:prstGeom prst="rect">
-                      <a:avLst/>
-                    </a:prstGeom>
-                    <a:noFill/>
-                    <a:ln>
-                      <a:noFill/>
-                    </a:ln>
-                  </pic:spPr>
-                </pic:pic>
-              </a:graphicData>
-            </a:graphic>
-            <wp14:sizeRelH relativeFrom="page">
-              <wp14:pctWidth>0</wp14:pctWidth>
-            </wp14:sizeRelH>
-            <wp14:sizeRelV relativeFrom="page">
-              <wp14:pctHeight>0</wp14:pctHeight>
-            </wp14:sizeRelV>
-          </wp:anchor>
-        </w:drawing>
-      </w:r>
-      <w:r>
-        <w:t>Right Click on pom.xml and click “Add as Maven Project”</w:t>
-      </w:r>
-    </w:p>
-    <w:p>
-      <w:pPr>
-        <w:ind w:left="360"/>
-      </w:pPr>
-    </w:p>
-    <w:p/>
-    <w:p>
-      <w:pPr>
-        <w:pStyle w:val="ListParagraph"/>
-        <w:numPr>
-          <w:ilvl w:val="0"/>
-          <w:numId w:val="2"/>
-        </w:numPr>
-      </w:pPr>
-      <w:r>
-        <w:rPr>
-          <w:noProof/>
-        </w:rPr>
-        <w:lastRenderedPageBreak/>
-        <w:drawing>
-          <wp:anchor distT="0" distB="0" distL="114300" distR="114300" simplePos="0" relativeHeight="251670528" behindDoc="0" locked="0" layoutInCell="1" allowOverlap="1" wp14:anchorId="43FE73BD" wp14:editId="13AB04E3">
-            <wp:simplePos x="0" y="0"/>
-            <wp:positionH relativeFrom="column">
-              <wp:posOffset>457200</wp:posOffset>
-            </wp:positionH>
-            <wp:positionV relativeFrom="paragraph">
-              <wp:posOffset>238125</wp:posOffset>
-            </wp:positionV>
-            <wp:extent cx="5934075" cy="3333750"/>
-            <wp:effectExtent l="0" t="0" r="9525" b="0"/>
-            <wp:wrapSquare wrapText="bothSides"/>
-            <wp:docPr id="10" name="Picture 10"/>
-            <wp:cNvGraphicFramePr>
-              <a:graphicFrameLocks xmlns:a="http://schemas.openxmlformats.org/drawingml/2006/main" noChangeAspect="1"/>
-            </wp:cNvGraphicFramePr>
-            <a:graphic xmlns:a="http://schemas.openxmlformats.org/drawingml/2006/main">
-              <a:graphicData uri="http://schemas.openxmlformats.org/drawingml/2006/picture">
-                <pic:pic xmlns:pic="http://schemas.openxmlformats.org/drawingml/2006/picture">
-                  <pic:nvPicPr>
-                    <pic:cNvPr id="0" name="Picture 3"/>
                     <pic:cNvPicPr>
                       <a:picLocks noChangeAspect="1" noChangeArrowheads="1"/>
                     </pic:cNvPicPr>
@@ -952,19 +866,15 @@
         </w:drawing>
       </w:r>
       <w:r>
-        <w:t>Click “Recreate” button</w:t>
-      </w:r>
-    </w:p>
-    <w:p>
-      <w:pPr>
-        <w:pStyle w:val="ListParagraph"/>
-      </w:pPr>
-    </w:p>
-    <w:p>
-      <w:pPr>
-        <w:pStyle w:val="ListParagraph"/>
-      </w:pPr>
-    </w:p>
+        <w:t>Right Click on pom.xml and click “Add as Maven Project”</w:t>
+      </w:r>
+    </w:p>
+    <w:p>
+      <w:pPr>
+        <w:ind w:left="360"/>
+      </w:pPr>
+    </w:p>
+    <w:p/>
     <w:p>
       <w:pPr>
         <w:pStyle w:val="ListParagraph"/>
@@ -974,34 +884,23 @@
         </w:numPr>
       </w:pPr>
       <w:r>
-        <w:t xml:space="preserve">Again Right Click on pom.xml and click “Add as Maven Project” </w:t>
-      </w:r>
-    </w:p>
-    <w:p>
-      <w:pPr>
-        <w:pStyle w:val="ListParagraph"/>
-        <w:numPr>
-          <w:ilvl w:val="0"/>
-          <w:numId w:val="2"/>
-        </w:numPr>
-      </w:pPr>
-      <w:r>
         <w:rPr>
           <w:noProof/>
         </w:rPr>
+        <w:lastRenderedPageBreak/>
         <w:drawing>
-          <wp:anchor distT="0" distB="0" distL="114300" distR="114300" simplePos="0" relativeHeight="251669504" behindDoc="0" locked="0" layoutInCell="1" allowOverlap="1" wp14:anchorId="11F3F61C" wp14:editId="573550AF">
+          <wp:anchor distT="0" distB="0" distL="114300" distR="114300" simplePos="0" relativeHeight="251669504" behindDoc="0" locked="0" layoutInCell="1" allowOverlap="1" wp14:anchorId="43FE73BD" wp14:editId="13AB04E3">
             <wp:simplePos x="0" y="0"/>
             <wp:positionH relativeFrom="column">
               <wp:posOffset>457200</wp:posOffset>
             </wp:positionH>
             <wp:positionV relativeFrom="paragraph">
-              <wp:posOffset>281940</wp:posOffset>
+              <wp:posOffset>238125</wp:posOffset>
             </wp:positionV>
             <wp:extent cx="5934075" cy="3333750"/>
             <wp:effectExtent l="0" t="0" r="9525" b="0"/>
             <wp:wrapSquare wrapText="bothSides"/>
-            <wp:docPr id="11" name="Picture 11"/>
+            <wp:docPr id="10" name="Picture 10"/>
             <wp:cNvGraphicFramePr>
               <a:graphicFrameLocks xmlns:a="http://schemas.openxmlformats.org/drawingml/2006/main" noChangeAspect="1"/>
             </wp:cNvGraphicFramePr>
@@ -1009,7 +908,7 @@
               <a:graphicData uri="http://schemas.openxmlformats.org/drawingml/2006/picture">
                 <pic:pic xmlns:pic="http://schemas.openxmlformats.org/drawingml/2006/picture">
                   <pic:nvPicPr>
-                    <pic:cNvPr id="0" name="Picture 4"/>
+                    <pic:cNvPr id="0" name="Picture 3"/>
                     <pic:cNvPicPr>
                       <a:picLocks noChangeAspect="1" noChangeArrowheads="1"/>
                     </pic:cNvPicPr>
@@ -1053,18 +952,7 @@
         </w:drawing>
       </w:r>
       <w:r>
-        <w:t>Right Click on “</w:t>
-      </w:r>
-      <w:proofErr w:type="spellStart"/>
-      <w:r>
-        <w:t>TestProject</w:t>
-      </w:r>
-      <w:proofErr w:type="spellEnd"/>
-      <w:r>
-        <w:t>” and</w:t>
-      </w:r>
-      <w:r>
-        <w:t xml:space="preserve"> click “Open Module Settings”</w:t>
+        <w:t>Click “Recreate” button</w:t>
       </w:r>
     </w:p>
     <w:p>
@@ -1086,8 +974,7 @@
         </w:numPr>
       </w:pPr>
       <w:r>
-        <w:lastRenderedPageBreak/>
-        <w:t>Select “Libraries” from the left section</w:t>
+        <w:t xml:space="preserve">Again Right Click on pom.xml and click “Add as Maven Project” </w:t>
       </w:r>
     </w:p>
     <w:p>
@@ -1103,7 +990,120 @@
           <w:noProof/>
         </w:rPr>
         <w:drawing>
-          <wp:anchor distT="0" distB="0" distL="114300" distR="114300" simplePos="0" relativeHeight="251659264" behindDoc="0" locked="0" layoutInCell="1" allowOverlap="1" wp14:anchorId="558F5741" wp14:editId="77134D20">
+          <wp:anchor distT="0" distB="0" distL="114300" distR="114300" simplePos="0" relativeHeight="251668480" behindDoc="0" locked="0" layoutInCell="1" allowOverlap="1" wp14:anchorId="11F3F61C" wp14:editId="573550AF">
+            <wp:simplePos x="0" y="0"/>
+            <wp:positionH relativeFrom="column">
+              <wp:posOffset>457200</wp:posOffset>
+            </wp:positionH>
+            <wp:positionV relativeFrom="paragraph">
+              <wp:posOffset>281940</wp:posOffset>
+            </wp:positionV>
+            <wp:extent cx="5934075" cy="3333750"/>
+            <wp:effectExtent l="0" t="0" r="9525" b="0"/>
+            <wp:wrapSquare wrapText="bothSides"/>
+            <wp:docPr id="11" name="Picture 11"/>
+            <wp:cNvGraphicFramePr>
+              <a:graphicFrameLocks xmlns:a="http://schemas.openxmlformats.org/drawingml/2006/main" noChangeAspect="1"/>
+            </wp:cNvGraphicFramePr>
+            <a:graphic xmlns:a="http://schemas.openxmlformats.org/drawingml/2006/main">
+              <a:graphicData uri="http://schemas.openxmlformats.org/drawingml/2006/picture">
+                <pic:pic xmlns:pic="http://schemas.openxmlformats.org/drawingml/2006/picture">
+                  <pic:nvPicPr>
+                    <pic:cNvPr id="0" name="Picture 4"/>
+                    <pic:cNvPicPr>
+                      <a:picLocks noChangeAspect="1" noChangeArrowheads="1"/>
+                    </pic:cNvPicPr>
+                  </pic:nvPicPr>
+                  <pic:blipFill>
+                    <a:blip r:embed="rId16">
+                      <a:extLst>
+                        <a:ext uri="{28A0092B-C50C-407E-A947-70E740481C1C}">
+                          <a14:useLocalDpi xmlns:a14="http://schemas.microsoft.com/office/drawing/2010/main" val="0"/>
+                        </a:ext>
+                      </a:extLst>
+                    </a:blip>
+                    <a:srcRect/>
+                    <a:stretch>
+                      <a:fillRect/>
+                    </a:stretch>
+                  </pic:blipFill>
+                  <pic:spPr bwMode="auto">
+                    <a:xfrm>
+                      <a:off x="0" y="0"/>
+                      <a:ext cx="5934075" cy="3333750"/>
+                    </a:xfrm>
+                    <a:prstGeom prst="rect">
+                      <a:avLst/>
+                    </a:prstGeom>
+                    <a:noFill/>
+                    <a:ln>
+                      <a:noFill/>
+                    </a:ln>
+                  </pic:spPr>
+                </pic:pic>
+              </a:graphicData>
+            </a:graphic>
+            <wp14:sizeRelH relativeFrom="page">
+              <wp14:pctWidth>0</wp14:pctWidth>
+            </wp14:sizeRelH>
+            <wp14:sizeRelV relativeFrom="page">
+              <wp14:pctHeight>0</wp14:pctHeight>
+            </wp14:sizeRelV>
+          </wp:anchor>
+        </w:drawing>
+      </w:r>
+      <w:r>
+        <w:t>Right Click on “</w:t>
+      </w:r>
+      <w:proofErr w:type="spellStart"/>
+      <w:r>
+        <w:t>TestProject</w:t>
+      </w:r>
+      <w:proofErr w:type="spellEnd"/>
+      <w:r>
+        <w:t>” and</w:t>
+      </w:r>
+      <w:r>
+        <w:t xml:space="preserve"> click “Open Module Settings”</w:t>
+      </w:r>
+    </w:p>
+    <w:p>
+      <w:pPr>
+        <w:pStyle w:val="ListParagraph"/>
+      </w:pPr>
+    </w:p>
+    <w:p>
+      <w:pPr>
+        <w:pStyle w:val="ListParagraph"/>
+      </w:pPr>
+    </w:p>
+    <w:p>
+      <w:pPr>
+        <w:pStyle w:val="ListParagraph"/>
+        <w:numPr>
+          <w:ilvl w:val="0"/>
+          <w:numId w:val="2"/>
+        </w:numPr>
+      </w:pPr>
+      <w:r>
+        <w:lastRenderedPageBreak/>
+        <w:t>Select “Libraries” from the left section</w:t>
+      </w:r>
+    </w:p>
+    <w:p>
+      <w:pPr>
+        <w:pStyle w:val="ListParagraph"/>
+        <w:numPr>
+          <w:ilvl w:val="0"/>
+          <w:numId w:val="2"/>
+        </w:numPr>
+      </w:pPr>
+      <w:r>
+        <w:rPr>
+          <w:noProof/>
+        </w:rPr>
+        <w:drawing>
+          <wp:anchor distT="0" distB="0" distL="114300" distR="114300" simplePos="0" relativeHeight="251658240" behindDoc="0" locked="0" layoutInCell="1" allowOverlap="1" wp14:anchorId="558F5741" wp14:editId="77134D20">
             <wp:simplePos x="0" y="0"/>
             <wp:positionH relativeFrom="column">
               <wp:posOffset>381000</wp:posOffset>
@@ -1128,7 +1128,7 @@
                     </pic:cNvPicPr>
                   </pic:nvPicPr>
                   <pic:blipFill>
-                    <a:blip r:embed="rId16">
+                    <a:blip r:embed="rId17">
                       <a:extLst>
                         <a:ext uri="{28A0092B-C50C-407E-A947-70E740481C1C}">
                           <a14:useLocalDpi xmlns:a14="http://schemas.microsoft.com/office/drawing/2010/main" val="0"/>
@@ -1186,7 +1186,7 @@
     </w:p>
     <w:p/>
     <w:p>
-      <w:hyperlink r:id="rId17" w:history="1"/>
+      <w:hyperlink r:id="rId18" w:history="1"/>
     </w:p>
     <w:p/>
     <w:p/>
@@ -1214,7 +1214,7 @@
         </w:rPr>
         <w:lastRenderedPageBreak/>
         <w:drawing>
-          <wp:anchor distT="0" distB="0" distL="114300" distR="114300" simplePos="0" relativeHeight="251661312" behindDoc="0" locked="0" layoutInCell="1" allowOverlap="1" wp14:anchorId="4975C51B" wp14:editId="461774C6">
+          <wp:anchor distT="0" distB="0" distL="114300" distR="114300" simplePos="0" relativeHeight="251660288" behindDoc="0" locked="0" layoutInCell="1" allowOverlap="1" wp14:anchorId="4975C51B" wp14:editId="461774C6">
             <wp:simplePos x="0" y="0"/>
             <wp:positionH relativeFrom="margin">
               <wp:posOffset>457200</wp:posOffset>
@@ -1239,7 +1239,7 @@
                     </pic:cNvPicPr>
                   </pic:nvPicPr>
                   <pic:blipFill>
-                    <a:blip r:embed="rId18">
+                    <a:blip r:embed="rId19">
                       <a:extLst>
                         <a:ext uri="{28A0092B-C50C-407E-A947-70E740481C1C}">
                           <a14:useLocalDpi xmlns:a14="http://schemas.microsoft.com/office/drawing/2010/main" val="0"/>
@@ -1324,13 +1324,13 @@
           <w:noProof/>
         </w:rPr>
         <w:drawing>
-          <wp:anchor distT="0" distB="0" distL="114300" distR="114300" simplePos="0" relativeHeight="251663360" behindDoc="0" locked="0" layoutInCell="1" allowOverlap="1" wp14:anchorId="56B71A37" wp14:editId="497581CD">
+          <wp:anchor distT="0" distB="0" distL="114300" distR="114300" simplePos="0" relativeHeight="251662336" behindDoc="0" locked="0" layoutInCell="1" allowOverlap="1" wp14:anchorId="56B71A37" wp14:editId="497581CD">
             <wp:simplePos x="0" y="0"/>
             <wp:positionH relativeFrom="margin">
-              <wp:posOffset>342900</wp:posOffset>
+              <wp:posOffset>381000</wp:posOffset>
             </wp:positionH>
             <wp:positionV relativeFrom="paragraph">
-              <wp:posOffset>231775</wp:posOffset>
+              <wp:posOffset>222250</wp:posOffset>
             </wp:positionV>
             <wp:extent cx="5934075" cy="3333750"/>
             <wp:effectExtent l="0" t="0" r="9525" b="0"/>
@@ -1349,7 +1349,7 @@
                     </pic:cNvPicPr>
                   </pic:nvPicPr>
                   <pic:blipFill>
-                    <a:blip r:embed="rId19">
+                    <a:blip r:embed="rId20">
                       <a:extLst>
                         <a:ext uri="{28A0092B-C50C-407E-A947-70E740481C1C}">
                           <a14:useLocalDpi xmlns:a14="http://schemas.microsoft.com/office/drawing/2010/main" val="0"/>
@@ -1470,7 +1470,7 @@
         </w:rPr>
         <w:lastRenderedPageBreak/>
         <w:drawing>
-          <wp:anchor distT="0" distB="0" distL="114300" distR="114300" simplePos="0" relativeHeight="251664384" behindDoc="0" locked="0" layoutInCell="1" allowOverlap="1" wp14:anchorId="3447E547" wp14:editId="45339741">
+          <wp:anchor distT="0" distB="0" distL="114300" distR="114300" simplePos="0" relativeHeight="251663360" behindDoc="0" locked="0" layoutInCell="1" allowOverlap="1" wp14:anchorId="3447E547" wp14:editId="45339741">
             <wp:simplePos x="0" y="0"/>
             <wp:positionH relativeFrom="margin">
               <wp:posOffset>438150</wp:posOffset>
@@ -1495,7 +1495,7 @@
                     </pic:cNvPicPr>
                   </pic:nvPicPr>
                   <pic:blipFill>
-                    <a:blip r:embed="rId20">
+                    <a:blip r:embed="rId21">
                       <a:extLst>
                         <a:ext uri="{28A0092B-C50C-407E-A947-70E740481C1C}">
                           <a14:useLocalDpi xmlns:a14="http://schemas.microsoft.com/office/drawing/2010/main" val="0"/>
@@ -1579,7 +1579,7 @@
                     </pic:cNvPicPr>
                   </pic:nvPicPr>
                   <pic:blipFill>
-                    <a:blip r:embed="rId21">
+                    <a:blip r:embed="rId22">
                       <a:extLst>
                         <a:ext uri="{28A0092B-C50C-407E-A947-70E740481C1C}">
                           <a14:useLocalDpi xmlns:a14="http://schemas.microsoft.com/office/drawing/2010/main" val="0"/>
@@ -1594,7 +1594,7 @@
                   <pic:spPr bwMode="auto">
                     <a:xfrm>
                       <a:off x="0" y="0"/>
-                      <a:ext cx="5494086" cy="3856427"/>
+                      <a:ext cx="5482223" cy="3848100"/>
                     </a:xfrm>
                     <a:prstGeom prst="rect">
                       <a:avLst/>
@@ -2420,11 +2420,329 @@
         <w:rPr>
           <w:b/>
           <w:bCs/>
+          <w:noProof/>
           <w:color w:val="CC7832"/>
           <w:sz w:val="18"/>
           <w:szCs w:val="18"/>
         </w:rPr>
-        <w:t>Specification Heading</w:t>
+        <mc:AlternateContent>
+          <mc:Choice Requires="wps">
+            <w:drawing>
+              <wp:anchor distT="0" distB="0" distL="114300" distR="114300" simplePos="0" relativeHeight="251677696" behindDoc="0" locked="0" layoutInCell="1" allowOverlap="1">
+                <wp:simplePos x="0" y="0"/>
+                <wp:positionH relativeFrom="column">
+                  <wp:posOffset>5210175</wp:posOffset>
+                </wp:positionH>
+                <wp:positionV relativeFrom="paragraph">
+                  <wp:posOffset>1372870</wp:posOffset>
+                </wp:positionV>
+                <wp:extent cx="9525" cy="990600"/>
+                <wp:effectExtent l="57150" t="0" r="66675" b="133350"/>
+                <wp:wrapNone/>
+                <wp:docPr id="19" name="Straight Arrow Connector 19"/>
+                <wp:cNvGraphicFramePr/>
+                <a:graphic xmlns:a="http://schemas.openxmlformats.org/drawingml/2006/main">
+                  <a:graphicData uri="http://schemas.microsoft.com/office/word/2010/wordprocessingShape">
+                    <wps:wsp>
+                      <wps:cNvCnPr/>
+                      <wps:spPr>
+                        <a:xfrm>
+                          <a:off x="0" y="0"/>
+                          <a:ext cx="9525" cy="990600"/>
+                        </a:xfrm>
+                        <a:prstGeom prst="straightConnector1">
+                          <a:avLst/>
+                        </a:prstGeom>
+                        <a:ln w="12700">
+                          <a:solidFill>
+                            <a:srgbClr val="FF0000"/>
+                          </a:solidFill>
+                          <a:tailEnd type="triangle"/>
+                        </a:ln>
+                        <a:scene3d>
+                          <a:camera prst="orthographicFront">
+                            <a:rot lat="10800000" lon="0" rev="0"/>
+                          </a:camera>
+                          <a:lightRig rig="threePt" dir="t"/>
+                        </a:scene3d>
+                      </wps:spPr>
+                      <wps:style>
+                        <a:lnRef idx="1">
+                          <a:schemeClr val="accent1"/>
+                        </a:lnRef>
+                        <a:fillRef idx="0">
+                          <a:schemeClr val="accent1"/>
+                        </a:fillRef>
+                        <a:effectRef idx="0">
+                          <a:schemeClr val="accent1"/>
+                        </a:effectRef>
+                        <a:fontRef idx="minor">
+                          <a:schemeClr val="tx1"/>
+                        </a:fontRef>
+                      </wps:style>
+                      <wps:bodyPr/>
+                    </wps:wsp>
+                  </a:graphicData>
+                </a:graphic>
+              </wp:anchor>
+            </w:drawing>
+          </mc:Choice>
+          <mc:Fallback>
+            <w:pict>
+              <v:shapetype w14:anchorId="0FC5007C" id="_x0000_t32" coordsize="21600,21600" o:spt="32" o:oned="t" path="m,l21600,21600e" filled="f">
+                <v:path arrowok="t" fillok="f" o:connecttype="none"/>
+                <o:lock v:ext="edit" shapetype="t"/>
+              </v:shapetype>
+              <v:shape id="Straight Arrow Connector 19" o:spid="_x0000_s1026" type="#_x0000_t32" style="position:absolute;margin-left:410.25pt;margin-top:108.1pt;width:.75pt;height:78pt;z-index:251677696;visibility:visible;mso-wrap-style:square;mso-wrap-distance-left:9pt;mso-wrap-distance-top:0;mso-wrap-distance-right:9pt;mso-wrap-distance-bottom:0;mso-position-horizontal:absolute;mso-position-horizontal-relative:text;mso-position-vertical:absolute;mso-position-vertical-relative:text" o:gfxdata="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" strokecolor="red" strokeweight="1pt">
+                <v:stroke endarrow="block" joinstyle="miter"/>
+              </v:shape>
+            </w:pict>
+          </mc:Fallback>
+        </mc:AlternateContent>
+      </w:r>
+      <w:r>
+        <w:rPr>
+          <w:b/>
+          <w:bCs/>
+          <w:noProof/>
+          <w:color w:val="CC7832"/>
+          <w:sz w:val="18"/>
+          <w:szCs w:val="18"/>
+        </w:rPr>
+        <mc:AlternateContent>
+          <mc:Choice Requires="wps">
+            <w:drawing>
+              <wp:anchor distT="0" distB="0" distL="114300" distR="114300" simplePos="0" relativeHeight="251676672" behindDoc="0" locked="0" layoutInCell="1" allowOverlap="1" wp14:anchorId="4A5D3D3D" wp14:editId="76032C2B">
+                <wp:simplePos x="0" y="0"/>
+                <wp:positionH relativeFrom="column">
+                  <wp:posOffset>1019175</wp:posOffset>
+                </wp:positionH>
+                <wp:positionV relativeFrom="paragraph">
+                  <wp:posOffset>1506220</wp:posOffset>
+                </wp:positionV>
+                <wp:extent cx="0" cy="847725"/>
+                <wp:effectExtent l="76200" t="0" r="76200" b="123825"/>
+                <wp:wrapNone/>
+                <wp:docPr id="12" name="Straight Arrow Connector 12"/>
+                <wp:cNvGraphicFramePr/>
+                <a:graphic xmlns:a="http://schemas.openxmlformats.org/drawingml/2006/main">
+                  <a:graphicData uri="http://schemas.microsoft.com/office/word/2010/wordprocessingShape">
+                    <wps:wsp>
+                      <wps:cNvCnPr/>
+                      <wps:spPr>
+                        <a:xfrm>
+                          <a:off x="0" y="0"/>
+                          <a:ext cx="0" cy="847725"/>
+                        </a:xfrm>
+                        <a:prstGeom prst="straightConnector1">
+                          <a:avLst/>
+                        </a:prstGeom>
+                        <a:ln w="12700">
+                          <a:solidFill>
+                            <a:srgbClr val="FF0000"/>
+                          </a:solidFill>
+                          <a:tailEnd type="triangle"/>
+                        </a:ln>
+                        <a:scene3d>
+                          <a:camera prst="orthographicFront">
+                            <a:rot lat="10800000" lon="0" rev="0"/>
+                          </a:camera>
+                          <a:lightRig rig="threePt" dir="t"/>
+                        </a:scene3d>
+                      </wps:spPr>
+                      <wps:style>
+                        <a:lnRef idx="1">
+                          <a:schemeClr val="accent1"/>
+                        </a:lnRef>
+                        <a:fillRef idx="0">
+                          <a:schemeClr val="accent1"/>
+                        </a:fillRef>
+                        <a:effectRef idx="0">
+                          <a:schemeClr val="accent1"/>
+                        </a:effectRef>
+                        <a:fontRef idx="minor">
+                          <a:schemeClr val="tx1"/>
+                        </a:fontRef>
+                      </wps:style>
+                      <wps:bodyPr/>
+                    </wps:wsp>
+                  </a:graphicData>
+                </a:graphic>
+              </wp:anchor>
+            </w:drawing>
+          </mc:Choice>
+          <mc:Fallback>
+            <w:pict>
+              <v:shape w14:anchorId="1BD5EA57" id="Straight Arrow Connector 12" o:spid="_x0000_s1026" type="#_x0000_t32" style="position:absolute;margin-left:80.25pt;margin-top:118.6pt;width:0;height:66.75pt;z-index:251676672;visibility:visible;mso-wrap-style:square;mso-wrap-distance-left:9pt;mso-wrap-distance-top:0;mso-wrap-distance-right:9pt;mso-wrap-distance-bottom:0;mso-position-horizontal:absolute;mso-position-horizontal-relative:text;mso-position-vertical:absolute;mso-position-vertical-relative:text" o:gfxdata="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" strokecolor="red" strokeweight="1pt">
+                <v:stroke endarrow="block" joinstyle="miter"/>
+              </v:shape>
+            </w:pict>
+          </mc:Fallback>
+        </mc:AlternateContent>
+      </w:r>
+      <w:r>
+        <w:rPr>
+          <w:b/>
+          <w:bCs/>
+          <w:noProof/>
+          <w:color w:val="CC7832"/>
+          <w:sz w:val="18"/>
+          <w:szCs w:val="18"/>
+        </w:rPr>
+        <mc:AlternateContent>
+          <mc:Choice Requires="wps">
+            <w:drawing>
+              <wp:anchor distT="0" distB="0" distL="114300" distR="114300" simplePos="0" relativeHeight="251674624" behindDoc="0" locked="0" layoutInCell="1" allowOverlap="1" wp14:anchorId="72C253BF" wp14:editId="2413B668">
+                <wp:simplePos x="0" y="0"/>
+                <wp:positionH relativeFrom="column">
+                  <wp:posOffset>723900</wp:posOffset>
+                </wp:positionH>
+                <wp:positionV relativeFrom="paragraph">
+                  <wp:posOffset>1410970</wp:posOffset>
+                </wp:positionV>
+                <wp:extent cx="971550" cy="133350"/>
+                <wp:effectExtent l="19050" t="19050" r="19050" b="19050"/>
+                <wp:wrapNone/>
+                <wp:docPr id="9" name="Rectangle 9"/>
+                <wp:cNvGraphicFramePr/>
+                <a:graphic xmlns:a="http://schemas.openxmlformats.org/drawingml/2006/main">
+                  <a:graphicData uri="http://schemas.microsoft.com/office/word/2010/wordprocessingShape">
+                    <wps:wsp>
+                      <wps:cNvSpPr/>
+                      <wps:spPr>
+                        <a:xfrm>
+                          <a:off x="0" y="0"/>
+                          <a:ext cx="971550" cy="133350"/>
+                        </a:xfrm>
+                        <a:prstGeom prst="rect">
+                          <a:avLst/>
+                        </a:prstGeom>
+                        <a:noFill/>
+                        <a:ln w="28575">
+                          <a:solidFill>
+                            <a:srgbClr val="FF0000"/>
+                          </a:solidFill>
+                        </a:ln>
+                      </wps:spPr>
+                      <wps:style>
+                        <a:lnRef idx="2">
+                          <a:schemeClr val="accent1">
+                            <a:shade val="50000"/>
+                          </a:schemeClr>
+                        </a:lnRef>
+                        <a:fillRef idx="1">
+                          <a:schemeClr val="accent1"/>
+                        </a:fillRef>
+                        <a:effectRef idx="0">
+                          <a:schemeClr val="accent1"/>
+                        </a:effectRef>
+                        <a:fontRef idx="minor">
+                          <a:schemeClr val="lt1"/>
+                        </a:fontRef>
+                      </wps:style>
+                      <wps:bodyPr rot="0" spcFirstLastPara="0" vertOverflow="overflow" horzOverflow="overflow" vert="horz" wrap="square" lIns="91440" tIns="45720" rIns="91440" bIns="45720" numCol="1" spcCol="0" rtlCol="0" fromWordArt="0" anchor="ctr" anchorCtr="0" forceAA="0" compatLnSpc="1">
+                        <a:prstTxWarp prst="textNoShape">
+                          <a:avLst/>
+                        </a:prstTxWarp>
+                        <a:noAutofit/>
+                      </wps:bodyPr>
+                    </wps:wsp>
+                  </a:graphicData>
+                </a:graphic>
+                <wp14:sizeRelH relativeFrom="margin">
+                  <wp14:pctWidth>0</wp14:pctWidth>
+                </wp14:sizeRelH>
+                <wp14:sizeRelV relativeFrom="margin">
+                  <wp14:pctHeight>0</wp14:pctHeight>
+                </wp14:sizeRelV>
+              </wp:anchor>
+            </w:drawing>
+          </mc:Choice>
+          <mc:Fallback>
+            <w:pict>
+              <v:rect w14:anchorId="73D255C1" id="Rectangle 9" o:spid="_x0000_s1026" style="position:absolute;margin-left:57pt;margin-top:111.1pt;width:76.5pt;height:10.5pt;z-index:251674624;visibility:visible;mso-wrap-style:square;mso-width-percent:0;mso-height-percent:0;mso-wrap-distance-left:9pt;mso-wrap-distance-top:0;mso-wrap-distance-right:9pt;mso-wrap-distance-bottom:0;mso-position-horizontal:absolute;mso-position-horizontal-relative:text;mso-position-vertical:absolute;mso-position-vertical-relative:text;mso-width-percent:0;mso-height-percent:0;mso-width-relative:margin;mso-height-relative:margin;v-text-anchor:middle" o:gfxdata="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" filled="f" strokecolor="red" strokeweight="2.25pt"/>
+            </w:pict>
+          </mc:Fallback>
+        </mc:AlternateContent>
+      </w:r>
+      <w:r>
+        <w:rPr>
+          <w:b/>
+          <w:bCs/>
+          <w:noProof/>
+          <w:color w:val="CC7832"/>
+          <w:sz w:val="18"/>
+          <w:szCs w:val="18"/>
+        </w:rPr>
+        <mc:AlternateContent>
+          <mc:Choice Requires="wps">
+            <w:drawing>
+              <wp:anchor distT="0" distB="0" distL="114300" distR="114300" simplePos="0" relativeHeight="251671552" behindDoc="0" locked="0" layoutInCell="1" allowOverlap="1" wp14:anchorId="19CBF793" wp14:editId="40E57BF3">
+                <wp:simplePos x="0" y="0"/>
+                <wp:positionH relativeFrom="column">
+                  <wp:posOffset>1200150</wp:posOffset>
+                </wp:positionH>
+                <wp:positionV relativeFrom="paragraph">
+                  <wp:posOffset>1258570</wp:posOffset>
+                </wp:positionV>
+                <wp:extent cx="4610100" cy="161925"/>
+                <wp:effectExtent l="19050" t="19050" r="19050" b="28575"/>
+                <wp:wrapNone/>
+                <wp:docPr id="2" name="Rectangle 2"/>
+                <wp:cNvGraphicFramePr/>
+                <a:graphic xmlns:a="http://schemas.openxmlformats.org/drawingml/2006/main">
+                  <a:graphicData uri="http://schemas.microsoft.com/office/word/2010/wordprocessingShape">
+                    <wps:wsp>
+                      <wps:cNvSpPr/>
+                      <wps:spPr>
+                        <a:xfrm>
+                          <a:off x="0" y="0"/>
+                          <a:ext cx="4610100" cy="161925"/>
+                        </a:xfrm>
+                        <a:prstGeom prst="rect">
+                          <a:avLst/>
+                        </a:prstGeom>
+                        <a:noFill/>
+                        <a:ln w="28575">
+                          <a:solidFill>
+                            <a:srgbClr val="FF0000"/>
+                          </a:solidFill>
+                        </a:ln>
+                      </wps:spPr>
+                      <wps:style>
+                        <a:lnRef idx="2">
+                          <a:schemeClr val="accent1">
+                            <a:shade val="50000"/>
+                          </a:schemeClr>
+                        </a:lnRef>
+                        <a:fillRef idx="1">
+                          <a:schemeClr val="accent1"/>
+                        </a:fillRef>
+                        <a:effectRef idx="0">
+                          <a:schemeClr val="accent1"/>
+                        </a:effectRef>
+                        <a:fontRef idx="minor">
+                          <a:schemeClr val="lt1"/>
+                        </a:fontRef>
+                      </wps:style>
+                      <wps:bodyPr rot="0" spcFirstLastPara="0" vertOverflow="overflow" horzOverflow="overflow" vert="horz" wrap="square" lIns="91440" tIns="45720" rIns="91440" bIns="45720" numCol="1" spcCol="0" rtlCol="0" fromWordArt="0" anchor="ctr" anchorCtr="0" forceAA="0" compatLnSpc="1">
+                        <a:prstTxWarp prst="textNoShape">
+                          <a:avLst/>
+                        </a:prstTxWarp>
+                        <a:noAutofit/>
+                      </wps:bodyPr>
+                    </wps:wsp>
+                  </a:graphicData>
+                </a:graphic>
+              </wp:anchor>
+            </w:drawing>
+          </mc:Choice>
+          <mc:Fallback>
+            <w:pict>
+              <v:rect w14:anchorId="33220E22" id="Rectangle 2" o:spid="_x0000_s1026" style="position:absolute;margin-left:94.5pt;margin-top:99.1pt;width:363pt;height:12.75pt;z-index:251671552;visibility:visible;mso-wrap-style:square;mso-wrap-distance-left:9pt;mso-wrap-distance-top:0;mso-wrap-distance-right:9pt;mso-wrap-distance-bottom:0;mso-position-horizontal:absolute;mso-position-horizontal-relative:text;mso-position-vertical:absolute;mso-position-vertical-relative:text;v-text-anchor:middle" o:gfxdata="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" filled="f" strokecolor="red" strokeweight="2.25pt"/>
+            </w:pict>
+          </mc:Fallback>
+        </mc:AlternateContent>
       </w:r>
       <w:r>
         <w:rPr>
@@ -2434,8 +2752,7 @@
           <w:sz w:val="18"/>
           <w:szCs w:val="18"/>
         </w:rPr>
-        <w:br/>
-        <w:t>=====================</w:t>
+        <w:t>Specification Heading</w:t>
       </w:r>
       <w:r>
         <w:rPr>
@@ -2446,6 +2763,17 @@
           <w:szCs w:val="18"/>
         </w:rPr>
         <w:br/>
+        <w:t>=====================</w:t>
+      </w:r>
+      <w:r>
+        <w:rPr>
+          <w:b/>
+          <w:bCs/>
+          <w:color w:val="CC7832"/>
+          <w:sz w:val="18"/>
+          <w:szCs w:val="18"/>
+        </w:rPr>
+        <w:br/>
       </w:r>
       <w:r>
         <w:rPr>
@@ -2630,7 +2958,93 @@
     <w:p/>
     <w:p/>
     <w:p/>
-    <w:p/>
+    <w:p>
+      <w:pPr>
+        <w:rPr>
+          <w:b/>
+        </w:rPr>
+      </w:pPr>
+      <w:r>
+        <w:tab/>
+      </w:r>
+      <w:proofErr w:type="spellStart"/>
+      <w:r>
+        <w:rPr>
+          <w:b/>
+        </w:rPr>
+        <w:t>SoapUI</w:t>
+      </w:r>
+      <w:proofErr w:type="spellEnd"/>
+      <w:r>
+        <w:rPr>
+          <w:b/>
+        </w:rPr>
+        <w:t xml:space="preserve"> </w:t>
+      </w:r>
+      <w:proofErr w:type="spellStart"/>
+      <w:r>
+        <w:rPr>
+          <w:b/>
+        </w:rPr>
+        <w:t>TestSuite</w:t>
+      </w:r>
+      <w:proofErr w:type="spellEnd"/>
+      <w:r>
+        <w:rPr>
+          <w:b/>
+        </w:rPr>
+        <w:t xml:space="preserve"> Name</w:t>
+      </w:r>
+      <w:r>
+        <w:tab/>
+      </w:r>
+      <w:r>
+        <w:tab/>
+      </w:r>
+      <w:r>
+        <w:tab/>
+      </w:r>
+      <w:r>
+        <w:tab/>
+      </w:r>
+      <w:r>
+        <w:tab/>
+      </w:r>
+      <w:r>
+        <w:tab/>
+      </w:r>
+      <w:r>
+        <w:tab/>
+      </w:r>
+      <w:proofErr w:type="spellStart"/>
+      <w:r>
+        <w:rPr>
+          <w:b/>
+        </w:rPr>
+        <w:t>SoapUI</w:t>
+      </w:r>
+      <w:proofErr w:type="spellEnd"/>
+      <w:r>
+        <w:rPr>
+          <w:b/>
+        </w:rPr>
+        <w:t xml:space="preserve"> </w:t>
+      </w:r>
+      <w:proofErr w:type="spellStart"/>
+      <w:r>
+        <w:rPr>
+          <w:b/>
+        </w:rPr>
+        <w:t>TestCase</w:t>
+      </w:r>
+      <w:proofErr w:type="spellEnd"/>
+      <w:r>
+        <w:rPr>
+          <w:b/>
+        </w:rPr>
+        <w:t xml:space="preserve"> Name</w:t>
+      </w:r>
+    </w:p>
     <w:p/>
     <w:p/>
     <w:p/>
@@ -2645,14 +3059,13 @@
           <w:numId w:val="2"/>
         </w:numPr>
       </w:pPr>
-      <w:bookmarkStart w:id="0" w:name="_GoBack"/>
       <w:r>
         <w:rPr>
           <w:noProof/>
         </w:rPr>
         <w:lastRenderedPageBreak/>
         <w:drawing>
-          <wp:anchor distT="0" distB="0" distL="114300" distR="114300" simplePos="0" relativeHeight="251671552" behindDoc="0" locked="0" layoutInCell="1" allowOverlap="1" wp14:anchorId="74B87369" wp14:editId="63308AFD">
+          <wp:anchor distT="0" distB="0" distL="114300" distR="114300" simplePos="0" relativeHeight="251670528" behindDoc="0" locked="0" layoutInCell="1" allowOverlap="1" wp14:anchorId="74B87369" wp14:editId="63308AFD">
             <wp:simplePos x="0" y="0"/>
             <wp:positionH relativeFrom="column">
               <wp:posOffset>457200</wp:posOffset>
@@ -2677,7 +3090,7 @@
                     </pic:cNvPicPr>
                   </pic:nvPicPr>
                   <pic:blipFill>
-                    <a:blip r:embed="rId22">
+                    <a:blip r:embed="rId23">
                       <a:extLst>
                         <a:ext uri="{28A0092B-C50C-407E-A947-70E740481C1C}">
                           <a14:useLocalDpi xmlns:a14="http://schemas.microsoft.com/office/drawing/2010/main" val="0"/>
@@ -2714,101 +3127,287 @@
           </wp:anchor>
         </w:drawing>
       </w:r>
+      <w:r>
+        <w:t>Right click on the specification</w:t>
+      </w:r>
+      <w:r>
+        <w:t xml:space="preserve"> and click “Run ‘</w:t>
+      </w:r>
+      <w:proofErr w:type="spellStart"/>
+      <w:r>
+        <w:t>your_spec.spec</w:t>
+      </w:r>
+      <w:proofErr w:type="spellEnd"/>
+      <w:r>
+        <w:t>’”</w:t>
+      </w:r>
+    </w:p>
+    <w:p/>
+    <w:p/>
+    <w:p/>
+    <w:p/>
+    <w:p/>
+    <w:p/>
+    <w:p/>
+    <w:p/>
+    <w:p/>
+    <w:p/>
+    <w:p/>
+    <w:p/>
+    <w:p>
+      <w:pPr>
+        <w:pStyle w:val="ListParagraph"/>
+      </w:pPr>
+    </w:p>
+    <w:p>
+      <w:pPr>
+        <w:pStyle w:val="ListParagraph"/>
+      </w:pPr>
+    </w:p>
+    <w:p>
+      <w:pPr>
+        <w:pStyle w:val="ListParagraph"/>
+      </w:pPr>
+    </w:p>
+    <w:p>
+      <w:pPr>
+        <w:pStyle w:val="ListParagraph"/>
+      </w:pPr>
+    </w:p>
+    <w:p>
+      <w:pPr>
+        <w:pStyle w:val="ListParagraph"/>
+        <w:numPr>
+          <w:ilvl w:val="0"/>
+          <w:numId w:val="2"/>
+        </w:numPr>
+      </w:pPr>
+      <w:r>
+        <w:rPr>
+          <w:noProof/>
+        </w:rPr>
+        <w:drawing>
+          <wp:anchor distT="0" distB="0" distL="114300" distR="114300" simplePos="0" relativeHeight="251682816" behindDoc="0" locked="0" layoutInCell="1" allowOverlap="1" wp14:anchorId="6951AE54" wp14:editId="7D99CCB7">
+            <wp:simplePos x="0" y="0"/>
+            <wp:positionH relativeFrom="margin">
+              <wp:align>left</wp:align>
+            </wp:positionH>
+            <wp:positionV relativeFrom="paragraph">
+              <wp:posOffset>313055</wp:posOffset>
+            </wp:positionV>
+            <wp:extent cx="6803390" cy="3143250"/>
+            <wp:effectExtent l="0" t="0" r="0" b="0"/>
+            <wp:wrapSquare wrapText="bothSides"/>
+            <wp:docPr id="21" name="Picture 21"/>
+            <wp:cNvGraphicFramePr>
+              <a:graphicFrameLocks xmlns:a="http://schemas.openxmlformats.org/drawingml/2006/main" noChangeAspect="1"/>
+            </wp:cNvGraphicFramePr>
+            <a:graphic xmlns:a="http://schemas.openxmlformats.org/drawingml/2006/main">
+              <a:graphicData uri="http://schemas.openxmlformats.org/drawingml/2006/picture">
+                <pic:pic xmlns:pic="http://schemas.openxmlformats.org/drawingml/2006/picture">
+                  <pic:nvPicPr>
+                    <pic:cNvPr id="1" name=""/>
+                    <pic:cNvPicPr/>
+                  </pic:nvPicPr>
+                  <pic:blipFill rotWithShape="1">
+                    <a:blip r:embed="rId24">
+                      <a:extLst>
+                        <a:ext uri="{28A0092B-C50C-407E-A947-70E740481C1C}">
+                          <a14:useLocalDpi xmlns:a14="http://schemas.microsoft.com/office/drawing/2010/main" val="0"/>
+                        </a:ext>
+                      </a:extLst>
+                    </a:blip>
+                    <a:srcRect r="801"/>
+                    <a:stretch/>
+                  </pic:blipFill>
+                  <pic:spPr bwMode="auto">
+                    <a:xfrm>
+                      <a:off x="0" y="0"/>
+                      <a:ext cx="6803390" cy="3143250"/>
+                    </a:xfrm>
+                    <a:prstGeom prst="rect">
+                      <a:avLst/>
+                    </a:prstGeom>
+                    <a:ln>
+                      <a:noFill/>
+                    </a:ln>
+                    <a:extLst>
+                      <a:ext uri="{53640926-AAD7-44D8-BBD7-CCE9431645EC}">
+                        <a14:shadowObscured xmlns:a14="http://schemas.microsoft.com/office/drawing/2010/main"/>
+                      </a:ext>
+                    </a:extLst>
+                  </pic:spPr>
+                </pic:pic>
+              </a:graphicData>
+            </a:graphic>
+            <wp14:sizeRelH relativeFrom="page">
+              <wp14:pctWidth>0</wp14:pctWidth>
+            </wp14:sizeRelH>
+            <wp14:sizeRelV relativeFrom="page">
+              <wp14:pctHeight>0</wp14:pctHeight>
+            </wp14:sizeRelV>
+          </wp:anchor>
+        </w:drawing>
+      </w:r>
+      <w:r>
+        <w:t>Below is a sample of a HTML report generated</w:t>
+      </w:r>
+    </w:p>
+    <w:p>
+      <w:pPr>
+        <w:pStyle w:val="ListParagraph"/>
+      </w:pPr>
+    </w:p>
+    <w:p>
+      <w:bookmarkStart w:id="0" w:name="_GoBack"/>
+      <w:r>
+        <w:rPr>
+          <w:noProof/>
+        </w:rPr>
+        <w:lastRenderedPageBreak/>
+        <mc:AlternateContent>
+          <mc:Choice Requires="wpg">
+            <w:drawing>
+              <wp:anchor distT="0" distB="0" distL="114300" distR="114300" simplePos="0" relativeHeight="251681792" behindDoc="0" locked="0" layoutInCell="1" allowOverlap="1">
+                <wp:simplePos x="0" y="0"/>
+                <wp:positionH relativeFrom="column">
+                  <wp:posOffset>0</wp:posOffset>
+                </wp:positionH>
+                <wp:positionV relativeFrom="paragraph">
+                  <wp:posOffset>0</wp:posOffset>
+                </wp:positionV>
+                <wp:extent cx="6800850" cy="6210300"/>
+                <wp:effectExtent l="0" t="0" r="0" b="0"/>
+                <wp:wrapSquare wrapText="bothSides"/>
+                <wp:docPr id="24" name="Group 24"/>
+                <wp:cNvGraphicFramePr/>
+                <a:graphic xmlns:a="http://schemas.openxmlformats.org/drawingml/2006/main">
+                  <a:graphicData uri="http://schemas.microsoft.com/office/word/2010/wordprocessingGroup">
+                    <wpg:wgp>
+                      <wpg:cNvGrpSpPr/>
+                      <wpg:grpSpPr>
+                        <a:xfrm>
+                          <a:off x="0" y="0"/>
+                          <a:ext cx="6800850" cy="6210300"/>
+                          <a:chOff x="0" y="0"/>
+                          <a:chExt cx="6800850" cy="6210300"/>
+                        </a:xfrm>
+                      </wpg:grpSpPr>
+                      <pic:pic xmlns:pic="http://schemas.openxmlformats.org/drawingml/2006/picture">
+                        <pic:nvPicPr>
+                          <pic:cNvPr id="22" name="Picture 22"/>
+                          <pic:cNvPicPr>
+                            <a:picLocks noChangeAspect="1"/>
+                          </pic:cNvPicPr>
+                        </pic:nvPicPr>
+                        <pic:blipFill rotWithShape="1">
+                          <a:blip r:embed="rId25">
+                            <a:extLst>
+                              <a:ext uri="{28A0092B-C50C-407E-A947-70E740481C1C}">
+                                <a14:useLocalDpi xmlns:a14="http://schemas.microsoft.com/office/drawing/2010/main" val="0"/>
+                              </a:ext>
+                            </a:extLst>
+                          </a:blip>
+                          <a:srcRect l="-1" r="641"/>
+                          <a:stretch/>
+                        </pic:blipFill>
+                        <pic:spPr bwMode="auto">
+                          <a:xfrm>
+                            <a:off x="0" y="0"/>
+                            <a:ext cx="6800850" cy="3085465"/>
+                          </a:xfrm>
+                          <a:prstGeom prst="rect">
+                            <a:avLst/>
+                          </a:prstGeom>
+                          <a:ln>
+                            <a:noFill/>
+                          </a:ln>
+                          <a:extLst>
+                            <a:ext uri="{53640926-AAD7-44D8-BBD7-CCE9431645EC}">
+                              <a14:shadowObscured xmlns:a14="http://schemas.microsoft.com/office/drawing/2010/main"/>
+                            </a:ext>
+                          </a:extLst>
+                        </pic:spPr>
+                      </pic:pic>
+                      <pic:pic xmlns:pic="http://schemas.openxmlformats.org/drawingml/2006/picture">
+                        <pic:nvPicPr>
+                          <pic:cNvPr id="23" name="Picture 23"/>
+                          <pic:cNvPicPr>
+                            <a:picLocks noChangeAspect="1"/>
+                          </pic:cNvPicPr>
+                        </pic:nvPicPr>
+                        <pic:blipFill rotWithShape="1">
+                          <a:blip r:embed="rId26">
+                            <a:extLst>
+                              <a:ext uri="{28A0092B-C50C-407E-A947-70E740481C1C}">
+                                <a14:useLocalDpi xmlns:a14="http://schemas.microsoft.com/office/drawing/2010/main" val="0"/>
+                              </a:ext>
+                            </a:extLst>
+                          </a:blip>
+                          <a:srcRect r="481"/>
+                          <a:stretch/>
+                        </pic:blipFill>
+                        <pic:spPr bwMode="auto">
+                          <a:xfrm>
+                            <a:off x="0" y="3057525"/>
+                            <a:ext cx="6800850" cy="3152775"/>
+                          </a:xfrm>
+                          <a:prstGeom prst="rect">
+                            <a:avLst/>
+                          </a:prstGeom>
+                          <a:ln>
+                            <a:noFill/>
+                          </a:ln>
+                          <a:extLst>
+                            <a:ext uri="{53640926-AAD7-44D8-BBD7-CCE9431645EC}">
+                              <a14:shadowObscured xmlns:a14="http://schemas.microsoft.com/office/drawing/2010/main"/>
+                            </a:ext>
+                          </a:extLst>
+                        </pic:spPr>
+                      </pic:pic>
+                    </wpg:wgp>
+                  </a:graphicData>
+                </a:graphic>
+              </wp:anchor>
+            </w:drawing>
+          </mc:Choice>
+          <mc:Fallback>
+            <w:pict>
+              <v:group w14:anchorId="0588E4F4" id="Group 24" o:spid="_x0000_s1026" style="position:absolute;margin-left:0;margin-top:0;width:535.5pt;height:489pt;z-index:251681792" coordsize="68008,62103" o:gfxdata="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">
+                <v:shapetype id="_x0000_t75" coordsize="21600,21600" o:spt="75" o:preferrelative="t" path="m@4@5l@4@11@9@11@9@5xe" filled="f" stroked="f">
+                  <v:stroke joinstyle="miter"/>
+                  <v:formulas>
+                    <v:f eqn="if lineDrawn pixelLineWidth 0"/>
+                    <v:f eqn="sum @0 1 0"/>
+                    <v:f eqn="sum 0 0 @1"/>
+                    <v:f eqn="prod @2 1 2"/>
+                    <v:f eqn="prod @3 21600 pixelWidth"/>
+                    <v:f eqn="prod @3 21600 pixelHeight"/>
+                    <v:f eqn="sum @0 0 1"/>
+                    <v:f eqn="prod @6 1 2"/>
+                    <v:f eqn="prod @7 21600 pixelWidth"/>
+                    <v:f eqn="sum @8 21600 0"/>
+                    <v:f eqn="prod @7 21600 pixelHeight"/>
+                    <v:f eqn="sum @10 21600 0"/>
+                  </v:formulas>
+                  <v:path o:extrusionok="f" gradientshapeok="t" o:connecttype="rect"/>
+                  <o:lock v:ext="edit" aspectratio="t"/>
+                </v:shapetype>
+                <v:shape id="Picture 22" o:spid="_x0000_s1027" type="#_x0000_t75" style="position:absolute;width:68008;height:30854;visibility:visible;mso-wrap-style:square" o:gfxdata="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">
+                  <v:imagedata r:id="rId27" o:title="" cropleft="-1f" cropright="420f"/>
+                  <v:path arrowok="t"/>
+                </v:shape>
+                <v:shape id="Picture 23" o:spid="_x0000_s1028" type="#_x0000_t75" style="position:absolute;top:30575;width:68008;height:31528;visibility:visible;mso-wrap-style:square" o:gfxdata="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">
+                  <v:imagedata r:id="rId28" o:title="" cropright="315f"/>
+                  <v:path arrowok="t"/>
+                </v:shape>
+                <w10:wrap type="square"/>
+              </v:group>
+            </w:pict>
+          </mc:Fallback>
+        </mc:AlternateContent>
+      </w:r>
       <w:bookmarkEnd w:id="0"/>
-      <w:r>
-        <w:t>Right click on the specification</w:t>
-      </w:r>
-      <w:r>
-        <w:t xml:space="preserve"> and click “Run ‘</w:t>
-      </w:r>
-      <w:proofErr w:type="spellStart"/>
-      <w:r>
-        <w:t>your_spec.spec</w:t>
-      </w:r>
-      <w:proofErr w:type="spellEnd"/>
-      <w:r>
-        <w:t>’”</w:t>
-      </w:r>
-    </w:p>
-    <w:p>
-      <w:pPr>
-        <w:pStyle w:val="ListParagraph"/>
-      </w:pPr>
-    </w:p>
-    <w:p>
-      <w:pPr>
-        <w:pStyle w:val="ListParagraph"/>
-      </w:pPr>
-    </w:p>
-    <w:p>
-      <w:pPr>
-        <w:pStyle w:val="ListParagraph"/>
-      </w:pPr>
-    </w:p>
-    <w:p>
-      <w:pPr>
-        <w:pStyle w:val="ListParagraph"/>
-      </w:pPr>
-    </w:p>
-    <w:p>
-      <w:pPr>
-        <w:pStyle w:val="ListParagraph"/>
-      </w:pPr>
-    </w:p>
-    <w:p>
-      <w:pPr>
-        <w:pStyle w:val="ListParagraph"/>
-      </w:pPr>
-    </w:p>
-    <w:p>
-      <w:pPr>
-        <w:pStyle w:val="ListParagraph"/>
-      </w:pPr>
-    </w:p>
-    <w:p>
-      <w:pPr>
-        <w:pStyle w:val="ListParagraph"/>
-      </w:pPr>
-    </w:p>
-    <w:p>
-      <w:pPr>
-        <w:pStyle w:val="ListParagraph"/>
-      </w:pPr>
-    </w:p>
-    <w:p>
-      <w:pPr>
-        <w:pStyle w:val="ListParagraph"/>
-      </w:pPr>
-    </w:p>
-    <w:p>
-      <w:pPr>
-        <w:pStyle w:val="ListParagraph"/>
-      </w:pPr>
-    </w:p>
-    <w:p>
-      <w:pPr>
-        <w:pStyle w:val="ListParagraph"/>
-      </w:pPr>
-    </w:p>
-    <w:p>
-      <w:pPr>
-        <w:pStyle w:val="ListParagraph"/>
-      </w:pPr>
-    </w:p>
-    <w:p>
-      <w:pPr>
-        <w:pStyle w:val="ListParagraph"/>
-      </w:pPr>
-    </w:p>
-    <w:p>
-      <w:pPr>
-        <w:pStyle w:val="ListParagraph"/>
-      </w:pPr>
-    </w:p>
-    <w:p>
-      <w:pPr>
-        <w:pStyle w:val="ListParagraph"/>
-      </w:pPr>
     </w:p>
     <w:p/>
     <w:p>
@@ -2887,7 +3486,7 @@
       </w:r>
     </w:p>
     <w:sectPr>
-      <w:footerReference w:type="default" r:id="rId23"/>
+      <w:footerReference w:type="default" r:id="rId29"/>
       <w:pgSz w:w="12240" w:h="15840"/>
       <w:pgMar w:top="1440" w:right="1440" w:bottom="1440" w:left="1440" w:header="720" w:footer="720" w:gutter="0"/>
       <w:cols w:space="720"/>
@@ -2965,7 +3564,7 @@
             <w:bCs/>
             <w:noProof/>
           </w:rPr>
-          <w:t>10</w:t>
+          <w:t>11</w:t>
         </w:r>
         <w:r>
           <w:rPr>
@@ -4121,4 +4720,16 @@
     </a:ext>
   </a:extLst>
 </a:theme>
+</file>
+
+<file path=customXml/item1.xml><?xml version="1.0" encoding="utf-8"?>
+<b:Sources xmlns:b="http://schemas.openxmlformats.org/officeDocument/2006/bibliography" xmlns="http://schemas.openxmlformats.org/officeDocument/2006/bibliography" SelectedStyle="\APASixthEditionOfficeOnline.xsl" StyleName="APA" Version="6"/>
+</file>
+
+<file path=customXml/itemProps1.xml><?xml version="1.0" encoding="utf-8"?>
+<ds:datastoreItem xmlns:ds="http://schemas.openxmlformats.org/officeDocument/2006/customXml" ds:itemID="{BD9425E5-603B-4B7C-A08F-0D0A2332D289}">
+  <ds:schemaRefs>
+    <ds:schemaRef ds:uri="http://schemas.openxmlformats.org/officeDocument/2006/bibliography"/>
+  </ds:schemaRefs>
+</ds:datastoreItem>
 </file>
</xml_diff>

<commit_message>
Updated documentation of "How to use"
</commit_message>
<xml_diff>
--- a/How to use/HTML Report Generation for SoapUI XML Execution.docx
+++ b/How to use/HTML Report Generation for SoapUI XML Execution.docx
@@ -20,25 +20,7 @@
           <w:b/>
           <w:sz w:val="48"/>
         </w:rPr>
-        <w:t xml:space="preserve">HTML Report Generation for </w:t>
-      </w:r>
-      <w:proofErr w:type="spellStart"/>
-      <w:r>
-        <w:rPr>
-          <w:rFonts w:asciiTheme="majorHAnsi" w:hAnsiTheme="majorHAnsi"/>
-          <w:b/>
-          <w:sz w:val="48"/>
-        </w:rPr>
-        <w:t>SoapUI</w:t>
-      </w:r>
-      <w:proofErr w:type="spellEnd"/>
-      <w:r>
-        <w:rPr>
-          <w:rFonts w:asciiTheme="majorHAnsi" w:hAnsiTheme="majorHAnsi"/>
-          <w:b/>
-          <w:sz w:val="48"/>
-        </w:rPr>
-        <w:t xml:space="preserve"> XML Execution</w:t>
+        <w:t>HTML Report Generation for SoapUI XML Execution</w:t>
       </w:r>
     </w:p>
     <w:p/>
@@ -69,13 +51,8 @@
           <w:numId w:val="1"/>
         </w:numPr>
       </w:pPr>
-      <w:proofErr w:type="spellStart"/>
-      <w:r>
-        <w:t>IntelliJ</w:t>
-      </w:r>
-      <w:proofErr w:type="spellEnd"/>
-      <w:r>
-        <w:t xml:space="preserve"> IDEA Community </w:t>
+      <w:r>
+        <w:t xml:space="preserve">IntelliJ IDEA Community </w:t>
       </w:r>
       <w:r>
         <w:t>Edition</w:t>
@@ -141,15 +118,7 @@
         <w:t>Please refer “</w:t>
       </w:r>
       <w:r>
-        <w:t xml:space="preserve">Installing Gauge and </w:t>
-      </w:r>
-      <w:proofErr w:type="spellStart"/>
-      <w:r>
-        <w:t>IntelliJ</w:t>
-      </w:r>
-      <w:proofErr w:type="spellEnd"/>
-      <w:r>
-        <w:t xml:space="preserve"> IDEA Community Edition</w:t>
+        <w:t>Installing Gauge and IntelliJ IDEA Community Edition</w:t>
       </w:r>
       <w:r>
         <w:t>” documentation for further knowledge)</w:t>
@@ -175,13 +144,8 @@
           <w:numId w:val="1"/>
         </w:numPr>
       </w:pPr>
-      <w:proofErr w:type="spellStart"/>
-      <w:r>
-        <w:t>SoapUI</w:t>
-      </w:r>
-      <w:proofErr w:type="spellEnd"/>
-      <w:r>
-        <w:t xml:space="preserve"> </w:t>
+      <w:r>
+        <w:t xml:space="preserve">SoapUI </w:t>
       </w:r>
       <w:r>
         <w:t>F</w:t>
@@ -233,6 +197,17 @@
         </w:rPr>
         <w:t>Getting Started</w:t>
       </w:r>
+      <w:r>
+        <w:rPr>
+          <w:b/>
+          <w:bCs/>
+          <w:sz w:val="28"/>
+          <w:szCs w:val="28"/>
+        </w:rPr>
+        <w:t>:</w:t>
+      </w:r>
+      <w:bookmarkStart w:id="0" w:name="_GoBack"/>
+      <w:bookmarkEnd w:id="0"/>
     </w:p>
     <w:p/>
     <w:p>
@@ -244,15 +219,7 @@
         </w:numPr>
       </w:pPr>
       <w:r>
-        <w:t xml:space="preserve">Open </w:t>
-      </w:r>
-      <w:proofErr w:type="spellStart"/>
-      <w:r>
-        <w:t>IntelliJ</w:t>
-      </w:r>
-      <w:proofErr w:type="spellEnd"/>
-      <w:r>
-        <w:t xml:space="preserve"> IDEA Community Edition</w:t>
+        <w:t>Open IntelliJ IDEA Community Edition</w:t>
       </w:r>
       <w:r>
         <w:t xml:space="preserve"> and Click “Create New Project”</w:t>
@@ -738,15 +705,7 @@
         </w:numPr>
       </w:pPr>
       <w:r>
-        <w:t>Go inside the project “</w:t>
-      </w:r>
-      <w:proofErr w:type="spellStart"/>
-      <w:r>
-        <w:t>TestProject</w:t>
-      </w:r>
-      <w:proofErr w:type="spellEnd"/>
-      <w:r>
-        <w:t>”</w:t>
+        <w:t>Go inside the project “TestProject”</w:t>
       </w:r>
     </w:p>
     <w:p>
@@ -770,15 +729,7 @@
         </w:numPr>
       </w:pPr>
       <w:r>
-        <w:t xml:space="preserve">Go to </w:t>
-      </w:r>
-      <w:proofErr w:type="spellStart"/>
-      <w:r>
-        <w:t>IntelliJ</w:t>
-      </w:r>
-      <w:proofErr w:type="spellEnd"/>
-      <w:r>
-        <w:t xml:space="preserve"> IDE</w:t>
+        <w:t>Go to IntelliJ IDE</w:t>
       </w:r>
       <w:r>
         <w:t>A</w:t>
@@ -1053,15 +1004,7 @@
         </w:drawing>
       </w:r>
       <w:r>
-        <w:t>Right Click on “</w:t>
-      </w:r>
-      <w:proofErr w:type="spellStart"/>
-      <w:r>
-        <w:t>TestProject</w:t>
-      </w:r>
-      <w:proofErr w:type="spellEnd"/>
-      <w:r>
-        <w:t>” and</w:t>
+        <w:t>Right Click on “TestProject” and</w:t>
       </w:r>
       <w:r>
         <w:t xml:space="preserve"> click “Open Module Settings”</w:t>
@@ -1277,15 +1220,7 @@
         </w:drawing>
       </w:r>
       <w:r>
-        <w:t>Browse “</w:t>
-      </w:r>
-      <w:proofErr w:type="spellStart"/>
-      <w:r>
-        <w:t>ext</w:t>
-      </w:r>
-      <w:proofErr w:type="spellEnd"/>
-      <w:r>
-        <w:t>” folder inside your project and select “</w:t>
+        <w:t>Browse “ext” folder inside your project and select “</w:t>
       </w:r>
       <w:r>
         <w:t>soapui-5.3.0</w:t>
@@ -1419,21 +1354,11 @@
       <w:r>
         <w:t>” and “</w:t>
       </w:r>
-      <w:proofErr w:type="spellStart"/>
       <w:r>
         <w:t>executesoapui</w:t>
       </w:r>
-      <w:proofErr w:type="spellEnd"/>
-      <w:r>
-        <w:t>” JARs inside the “</w:t>
-      </w:r>
-      <w:proofErr w:type="spellStart"/>
-      <w:r>
-        <w:t>ext</w:t>
-      </w:r>
-      <w:proofErr w:type="spellEnd"/>
-      <w:r>
-        <w:t>” folder one by one</w:t>
+      <w:r>
+        <w:t>” JARs inside the “ext” folder one by one</w:t>
       </w:r>
     </w:p>
     <w:p>
@@ -1445,15 +1370,7 @@
         </w:numPr>
       </w:pPr>
       <w:r>
-        <w:t>Then add “libs” folder inside the “</w:t>
-      </w:r>
-      <w:proofErr w:type="spellStart"/>
-      <w:r>
-        <w:t>ext</w:t>
-      </w:r>
-      <w:proofErr w:type="spellEnd"/>
-      <w:r>
-        <w:t>” folder</w:t>
+        <w:t>Then add “libs” folder inside the “ext” folder</w:t>
       </w:r>
     </w:p>
     <w:p>
@@ -1621,34 +1538,13 @@
       </w:pPr>
       <w:r>
         <w:lastRenderedPageBreak/>
-        <w:t>Expand “</w:t>
-      </w:r>
-      <w:proofErr w:type="spellStart"/>
-      <w:r>
-        <w:t>src</w:t>
-      </w:r>
-      <w:proofErr w:type="spellEnd"/>
-      <w:r>
-        <w:t>” folder on “</w:t>
-      </w:r>
-      <w:proofErr w:type="spellStart"/>
-      <w:r>
-        <w:t>TestProject</w:t>
-      </w:r>
-      <w:proofErr w:type="spellEnd"/>
-      <w:r>
-        <w:t>” and delete the “</w:t>
-      </w:r>
-      <w:proofErr w:type="spellStart"/>
+        <w:t>Expand “src” folder on “TestProject” and delete the “</w:t>
+      </w:r>
       <w:r>
         <w:t>StepImplementation</w:t>
       </w:r>
       <w:r>
-        <w:t>.Java</w:t>
-      </w:r>
-      <w:proofErr w:type="spellEnd"/>
-      <w:r>
-        <w:t>” file</w:t>
+        <w:t>.Java” file</w:t>
       </w:r>
     </w:p>
     <w:p>
@@ -1711,7 +1607,6 @@
           <w:szCs w:val="18"/>
         </w:rPr>
       </w:pPr>
-      <w:proofErr w:type="gramStart"/>
       <w:r>
         <w:rPr>
           <w:rFonts w:ascii="Courier New" w:eastAsia="Times New Roman" w:hAnsi="Courier New" w:cs="Courier New"/>
@@ -1719,9 +1614,17 @@
           <w:sz w:val="18"/>
           <w:szCs w:val="18"/>
         </w:rPr>
-        <w:t>import</w:t>
-      </w:r>
-      <w:proofErr w:type="gramEnd"/>
+        <w:t xml:space="preserve">import </w:t>
+      </w:r>
+      <w:r>
+        <w:rPr>
+          <w:rFonts w:ascii="Courier New" w:eastAsia="Times New Roman" w:hAnsi="Courier New" w:cs="Courier New"/>
+          <w:color w:val="A9B7C6"/>
+          <w:sz w:val="18"/>
+          <w:szCs w:val="18"/>
+        </w:rPr>
+        <w:t>com.osanda.ExecuteSoapUIAnyTestCase</w:t>
+      </w:r>
       <w:r>
         <w:rPr>
           <w:rFonts w:ascii="Courier New" w:eastAsia="Times New Roman" w:hAnsi="Courier New" w:cs="Courier New"/>
@@ -1729,19 +1632,8 @@
           <w:sz w:val="18"/>
           <w:szCs w:val="18"/>
         </w:rPr>
-        <w:t xml:space="preserve"> </w:t>
-      </w:r>
-      <w:proofErr w:type="spellStart"/>
-      <w:r>
-        <w:rPr>
-          <w:rFonts w:ascii="Courier New" w:eastAsia="Times New Roman" w:hAnsi="Courier New" w:cs="Courier New"/>
-          <w:color w:val="A9B7C6"/>
-          <w:sz w:val="18"/>
-          <w:szCs w:val="18"/>
-        </w:rPr>
-        <w:t>com.osanda.ExecuteSoapUIAnyTestCase</w:t>
-      </w:r>
-      <w:proofErr w:type="spellEnd"/>
+        <w:t>;</w:t>
+      </w:r>
       <w:r>
         <w:rPr>
           <w:rFonts w:ascii="Courier New" w:eastAsia="Times New Roman" w:hAnsi="Courier New" w:cs="Courier New"/>
@@ -1749,19 +1641,9 @@
           <w:sz w:val="18"/>
           <w:szCs w:val="18"/>
         </w:rPr>
-        <w:t>;</w:t>
-      </w:r>
-      <w:r>
-        <w:rPr>
-          <w:rFonts w:ascii="Courier New" w:eastAsia="Times New Roman" w:hAnsi="Courier New" w:cs="Courier New"/>
-          <w:color w:val="CC7832"/>
-          <w:sz w:val="18"/>
-          <w:szCs w:val="18"/>
-        </w:rPr>
         <w:br/>
         <w:t xml:space="preserve">import </w:t>
       </w:r>
-      <w:proofErr w:type="spellStart"/>
       <w:r>
         <w:rPr>
           <w:rFonts w:ascii="Courier New" w:eastAsia="Times New Roman" w:hAnsi="Courier New" w:cs="Courier New"/>
@@ -1771,7 +1653,6 @@
         </w:rPr>
         <w:t>com.thoughtworks.gauge.Step</w:t>
       </w:r>
-      <w:proofErr w:type="spellEnd"/>
       <w:r>
         <w:rPr>
           <w:rFonts w:ascii="Courier New" w:eastAsia="Times New Roman" w:hAnsi="Courier New" w:cs="Courier New"/>
@@ -1873,7 +1754,6 @@
         <w:br/>
         <w:t xml:space="preserve">    </w:t>
       </w:r>
-      <w:proofErr w:type="gramStart"/>
       <w:r>
         <w:rPr>
           <w:rFonts w:ascii="Courier New" w:eastAsia="Times New Roman" w:hAnsi="Courier New" w:cs="Courier New"/>
@@ -1892,7 +1772,6 @@
         </w:rPr>
         <w:t>(</w:t>
       </w:r>
-      <w:proofErr w:type="gramEnd"/>
       <w:r>
         <w:rPr>
           <w:rFonts w:ascii="Courier New" w:eastAsia="Times New Roman" w:hAnsi="Courier New" w:cs="Courier New"/>
@@ -1900,47 +1779,7 @@
           <w:sz w:val="18"/>
           <w:szCs w:val="18"/>
         </w:rPr>
-        <w:t>"Execute &lt;</w:t>
-      </w:r>
-      <w:proofErr w:type="spellStart"/>
-      <w:r>
-        <w:rPr>
-          <w:rFonts w:ascii="Courier New" w:eastAsia="Times New Roman" w:hAnsi="Courier New" w:cs="Courier New"/>
-          <w:color w:val="6A8759"/>
-          <w:sz w:val="18"/>
-          <w:szCs w:val="18"/>
-        </w:rPr>
-        <w:t>testCase</w:t>
-      </w:r>
-      <w:proofErr w:type="spellEnd"/>
-      <w:r>
-        <w:rPr>
-          <w:rFonts w:ascii="Courier New" w:eastAsia="Times New Roman" w:hAnsi="Courier New" w:cs="Courier New"/>
-          <w:color w:val="6A8759"/>
-          <w:sz w:val="18"/>
-          <w:szCs w:val="18"/>
-        </w:rPr>
-        <w:t>&gt; of &lt;</w:t>
-      </w:r>
-      <w:proofErr w:type="spellStart"/>
-      <w:r>
-        <w:rPr>
-          <w:rFonts w:ascii="Courier New" w:eastAsia="Times New Roman" w:hAnsi="Courier New" w:cs="Courier New"/>
-          <w:color w:val="6A8759"/>
-          <w:sz w:val="18"/>
-          <w:szCs w:val="18"/>
-        </w:rPr>
-        <w:t>testSuite</w:t>
-      </w:r>
-      <w:proofErr w:type="spellEnd"/>
-      <w:r>
-        <w:rPr>
-          <w:rFonts w:ascii="Courier New" w:eastAsia="Times New Roman" w:hAnsi="Courier New" w:cs="Courier New"/>
-          <w:color w:val="6A8759"/>
-          <w:sz w:val="18"/>
-          <w:szCs w:val="18"/>
-        </w:rPr>
-        <w:t>&gt;"</w:t>
+        <w:t>"Execute &lt;testCase&gt; of &lt;testSuite&gt;"</w:t>
       </w:r>
       <w:r>
         <w:rPr>
@@ -1970,7 +1809,6 @@
         </w:rPr>
         <w:t xml:space="preserve">public void </w:t>
       </w:r>
-      <w:proofErr w:type="spellStart"/>
       <w:r>
         <w:rPr>
           <w:rFonts w:ascii="Courier New" w:eastAsia="Times New Roman" w:hAnsi="Courier New" w:cs="Courier New"/>
@@ -1980,7 +1818,6 @@
         </w:rPr>
         <w:t>testm</w:t>
       </w:r>
-      <w:proofErr w:type="spellEnd"/>
       <w:r>
         <w:rPr>
           <w:rFonts w:ascii="Courier New" w:eastAsia="Times New Roman" w:hAnsi="Courier New" w:cs="Courier New"/>
@@ -1988,9 +1825,17 @@
           <w:sz w:val="18"/>
           <w:szCs w:val="18"/>
         </w:rPr>
-        <w:t xml:space="preserve">(String </w:t>
-      </w:r>
-      <w:proofErr w:type="spellStart"/>
+        <w:t>(String testCase</w:t>
+      </w:r>
+      <w:r>
+        <w:rPr>
+          <w:rFonts w:ascii="Courier New" w:eastAsia="Times New Roman" w:hAnsi="Courier New" w:cs="Courier New"/>
+          <w:color w:val="CC7832"/>
+          <w:sz w:val="18"/>
+          <w:szCs w:val="18"/>
+        </w:rPr>
+        <w:t xml:space="preserve">, </w:t>
+      </w:r>
       <w:r>
         <w:rPr>
           <w:rFonts w:ascii="Courier New" w:eastAsia="Times New Roman" w:hAnsi="Courier New" w:cs="Courier New"/>
@@ -1998,9 +1843,8 @@
           <w:sz w:val="18"/>
           <w:szCs w:val="18"/>
         </w:rPr>
-        <w:t>testCase</w:t>
-      </w:r>
-      <w:proofErr w:type="spellEnd"/>
+        <w:t xml:space="preserve">String testSuite) </w:t>
+      </w:r>
       <w:r>
         <w:rPr>
           <w:rFonts w:ascii="Courier New" w:eastAsia="Times New Roman" w:hAnsi="Courier New" w:cs="Courier New"/>
@@ -2008,7 +1852,7 @@
           <w:sz w:val="18"/>
           <w:szCs w:val="18"/>
         </w:rPr>
-        <w:t xml:space="preserve">, </w:t>
+        <w:t xml:space="preserve">throws </w:t>
       </w:r>
       <w:r>
         <w:rPr>
@@ -2017,9 +1861,8 @@
           <w:sz w:val="18"/>
           <w:szCs w:val="18"/>
         </w:rPr>
-        <w:t xml:space="preserve">String </w:t>
-      </w:r>
-      <w:proofErr w:type="spellStart"/>
+        <w:t>Exception {</w:t>
+      </w:r>
       <w:r>
         <w:rPr>
           <w:rFonts w:ascii="Courier New" w:eastAsia="Times New Roman" w:hAnsi="Courier New" w:cs="Courier New"/>
@@ -2027,9 +1870,8 @@
           <w:sz w:val="18"/>
           <w:szCs w:val="18"/>
         </w:rPr>
-        <w:t>testSuite</w:t>
-      </w:r>
-      <w:proofErr w:type="spellEnd"/>
+        <w:t xml:space="preserve">     </w:t>
+      </w:r>
       <w:r>
         <w:rPr>
           <w:rFonts w:ascii="Courier New" w:eastAsia="Times New Roman" w:hAnsi="Courier New" w:cs="Courier New"/>
@@ -2037,7 +1879,8 @@
           <w:sz w:val="18"/>
           <w:szCs w:val="18"/>
         </w:rPr>
-        <w:t xml:space="preserve">) </w:t>
+        <w:br/>
+        <w:t xml:space="preserve">        ExecuteSoapUIAnyTestCase executeSoapUIAnyTestCase = </w:t>
       </w:r>
       <w:r>
         <w:rPr>
@@ -2046,7 +1889,16 @@
           <w:sz w:val="18"/>
           <w:szCs w:val="18"/>
         </w:rPr>
-        <w:t xml:space="preserve">throws </w:t>
+        <w:t xml:space="preserve">new </w:t>
+      </w:r>
+      <w:r>
+        <w:rPr>
+          <w:rFonts w:ascii="Courier New" w:eastAsia="Times New Roman" w:hAnsi="Courier New" w:cs="Courier New"/>
+          <w:color w:val="CC7832"/>
+          <w:sz w:val="18"/>
+          <w:szCs w:val="18"/>
+        </w:rPr>
+        <w:t xml:space="preserve">  </w:t>
       </w:r>
       <w:r>
         <w:rPr>
@@ -2055,7 +1907,26 @@
           <w:sz w:val="18"/>
           <w:szCs w:val="18"/>
         </w:rPr>
-        <w:t>Exception {</w:t>
+        <w:t>ExecuteSoapUIAnyTestCase()</w:t>
+      </w:r>
+      <w:r>
+        <w:rPr>
+          <w:rFonts w:ascii="Courier New" w:eastAsia="Times New Roman" w:hAnsi="Courier New" w:cs="Courier New"/>
+          <w:color w:val="CC7832"/>
+          <w:sz w:val="18"/>
+          <w:szCs w:val="18"/>
+        </w:rPr>
+        <w:t>;</w:t>
+      </w:r>
+      <w:r>
+        <w:rPr>
+          <w:rFonts w:ascii="Courier New" w:eastAsia="Times New Roman" w:hAnsi="Courier New" w:cs="Courier New"/>
+          <w:color w:val="CC7832"/>
+          <w:sz w:val="18"/>
+          <w:szCs w:val="18"/>
+        </w:rPr>
+        <w:br/>
+        <w:t xml:space="preserve">        </w:t>
       </w:r>
       <w:r>
         <w:rPr>
@@ -2064,7 +1935,16 @@
           <w:sz w:val="18"/>
           <w:szCs w:val="18"/>
         </w:rPr>
-        <w:t xml:space="preserve">     </w:t>
+        <w:t>executeSoapUIAnyTestCase.executeSpecificTestCase(testCase</w:t>
+      </w:r>
+      <w:r>
+        <w:rPr>
+          <w:rFonts w:ascii="Courier New" w:eastAsia="Times New Roman" w:hAnsi="Courier New" w:cs="Courier New"/>
+          <w:color w:val="CC7832"/>
+          <w:sz w:val="18"/>
+          <w:szCs w:val="18"/>
+        </w:rPr>
+        <w:t xml:space="preserve">, </w:t>
       </w:r>
       <w:r>
         <w:rPr>
@@ -2073,165 +1953,7 @@
           <w:sz w:val="18"/>
           <w:szCs w:val="18"/>
         </w:rPr>
-        <w:br/>
-        <w:t xml:space="preserve">        </w:t>
-      </w:r>
-      <w:proofErr w:type="spellStart"/>
-      <w:r>
-        <w:rPr>
-          <w:rFonts w:ascii="Courier New" w:eastAsia="Times New Roman" w:hAnsi="Courier New" w:cs="Courier New"/>
-          <w:color w:val="A9B7C6"/>
-          <w:sz w:val="18"/>
-          <w:szCs w:val="18"/>
-        </w:rPr>
-        <w:t>ExecuteSoapUIAnyTestCase</w:t>
-      </w:r>
-      <w:proofErr w:type="spellEnd"/>
-      <w:r>
-        <w:rPr>
-          <w:rFonts w:ascii="Courier New" w:eastAsia="Times New Roman" w:hAnsi="Courier New" w:cs="Courier New"/>
-          <w:color w:val="A9B7C6"/>
-          <w:sz w:val="18"/>
-          <w:szCs w:val="18"/>
-        </w:rPr>
-        <w:t xml:space="preserve"> </w:t>
-      </w:r>
-      <w:proofErr w:type="spellStart"/>
-      <w:r>
-        <w:rPr>
-          <w:rFonts w:ascii="Courier New" w:eastAsia="Times New Roman" w:hAnsi="Courier New" w:cs="Courier New"/>
-          <w:color w:val="A9B7C6"/>
-          <w:sz w:val="18"/>
-          <w:szCs w:val="18"/>
-        </w:rPr>
-        <w:t>executeSoapUIAnyTestCase</w:t>
-      </w:r>
-      <w:proofErr w:type="spellEnd"/>
-      <w:r>
-        <w:rPr>
-          <w:rFonts w:ascii="Courier New" w:eastAsia="Times New Roman" w:hAnsi="Courier New" w:cs="Courier New"/>
-          <w:color w:val="A9B7C6"/>
-          <w:sz w:val="18"/>
-          <w:szCs w:val="18"/>
-        </w:rPr>
-        <w:t xml:space="preserve"> = </w:t>
-      </w:r>
-      <w:r>
-        <w:rPr>
-          <w:rFonts w:ascii="Courier New" w:eastAsia="Times New Roman" w:hAnsi="Courier New" w:cs="Courier New"/>
-          <w:color w:val="CC7832"/>
-          <w:sz w:val="18"/>
-          <w:szCs w:val="18"/>
-        </w:rPr>
-        <w:t xml:space="preserve">new </w:t>
-      </w:r>
-      <w:r>
-        <w:rPr>
-          <w:rFonts w:ascii="Courier New" w:eastAsia="Times New Roman" w:hAnsi="Courier New" w:cs="Courier New"/>
-          <w:color w:val="CC7832"/>
-          <w:sz w:val="18"/>
-          <w:szCs w:val="18"/>
-        </w:rPr>
-        <w:t xml:space="preserve">  </w:t>
-      </w:r>
-      <w:proofErr w:type="spellStart"/>
-      <w:r>
-        <w:rPr>
-          <w:rFonts w:ascii="Courier New" w:eastAsia="Times New Roman" w:hAnsi="Courier New" w:cs="Courier New"/>
-          <w:color w:val="A9B7C6"/>
-          <w:sz w:val="18"/>
-          <w:szCs w:val="18"/>
-        </w:rPr>
-        <w:t>ExecuteSoapUIAnyTestCase</w:t>
-      </w:r>
-      <w:proofErr w:type="spellEnd"/>
-      <w:r>
-        <w:rPr>
-          <w:rFonts w:ascii="Courier New" w:eastAsia="Times New Roman" w:hAnsi="Courier New" w:cs="Courier New"/>
-          <w:color w:val="A9B7C6"/>
-          <w:sz w:val="18"/>
-          <w:szCs w:val="18"/>
-        </w:rPr>
-        <w:t>()</w:t>
-      </w:r>
-      <w:r>
-        <w:rPr>
-          <w:rFonts w:ascii="Courier New" w:eastAsia="Times New Roman" w:hAnsi="Courier New" w:cs="Courier New"/>
-          <w:color w:val="CC7832"/>
-          <w:sz w:val="18"/>
-          <w:szCs w:val="18"/>
-        </w:rPr>
-        <w:t>;</w:t>
-      </w:r>
-      <w:r>
-        <w:rPr>
-          <w:rFonts w:ascii="Courier New" w:eastAsia="Times New Roman" w:hAnsi="Courier New" w:cs="Courier New"/>
-          <w:color w:val="CC7832"/>
-          <w:sz w:val="18"/>
-          <w:szCs w:val="18"/>
-        </w:rPr>
-        <w:br/>
-        <w:t xml:space="preserve">        </w:t>
-      </w:r>
-      <w:proofErr w:type="spellStart"/>
-      <w:r>
-        <w:rPr>
-          <w:rFonts w:ascii="Courier New" w:eastAsia="Times New Roman" w:hAnsi="Courier New" w:cs="Courier New"/>
-          <w:color w:val="A9B7C6"/>
-          <w:sz w:val="18"/>
-          <w:szCs w:val="18"/>
-        </w:rPr>
-        <w:t>executeSoapUIAnyTestCase.executeSpecificTestCase</w:t>
-      </w:r>
-      <w:proofErr w:type="spellEnd"/>
-      <w:r>
-        <w:rPr>
-          <w:rFonts w:ascii="Courier New" w:eastAsia="Times New Roman" w:hAnsi="Courier New" w:cs="Courier New"/>
-          <w:color w:val="A9B7C6"/>
-          <w:sz w:val="18"/>
-          <w:szCs w:val="18"/>
-        </w:rPr>
-        <w:t>(</w:t>
-      </w:r>
-      <w:proofErr w:type="spellStart"/>
-      <w:r>
-        <w:rPr>
-          <w:rFonts w:ascii="Courier New" w:eastAsia="Times New Roman" w:hAnsi="Courier New" w:cs="Courier New"/>
-          <w:color w:val="A9B7C6"/>
-          <w:sz w:val="18"/>
-          <w:szCs w:val="18"/>
-        </w:rPr>
-        <w:t>testCase</w:t>
-      </w:r>
-      <w:proofErr w:type="spellEnd"/>
-      <w:r>
-        <w:rPr>
-          <w:rFonts w:ascii="Courier New" w:eastAsia="Times New Roman" w:hAnsi="Courier New" w:cs="Courier New"/>
-          <w:color w:val="CC7832"/>
-          <w:sz w:val="18"/>
-          <w:szCs w:val="18"/>
-        </w:rPr>
-        <w:t xml:space="preserve">, </w:t>
-      </w:r>
-      <w:proofErr w:type="spellStart"/>
-      <w:r>
-        <w:rPr>
-          <w:rFonts w:ascii="Courier New" w:eastAsia="Times New Roman" w:hAnsi="Courier New" w:cs="Courier New"/>
-          <w:color w:val="A9B7C6"/>
-          <w:sz w:val="18"/>
-          <w:szCs w:val="18"/>
-        </w:rPr>
-        <w:t>testSuite</w:t>
-      </w:r>
-      <w:proofErr w:type="spellEnd"/>
-      <w:r>
-        <w:rPr>
-          <w:rFonts w:ascii="Courier New" w:eastAsia="Times New Roman" w:hAnsi="Courier New" w:cs="Courier New"/>
-          <w:color w:val="A9B7C6"/>
-          <w:sz w:val="18"/>
-          <w:szCs w:val="18"/>
-        </w:rPr>
-        <w:t>)</w:t>
+        <w:t>testSuite)</w:t>
       </w:r>
       <w:r>
         <w:rPr>
@@ -2291,32 +2013,14 @@
         </w:numPr>
       </w:pPr>
       <w:r>
-        <w:t>Expand “</w:t>
-      </w:r>
-      <w:proofErr w:type="spellStart"/>
-      <w:r>
-        <w:t>env</w:t>
-      </w:r>
-      <w:proofErr w:type="spellEnd"/>
-      <w:r>
-        <w:t>” folder on “</w:t>
-      </w:r>
-      <w:proofErr w:type="spellStart"/>
-      <w:r>
-        <w:t>TestProject</w:t>
-      </w:r>
-      <w:proofErr w:type="spellEnd"/>
-      <w:r>
-        <w:t>” and</w:t>
+        <w:t>Expand “env” folder on “TestProject” and</w:t>
       </w:r>
       <w:r>
         <w:t xml:space="preserve"> open “</w:t>
       </w:r>
-      <w:proofErr w:type="spellStart"/>
       <w:r>
         <w:t>default.properties</w:t>
       </w:r>
-      <w:proofErr w:type="spellEnd"/>
       <w:r>
         <w:t>” file</w:t>
       </w:r>
@@ -2336,15 +2040,7 @@
         <w:t>SOAPUI_XML_PATH</w:t>
       </w:r>
       <w:r>
-        <w:t xml:space="preserve">” property value into the location of your </w:t>
-      </w:r>
-      <w:proofErr w:type="spellStart"/>
-      <w:r>
-        <w:t>SoapUI</w:t>
-      </w:r>
-      <w:proofErr w:type="spellEnd"/>
-      <w:r>
-        <w:t xml:space="preserve"> XML file</w:t>
+        <w:t>” property value into the location of your SoapUI XML file</w:t>
       </w:r>
     </w:p>
     <w:p>
@@ -2356,23 +2052,7 @@
         </w:numPr>
       </w:pPr>
       <w:r>
-        <w:t>Expand “specs” folder on “</w:t>
-      </w:r>
-      <w:proofErr w:type="spellStart"/>
-      <w:r>
-        <w:t>TestProject</w:t>
-      </w:r>
-      <w:proofErr w:type="spellEnd"/>
-      <w:r>
-        <w:t>” and delete the “</w:t>
-      </w:r>
-      <w:proofErr w:type="spellStart"/>
-      <w:r>
-        <w:t>example.spec</w:t>
-      </w:r>
-      <w:proofErr w:type="spellEnd"/>
-      <w:r>
-        <w:t>” file</w:t>
+        <w:t>Expand “specs” folder on “TestProject” and delete the “example.spec” file</w:t>
       </w:r>
     </w:p>
     <w:p>
@@ -2798,24 +2478,7 @@
           <w:szCs w:val="18"/>
         </w:rPr>
         <w:br/>
-      </w:r>
-      <w:proofErr w:type="gramStart"/>
-      <w:r>
-        <w:rPr>
-          <w:color w:val="808080"/>
-          <w:sz w:val="18"/>
-          <w:szCs w:val="18"/>
-        </w:rPr>
-        <w:t>This</w:t>
-      </w:r>
-      <w:proofErr w:type="gramEnd"/>
-      <w:r>
-        <w:rPr>
-          <w:color w:val="808080"/>
-          <w:sz w:val="18"/>
-          <w:szCs w:val="18"/>
-        </w:rPr>
-        <w:t xml:space="preserve"> is an executable specification file which follows markdown syntax.</w:t>
+        <w:t>This is an executable specification file which follows markdown syntax.</w:t>
       </w:r>
       <w:r>
         <w:rPr>
@@ -2882,77 +2545,23 @@
           <w:sz w:val="18"/>
           <w:szCs w:val="18"/>
         </w:rPr>
-        <w:t xml:space="preserve">"Login Existing User </w:t>
-      </w:r>
-      <w:proofErr w:type="gramStart"/>
+        <w:t>"Login Existing User With Correct Username &amp; Empty Password TestCase"</w:t>
+      </w:r>
+      <w:r>
+        <w:rPr>
+          <w:color w:val="A9B7C6"/>
+          <w:sz w:val="18"/>
+          <w:szCs w:val="18"/>
+        </w:rPr>
+        <w:t xml:space="preserve"> of </w:t>
+      </w:r>
       <w:r>
         <w:rPr>
           <w:color w:val="6A8759"/>
           <w:sz w:val="18"/>
           <w:szCs w:val="18"/>
         </w:rPr>
-        <w:t>With</w:t>
-      </w:r>
-      <w:proofErr w:type="gramEnd"/>
-      <w:r>
-        <w:rPr>
-          <w:color w:val="6A8759"/>
-          <w:sz w:val="18"/>
-          <w:szCs w:val="18"/>
-        </w:rPr>
-        <w:t xml:space="preserve"> Correct Username &amp; Empty Password </w:t>
-      </w:r>
-      <w:proofErr w:type="spellStart"/>
-      <w:r>
-        <w:rPr>
-          <w:color w:val="6A8759"/>
-          <w:sz w:val="18"/>
-          <w:szCs w:val="18"/>
-        </w:rPr>
-        <w:t>TestCase</w:t>
-      </w:r>
-      <w:proofErr w:type="spellEnd"/>
-      <w:r>
-        <w:rPr>
-          <w:color w:val="6A8759"/>
-          <w:sz w:val="18"/>
-          <w:szCs w:val="18"/>
-        </w:rPr>
-        <w:t>"</w:t>
-      </w:r>
-      <w:r>
-        <w:rPr>
-          <w:color w:val="A9B7C6"/>
-          <w:sz w:val="18"/>
-          <w:szCs w:val="18"/>
-        </w:rPr>
-        <w:t xml:space="preserve"> of </w:t>
-      </w:r>
-      <w:r>
-        <w:rPr>
-          <w:color w:val="6A8759"/>
-          <w:sz w:val="18"/>
-          <w:szCs w:val="18"/>
-        </w:rPr>
-        <w:t>"</w:t>
-      </w:r>
-      <w:proofErr w:type="spellStart"/>
-      <w:r>
-        <w:rPr>
-          <w:color w:val="6A8759"/>
-          <w:sz w:val="18"/>
-          <w:szCs w:val="18"/>
-        </w:rPr>
-        <w:t>LoginTestSuite</w:t>
-      </w:r>
-      <w:proofErr w:type="spellEnd"/>
-      <w:r>
-        <w:rPr>
-          <w:color w:val="6A8759"/>
-          <w:sz w:val="18"/>
-          <w:szCs w:val="18"/>
-        </w:rPr>
-        <w:t>"</w:t>
+        <w:t>"LoginTestSuite"</w:t>
       </w:r>
     </w:p>
     <w:p/>
@@ -2967,82 +2576,38 @@
       <w:r>
         <w:tab/>
       </w:r>
-      <w:proofErr w:type="spellStart"/>
       <w:r>
         <w:rPr>
           <w:b/>
         </w:rPr>
-        <w:t>SoapUI</w:t>
-      </w:r>
-      <w:proofErr w:type="spellEnd"/>
+        <w:t>SoapUI TestSuite Name</w:t>
+      </w:r>
+      <w:r>
+        <w:tab/>
+      </w:r>
+      <w:r>
+        <w:tab/>
+      </w:r>
+      <w:r>
+        <w:tab/>
+      </w:r>
+      <w:r>
+        <w:tab/>
+      </w:r>
+      <w:r>
+        <w:tab/>
+      </w:r>
+      <w:r>
+        <w:tab/>
+      </w:r>
+      <w:r>
+        <w:tab/>
+      </w:r>
       <w:r>
         <w:rPr>
           <w:b/>
         </w:rPr>
-        <w:t xml:space="preserve"> </w:t>
-      </w:r>
-      <w:proofErr w:type="spellStart"/>
-      <w:r>
-        <w:rPr>
-          <w:b/>
-        </w:rPr>
-        <w:t>TestSuite</w:t>
-      </w:r>
-      <w:proofErr w:type="spellEnd"/>
-      <w:r>
-        <w:rPr>
-          <w:b/>
-        </w:rPr>
-        <w:t xml:space="preserve"> Name</w:t>
-      </w:r>
-      <w:r>
-        <w:tab/>
-      </w:r>
-      <w:r>
-        <w:tab/>
-      </w:r>
-      <w:r>
-        <w:tab/>
-      </w:r>
-      <w:r>
-        <w:tab/>
-      </w:r>
-      <w:r>
-        <w:tab/>
-      </w:r>
-      <w:r>
-        <w:tab/>
-      </w:r>
-      <w:r>
-        <w:tab/>
-      </w:r>
-      <w:proofErr w:type="spellStart"/>
-      <w:r>
-        <w:rPr>
-          <w:b/>
-        </w:rPr>
-        <w:t>SoapUI</w:t>
-      </w:r>
-      <w:proofErr w:type="spellEnd"/>
-      <w:r>
-        <w:rPr>
-          <w:b/>
-        </w:rPr>
-        <w:t xml:space="preserve"> </w:t>
-      </w:r>
-      <w:proofErr w:type="spellStart"/>
-      <w:r>
-        <w:rPr>
-          <w:b/>
-        </w:rPr>
-        <w:t>TestCase</w:t>
-      </w:r>
-      <w:proofErr w:type="spellEnd"/>
-      <w:r>
-        <w:rPr>
-          <w:b/>
-        </w:rPr>
-        <w:t xml:space="preserve"> Name</w:t>
+        <w:t>SoapUI TestCase Name</w:t>
       </w:r>
     </w:p>
     <w:p/>
@@ -3131,15 +2696,7 @@
         <w:t>Right click on the specification</w:t>
       </w:r>
       <w:r>
-        <w:t xml:space="preserve"> and click “Run ‘</w:t>
-      </w:r>
-      <w:proofErr w:type="spellStart"/>
-      <w:r>
-        <w:t>your_spec.spec</w:t>
-      </w:r>
-      <w:proofErr w:type="spellEnd"/>
-      <w:r>
-        <w:t>’”</w:t>
+        <w:t xml:space="preserve"> and click “Run ‘your_spec.spec’”</w:t>
       </w:r>
     </w:p>
     <w:p/>
@@ -3259,7 +2816,6 @@
       </w:pPr>
     </w:p>
     <w:p>
-      <w:bookmarkStart w:id="0" w:name="_GoBack"/>
       <w:r>
         <w:rPr>
           <w:noProof/>
@@ -3407,7 +2963,6 @@
           </mc:Fallback>
         </mc:AlternateContent>
       </w:r>
-      <w:bookmarkEnd w:id="0"/>
     </w:p>
     <w:p/>
     <w:p>
@@ -3474,15 +3029,7 @@
         <w:t xml:space="preserve">: </w:t>
       </w:r>
       <w:r>
-        <w:t xml:space="preserve">HTML Report Generation for </w:t>
-      </w:r>
-      <w:proofErr w:type="spellStart"/>
-      <w:r>
-        <w:t>SoapUI</w:t>
-      </w:r>
-      <w:proofErr w:type="spellEnd"/>
-      <w:r>
-        <w:t xml:space="preserve"> XML Execution</w:t>
+        <w:t>HTML Report Generation for SoapUI XML Execution</w:t>
       </w:r>
     </w:p>
     <w:sectPr>
@@ -3564,7 +3111,7 @@
             <w:bCs/>
             <w:noProof/>
           </w:rPr>
-          <w:t>11</w:t>
+          <w:t>1</w:t>
         </w:r>
         <w:r>
           <w:rPr>
@@ -4727,7 +4274,7 @@
 </file>
 
 <file path=customXml/itemProps1.xml><?xml version="1.0" encoding="utf-8"?>
-<ds:datastoreItem xmlns:ds="http://schemas.openxmlformats.org/officeDocument/2006/customXml" ds:itemID="{BD9425E5-603B-4B7C-A08F-0D0A2332D289}">
+<ds:datastoreItem xmlns:ds="http://schemas.openxmlformats.org/officeDocument/2006/customXml" ds:itemID="{F5E58828-46F9-490C-9154-403B8D71CD4A}">
   <ds:schemaRefs>
     <ds:schemaRef ds:uri="http://schemas.openxmlformats.org/officeDocument/2006/bibliography"/>
   </ds:schemaRefs>

</xml_diff>

<commit_message>
Added resources folder which contains a test SoapUI XML file named "GoogleBooks.xml" Changed some styles of the HTML report content
******************************************************************************************
Need to resolve the below error
ERROR [TestAssertionRegistry] Missing assertion for type [JsonPath Match]
</commit_message>
<xml_diff>
--- a/How to use/HTML Report Generation for SoapUI XML Execution.docx
+++ b/How to use/HTML Report Generation for SoapUI XML Execution.docx
@@ -20,10 +20,32 @@
           <w:b/>
           <w:sz w:val="48"/>
         </w:rPr>
-        <w:t>HTML Report Generation for SoapUI XML Execution</w:t>
-      </w:r>
-    </w:p>
-    <w:p/>
+        <w:t xml:space="preserve">HTML Report Generation for </w:t>
+      </w:r>
+      <w:proofErr w:type="spellStart"/>
+      <w:r>
+        <w:rPr>
+          <w:rFonts w:asciiTheme="majorHAnsi" w:hAnsiTheme="majorHAnsi"/>
+          <w:b/>
+          <w:sz w:val="48"/>
+        </w:rPr>
+        <w:t>SoapUI</w:t>
+      </w:r>
+      <w:proofErr w:type="spellEnd"/>
+      <w:r>
+        <w:rPr>
+          <w:rFonts w:asciiTheme="majorHAnsi" w:hAnsiTheme="majorHAnsi"/>
+          <w:b/>
+          <w:sz w:val="48"/>
+        </w:rPr>
+        <w:t xml:space="preserve"> XML Execution</w:t>
+      </w:r>
+    </w:p>
+    <w:p>
+      <w:pPr>
+        <w:ind w:right="-720"/>
+      </w:pPr>
+    </w:p>
     <w:p>
       <w:pPr>
         <w:pStyle w:val="Heading2"/>
@@ -51,8 +73,13 @@
           <w:numId w:val="1"/>
         </w:numPr>
       </w:pPr>
-      <w:r>
-        <w:t xml:space="preserve">IntelliJ IDEA Community </w:t>
+      <w:proofErr w:type="spellStart"/>
+      <w:r>
+        <w:t>IntelliJ</w:t>
+      </w:r>
+      <w:proofErr w:type="spellEnd"/>
+      <w:r>
+        <w:t xml:space="preserve"> IDEA Community </w:t>
       </w:r>
       <w:r>
         <w:t>Edition</w:t>
@@ -118,7 +145,15 @@
         <w:t>Please refer “</w:t>
       </w:r>
       <w:r>
-        <w:t>Installing Gauge and IntelliJ IDEA Community Edition</w:t>
+        <w:t xml:space="preserve">Installing Gauge and </w:t>
+      </w:r>
+      <w:proofErr w:type="spellStart"/>
+      <w:r>
+        <w:t>IntelliJ</w:t>
+      </w:r>
+      <w:proofErr w:type="spellEnd"/>
+      <w:r>
+        <w:t xml:space="preserve"> IDEA Community Edition</w:t>
       </w:r>
       <w:r>
         <w:t>” documentation for further knowledge)</w:t>
@@ -144,8 +179,13 @@
           <w:numId w:val="1"/>
         </w:numPr>
       </w:pPr>
-      <w:r>
-        <w:t xml:space="preserve">SoapUI </w:t>
+      <w:proofErr w:type="spellStart"/>
+      <w:r>
+        <w:t>SoapUI</w:t>
+      </w:r>
+      <w:proofErr w:type="spellEnd"/>
+      <w:r>
+        <w:t xml:space="preserve"> </w:t>
       </w:r>
       <w:r>
         <w:t>F</w:t>
@@ -206,8 +246,6 @@
         </w:rPr>
         <w:t>:</w:t>
       </w:r>
-      <w:bookmarkStart w:id="0" w:name="_GoBack"/>
-      <w:bookmarkEnd w:id="0"/>
     </w:p>
     <w:p/>
     <w:p>
@@ -219,7 +257,15 @@
         </w:numPr>
       </w:pPr>
       <w:r>
-        <w:t>Open IntelliJ IDEA Community Edition</w:t>
+        <w:t xml:space="preserve">Open </w:t>
+      </w:r>
+      <w:proofErr w:type="spellStart"/>
+      <w:r>
+        <w:t>IntelliJ</w:t>
+      </w:r>
+      <w:proofErr w:type="spellEnd"/>
+      <w:r>
+        <w:t xml:space="preserve"> IDEA Community Edition</w:t>
       </w:r>
       <w:r>
         <w:t xml:space="preserve"> and Click “Create New Project”</w:t>
@@ -489,6 +535,7 @@
     <w:p/>
     <w:p/>
     <w:p/>
+    <w:p/>
     <w:p>
       <w:pPr>
         <w:pStyle w:val="ListParagraph"/>
@@ -498,13 +545,10 @@
         </w:numPr>
       </w:pPr>
       <w:r>
-        <w:t xml:space="preserve">Download this </w:t>
-      </w:r>
-      <w:r>
-        <w:t>RAR</w:t>
-      </w:r>
-      <w:r>
-        <w:t xml:space="preserve"> from </w:t>
+        <w:t xml:space="preserve">Download the “pom.xml” </w:t>
+      </w:r>
+      <w:r>
+        <w:t xml:space="preserve">from </w:t>
       </w:r>
       <w:hyperlink r:id="rId11" w:history="1">
         <w:r>
@@ -518,99 +562,44 @@
     <w:p>
       <w:pPr>
         <w:pStyle w:val="ListParagraph"/>
+      </w:pPr>
+    </w:p>
+    <w:p>
+      <w:pPr>
+        <w:pStyle w:val="ListParagraph"/>
+      </w:pPr>
+    </w:p>
+    <w:p>
+      <w:pPr>
+        <w:pStyle w:val="ListParagraph"/>
         <w:numPr>
           <w:ilvl w:val="0"/>
           <w:numId w:val="2"/>
         </w:numPr>
       </w:pPr>
       <w:r>
-        <w:t>Extract it</w:t>
-      </w:r>
-    </w:p>
-    <w:p>
-      <w:pPr>
-        <w:pStyle w:val="ListParagraph"/>
-        <w:numPr>
-          <w:ilvl w:val="0"/>
-          <w:numId w:val="2"/>
-        </w:numPr>
-      </w:pPr>
-      <w:r>
-        <w:t xml:space="preserve">Please verify you have following </w:t>
-      </w:r>
-      <w:r>
-        <w:t>folders in the extracted folder</w:t>
-      </w:r>
-      <w:r>
-        <w:br/>
-      </w:r>
-      <w:r>
-        <w:rPr>
-          <w:noProof/>
-        </w:rPr>
-        <w:drawing>
-          <wp:inline distT="0" distB="0" distL="0" distR="0">
-            <wp:extent cx="3467100" cy="1428750"/>
-            <wp:effectExtent l="0" t="0" r="0" b="0"/>
-            <wp:docPr id="5" name="Picture 5"/>
-            <wp:cNvGraphicFramePr>
-              <a:graphicFrameLocks xmlns:a="http://schemas.openxmlformats.org/drawingml/2006/main" noChangeAspect="1"/>
-            </wp:cNvGraphicFramePr>
-            <a:graphic xmlns:a="http://schemas.openxmlformats.org/drawingml/2006/main">
-              <a:graphicData uri="http://schemas.openxmlformats.org/drawingml/2006/picture">
-                <pic:pic xmlns:pic="http://schemas.openxmlformats.org/drawingml/2006/picture">
-                  <pic:nvPicPr>
-                    <pic:cNvPr id="0" name="Picture 1"/>
-                    <pic:cNvPicPr>
-                      <a:picLocks noChangeAspect="1" noChangeArrowheads="1"/>
-                    </pic:cNvPicPr>
-                  </pic:nvPicPr>
-                  <pic:blipFill>
-                    <a:blip r:embed="rId12">
-                      <a:extLst>
-                        <a:ext uri="{28A0092B-C50C-407E-A947-70E740481C1C}">
-                          <a14:useLocalDpi xmlns:a14="http://schemas.microsoft.com/office/drawing/2010/main" val="0"/>
-                        </a:ext>
-                      </a:extLst>
-                    </a:blip>
-                    <a:srcRect/>
-                    <a:stretch>
-                      <a:fillRect/>
-                    </a:stretch>
-                  </pic:blipFill>
-                  <pic:spPr bwMode="auto">
-                    <a:xfrm>
-                      <a:off x="0" y="0"/>
-                      <a:ext cx="3467100" cy="1428750"/>
-                    </a:xfrm>
-                    <a:prstGeom prst="rect">
-                      <a:avLst/>
-                    </a:prstGeom>
-                    <a:noFill/>
-                    <a:ln>
-                      <a:noFill/>
-                    </a:ln>
-                  </pic:spPr>
-                </pic:pic>
-              </a:graphicData>
-            </a:graphic>
-          </wp:inline>
-        </w:drawing>
-      </w:r>
-    </w:p>
-    <w:p>
-      <w:pPr>
-        <w:pStyle w:val="ListParagraph"/>
-        <w:numPr>
-          <w:ilvl w:val="0"/>
-          <w:numId w:val="2"/>
-        </w:numPr>
-      </w:pPr>
-      <w:r>
         <w:t>Copy</w:t>
       </w:r>
       <w:r>
-        <w:t xml:space="preserve"> these two folders and pom.xml file</w:t>
+        <w:t xml:space="preserve"> </w:t>
+      </w:r>
+      <w:r>
+        <w:t>that</w:t>
+      </w:r>
+      <w:r>
+        <w:t xml:space="preserve"> </w:t>
+      </w:r>
+      <w:r>
+        <w:t>“</w:t>
+      </w:r>
+      <w:r>
+        <w:t>pom.xml</w:t>
+      </w:r>
+      <w:r>
+        <w:t>”</w:t>
+      </w:r>
+      <w:r>
+        <w:t xml:space="preserve"> file</w:t>
       </w:r>
     </w:p>
     <w:p>
@@ -650,7 +639,7 @@
                     <pic:cNvPicPr/>
                   </pic:nvPicPr>
                   <pic:blipFill>
-                    <a:blip r:embed="rId13">
+                    <a:blip r:embed="rId12">
                       <a:extLst>
                         <a:ext uri="{28A0092B-C50C-407E-A947-70E740481C1C}">
                           <a14:useLocalDpi xmlns:a14="http://schemas.microsoft.com/office/drawing/2010/main" val="0"/>
@@ -699,15 +688,32 @@
     <w:p>
       <w:pPr>
         <w:pStyle w:val="ListParagraph"/>
+      </w:pPr>
+      <w:r>
+        <w:br/>
+      </w:r>
+    </w:p>
+    <w:p>
+      <w:pPr>
+        <w:pStyle w:val="ListParagraph"/>
         <w:numPr>
           <w:ilvl w:val="0"/>
           <w:numId w:val="2"/>
         </w:numPr>
       </w:pPr>
       <w:r>
-        <w:t>Go inside the project “TestProject”</w:t>
-      </w:r>
-    </w:p>
+        <w:t>Go inside the project “</w:t>
+      </w:r>
+      <w:proofErr w:type="spellStart"/>
+      <w:r>
+        <w:t>TestProject</w:t>
+      </w:r>
+      <w:proofErr w:type="spellEnd"/>
+      <w:r>
+        <w:t>”</w:t>
+      </w:r>
+    </w:p>
+    <w:p/>
     <w:p>
       <w:pPr>
         <w:pStyle w:val="ListParagraph"/>
@@ -717,8 +723,24 @@
         </w:numPr>
       </w:pPr>
       <w:r>
-        <w:t>Paste the above files into this location (Confirm to replace files)</w:t>
-      </w:r>
+        <w:t xml:space="preserve">Paste the </w:t>
+      </w:r>
+      <w:r>
+        <w:t>“pom.xml”</w:t>
+      </w:r>
+      <w:r>
+        <w:t xml:space="preserve"> into this location</w:t>
+      </w:r>
+    </w:p>
+    <w:p>
+      <w:pPr>
+        <w:pStyle w:val="ListParagraph"/>
+      </w:pPr>
+    </w:p>
+    <w:p>
+      <w:pPr>
+        <w:pStyle w:val="ListParagraph"/>
+      </w:pPr>
     </w:p>
     <w:p>
       <w:pPr>
@@ -729,7 +751,15 @@
         </w:numPr>
       </w:pPr>
       <w:r>
-        <w:t>Go to IntelliJ IDE</w:t>
+        <w:t xml:space="preserve">Go to </w:t>
+      </w:r>
+      <w:proofErr w:type="spellStart"/>
+      <w:r>
+        <w:t>IntelliJ</w:t>
+      </w:r>
+      <w:proofErr w:type="spellEnd"/>
+      <w:r>
+        <w:t xml:space="preserve"> IDE</w:t>
       </w:r>
       <w:r>
         <w:t>A</w:t>
@@ -753,6 +783,7 @@
         <w:rPr>
           <w:noProof/>
         </w:rPr>
+        <w:lastRenderedPageBreak/>
         <w:drawing>
           <wp:anchor distT="0" distB="0" distL="114300" distR="114300" simplePos="0" relativeHeight="251664384" behindDoc="0" locked="0" layoutInCell="1" allowOverlap="1" wp14:anchorId="5418FB48" wp14:editId="5D6CD970">
             <wp:simplePos x="0" y="0"/>
@@ -774,6 +805,116 @@
                 <pic:pic xmlns:pic="http://schemas.openxmlformats.org/drawingml/2006/picture">
                   <pic:nvPicPr>
                     <pic:cNvPr id="0" name="Picture 2"/>
+                    <pic:cNvPicPr>
+                      <a:picLocks noChangeAspect="1" noChangeArrowheads="1"/>
+                    </pic:cNvPicPr>
+                  </pic:nvPicPr>
+                  <pic:blipFill>
+                    <a:blip r:embed="rId13">
+                      <a:extLst>
+                        <a:ext uri="{28A0092B-C50C-407E-A947-70E740481C1C}">
+                          <a14:useLocalDpi xmlns:a14="http://schemas.microsoft.com/office/drawing/2010/main" val="0"/>
+                        </a:ext>
+                      </a:extLst>
+                    </a:blip>
+                    <a:srcRect/>
+                    <a:stretch>
+                      <a:fillRect/>
+                    </a:stretch>
+                  </pic:blipFill>
+                  <pic:spPr bwMode="auto">
+                    <a:xfrm>
+                      <a:off x="0" y="0"/>
+                      <a:ext cx="5934075" cy="3333750"/>
+                    </a:xfrm>
+                    <a:prstGeom prst="rect">
+                      <a:avLst/>
+                    </a:prstGeom>
+                    <a:noFill/>
+                    <a:ln>
+                      <a:noFill/>
+                    </a:ln>
+                  </pic:spPr>
+                </pic:pic>
+              </a:graphicData>
+            </a:graphic>
+            <wp14:sizeRelH relativeFrom="page">
+              <wp14:pctWidth>0</wp14:pctWidth>
+            </wp14:sizeRelH>
+            <wp14:sizeRelV relativeFrom="page">
+              <wp14:pctHeight>0</wp14:pctHeight>
+            </wp14:sizeRelV>
+          </wp:anchor>
+        </w:drawing>
+      </w:r>
+      <w:r>
+        <w:t xml:space="preserve">Right Click on </w:t>
+      </w:r>
+      <w:r>
+        <w:t>“</w:t>
+      </w:r>
+      <w:r>
+        <w:t>pom.xml</w:t>
+      </w:r>
+      <w:r>
+        <w:t>”</w:t>
+      </w:r>
+      <w:r>
+        <w:t xml:space="preserve"> and click “Add as Maven Project”</w:t>
+      </w:r>
+    </w:p>
+    <w:p>
+      <w:pPr>
+        <w:ind w:left="360"/>
+      </w:pPr>
+    </w:p>
+    <w:p/>
+    <w:p>
+      <w:pPr>
+        <w:pStyle w:val="ListParagraph"/>
+      </w:pPr>
+    </w:p>
+    <w:p>
+      <w:pPr>
+        <w:pStyle w:val="ListParagraph"/>
+      </w:pPr>
+      <w:r>
+        <w:br/>
+      </w:r>
+    </w:p>
+    <w:p>
+      <w:pPr>
+        <w:pStyle w:val="ListParagraph"/>
+        <w:numPr>
+          <w:ilvl w:val="0"/>
+          <w:numId w:val="2"/>
+        </w:numPr>
+      </w:pPr>
+      <w:r>
+        <w:rPr>
+          <w:noProof/>
+        </w:rPr>
+        <w:drawing>
+          <wp:anchor distT="0" distB="0" distL="114300" distR="114300" simplePos="0" relativeHeight="251669504" behindDoc="0" locked="0" layoutInCell="1" allowOverlap="1" wp14:anchorId="7A099719" wp14:editId="5CF69B09">
+            <wp:simplePos x="0" y="0"/>
+            <wp:positionH relativeFrom="column">
+              <wp:posOffset>466725</wp:posOffset>
+            </wp:positionH>
+            <wp:positionV relativeFrom="paragraph">
+              <wp:posOffset>286385</wp:posOffset>
+            </wp:positionV>
+            <wp:extent cx="5934075" cy="3333750"/>
+            <wp:effectExtent l="0" t="0" r="9525" b="0"/>
+            <wp:wrapSquare wrapText="bothSides"/>
+            <wp:docPr id="10" name="Picture 10"/>
+            <wp:cNvGraphicFramePr>
+              <a:graphicFrameLocks xmlns:a="http://schemas.openxmlformats.org/drawingml/2006/main" noChangeAspect="1"/>
+            </wp:cNvGraphicFramePr>
+            <a:graphic xmlns:a="http://schemas.openxmlformats.org/drawingml/2006/main">
+              <a:graphicData uri="http://schemas.openxmlformats.org/drawingml/2006/picture">
+                <pic:pic xmlns:pic="http://schemas.openxmlformats.org/drawingml/2006/picture">
+                  <pic:nvPicPr>
+                    <pic:cNvPr id="0" name="Picture 3"/>
                     <pic:cNvPicPr>
                       <a:picLocks noChangeAspect="1" noChangeArrowheads="1"/>
                     </pic:cNvPicPr>
@@ -817,15 +958,26 @@
         </w:drawing>
       </w:r>
       <w:r>
-        <w:t>Right Click on pom.xml and click “Add as Maven Project”</w:t>
-      </w:r>
-    </w:p>
-    <w:p>
-      <w:pPr>
-        <w:ind w:left="360"/>
-      </w:pPr>
-    </w:p>
-    <w:p/>
+        <w:t>Click “Recreate” button</w:t>
+      </w:r>
+    </w:p>
+    <w:p/>
+    <w:p/>
+    <w:p/>
+    <w:p/>
+    <w:p/>
+    <w:p/>
+    <w:p/>
+    <w:p/>
+    <w:p/>
+    <w:p/>
+    <w:p/>
+    <w:p/>
+    <w:p>
+      <w:r>
+        <w:br/>
+      </w:r>
+    </w:p>
     <w:p>
       <w:pPr>
         <w:pStyle w:val="ListParagraph"/>
@@ -835,87 +987,11 @@
         </w:numPr>
       </w:pPr>
       <w:r>
-        <w:rPr>
-          <w:noProof/>
-        </w:rPr>
         <w:lastRenderedPageBreak/>
-        <w:drawing>
-          <wp:anchor distT="0" distB="0" distL="114300" distR="114300" simplePos="0" relativeHeight="251669504" behindDoc="0" locked="0" layoutInCell="1" allowOverlap="1" wp14:anchorId="43FE73BD" wp14:editId="13AB04E3">
-            <wp:simplePos x="0" y="0"/>
-            <wp:positionH relativeFrom="column">
-              <wp:posOffset>457200</wp:posOffset>
-            </wp:positionH>
-            <wp:positionV relativeFrom="paragraph">
-              <wp:posOffset>238125</wp:posOffset>
-            </wp:positionV>
-            <wp:extent cx="5934075" cy="3333750"/>
-            <wp:effectExtent l="0" t="0" r="9525" b="0"/>
-            <wp:wrapSquare wrapText="bothSides"/>
-            <wp:docPr id="10" name="Picture 10"/>
-            <wp:cNvGraphicFramePr>
-              <a:graphicFrameLocks xmlns:a="http://schemas.openxmlformats.org/drawingml/2006/main" noChangeAspect="1"/>
-            </wp:cNvGraphicFramePr>
-            <a:graphic xmlns:a="http://schemas.openxmlformats.org/drawingml/2006/main">
-              <a:graphicData uri="http://schemas.openxmlformats.org/drawingml/2006/picture">
-                <pic:pic xmlns:pic="http://schemas.openxmlformats.org/drawingml/2006/picture">
-                  <pic:nvPicPr>
-                    <pic:cNvPr id="0" name="Picture 3"/>
-                    <pic:cNvPicPr>
-                      <a:picLocks noChangeAspect="1" noChangeArrowheads="1"/>
-                    </pic:cNvPicPr>
-                  </pic:nvPicPr>
-                  <pic:blipFill>
-                    <a:blip r:embed="rId15">
-                      <a:extLst>
-                        <a:ext uri="{28A0092B-C50C-407E-A947-70E740481C1C}">
-                          <a14:useLocalDpi xmlns:a14="http://schemas.microsoft.com/office/drawing/2010/main" val="0"/>
-                        </a:ext>
-                      </a:extLst>
-                    </a:blip>
-                    <a:srcRect/>
-                    <a:stretch>
-                      <a:fillRect/>
-                    </a:stretch>
-                  </pic:blipFill>
-                  <pic:spPr bwMode="auto">
-                    <a:xfrm>
-                      <a:off x="0" y="0"/>
-                      <a:ext cx="5934075" cy="3333750"/>
-                    </a:xfrm>
-                    <a:prstGeom prst="rect">
-                      <a:avLst/>
-                    </a:prstGeom>
-                    <a:noFill/>
-                    <a:ln>
-                      <a:noFill/>
-                    </a:ln>
-                  </pic:spPr>
-                </pic:pic>
-              </a:graphicData>
-            </a:graphic>
-            <wp14:sizeRelH relativeFrom="page">
-              <wp14:pctWidth>0</wp14:pctWidth>
-            </wp14:sizeRelH>
-            <wp14:sizeRelV relativeFrom="page">
-              <wp14:pctHeight>0</wp14:pctHeight>
-            </wp14:sizeRelV>
-          </wp:anchor>
-        </w:drawing>
-      </w:r>
-      <w:r>
-        <w:t>Click “Recreate” button</w:t>
-      </w:r>
-    </w:p>
-    <w:p>
-      <w:pPr>
-        <w:pStyle w:val="ListParagraph"/>
-      </w:pPr>
-    </w:p>
-    <w:p>
-      <w:pPr>
-        <w:pStyle w:val="ListParagraph"/>
-      </w:pPr>
-    </w:p>
+        <w:t xml:space="preserve">Again Right Click on pom.xml and click “Add as Maven Project” </w:t>
+      </w:r>
+    </w:p>
+    <w:p/>
     <w:p>
       <w:pPr>
         <w:pStyle w:val="ListParagraph"/>
@@ -925,8 +1001,26 @@
         </w:numPr>
       </w:pPr>
       <w:r>
-        <w:t xml:space="preserve">Again Right Click on pom.xml and click “Add as Maven Project” </w:t>
-      </w:r>
+        <w:t xml:space="preserve">Download this JAR file from </w:t>
+      </w:r>
+      <w:hyperlink r:id="rId15" w:history="1">
+        <w:r>
+          <w:rPr>
+            <w:rStyle w:val="Hyperlink"/>
+          </w:rPr>
+          <w:t>here</w:t>
+        </w:r>
+      </w:hyperlink>
+      <w:bookmarkStart w:id="0" w:name="_GoBack"/>
+      <w:bookmarkEnd w:id="0"/>
+      <w:r>
+        <w:br/>
+      </w:r>
+    </w:p>
+    <w:p>
+      <w:pPr>
+        <w:pStyle w:val="ListParagraph"/>
+      </w:pPr>
     </w:p>
     <w:p>
       <w:pPr>
@@ -1004,7 +1098,15 @@
         </w:drawing>
       </w:r>
       <w:r>
-        <w:t>Right Click on “TestProject” and</w:t>
+        <w:t>Right Click on “</w:t>
+      </w:r>
+      <w:proofErr w:type="spellStart"/>
+      <w:r>
+        <w:t>TestProject</w:t>
+      </w:r>
+      <w:proofErr w:type="spellEnd"/>
+      <w:r>
+        <w:t>” and</w:t>
       </w:r>
       <w:r>
         <w:t xml:space="preserve"> click “Open Module Settings”</w:t>
@@ -1019,6 +1121,9 @@
       <w:pPr>
         <w:pStyle w:val="ListParagraph"/>
       </w:pPr>
+      <w:r>
+        <w:br/>
+      </w:r>
     </w:p>
     <w:p>
       <w:pPr>
@@ -1029,7 +1134,6 @@
         </w:numPr>
       </w:pPr>
       <w:r>
-        <w:lastRenderedPageBreak/>
         <w:t>Select “Libraries” from the left section</w:t>
       </w:r>
     </w:p>
@@ -1045,11 +1149,12 @@
         <w:rPr>
           <w:noProof/>
         </w:rPr>
+        <w:lastRenderedPageBreak/>
         <w:drawing>
-          <wp:anchor distT="0" distB="0" distL="114300" distR="114300" simplePos="0" relativeHeight="251658240" behindDoc="0" locked="0" layoutInCell="1" allowOverlap="1" wp14:anchorId="558F5741" wp14:editId="77134D20">
+          <wp:anchor distT="0" distB="0" distL="114300" distR="114300" simplePos="0" relativeHeight="251658240" behindDoc="0" locked="0" layoutInCell="1" allowOverlap="1" wp14:anchorId="2B2F7126" wp14:editId="56148FCD">
             <wp:simplePos x="0" y="0"/>
             <wp:positionH relativeFrom="column">
-              <wp:posOffset>381000</wp:posOffset>
+              <wp:posOffset>466725</wp:posOffset>
             </wp:positionH>
             <wp:positionV relativeFrom="paragraph">
               <wp:posOffset>238125</wp:posOffset>
@@ -1142,7 +1247,14 @@
     <w:p/>
     <w:p/>
     <w:p/>
-    <w:p/>
+    <w:p>
+      <w:r>
+        <w:br/>
+      </w:r>
+      <w:r>
+        <w:br/>
+      </w:r>
+    </w:p>
     <w:p>
       <w:pPr>
         <w:pStyle w:val="ListParagraph"/>
@@ -1155,20 +1267,19 @@
         <w:rPr>
           <w:noProof/>
         </w:rPr>
-        <w:lastRenderedPageBreak/>
         <w:drawing>
-          <wp:anchor distT="0" distB="0" distL="114300" distR="114300" simplePos="0" relativeHeight="251660288" behindDoc="0" locked="0" layoutInCell="1" allowOverlap="1" wp14:anchorId="4975C51B" wp14:editId="461774C6">
+          <wp:anchor distT="0" distB="0" distL="114300" distR="114300" simplePos="0" relativeHeight="251683840" behindDoc="0" locked="0" layoutInCell="1" allowOverlap="1" wp14:anchorId="6F406021" wp14:editId="13B4CC20">
             <wp:simplePos x="0" y="0"/>
-            <wp:positionH relativeFrom="margin">
-              <wp:posOffset>457200</wp:posOffset>
+            <wp:positionH relativeFrom="column">
+              <wp:posOffset>533400</wp:posOffset>
             </wp:positionH>
             <wp:positionV relativeFrom="paragraph">
-              <wp:posOffset>257175</wp:posOffset>
+              <wp:posOffset>189230</wp:posOffset>
             </wp:positionV>
-            <wp:extent cx="5865495" cy="3295650"/>
-            <wp:effectExtent l="0" t="0" r="1905" b="0"/>
+            <wp:extent cx="5866765" cy="3086100"/>
+            <wp:effectExtent l="0" t="0" r="635" b="0"/>
             <wp:wrapSquare wrapText="bothSides"/>
-            <wp:docPr id="15" name="Picture 15"/>
+            <wp:docPr id="7" name="Picture 7"/>
             <wp:cNvGraphicFramePr>
               <a:graphicFrameLocks xmlns:a="http://schemas.openxmlformats.org/drawingml/2006/main" noChangeAspect="1"/>
             </wp:cNvGraphicFramePr>
@@ -1176,13 +1287,225 @@
               <a:graphicData uri="http://schemas.openxmlformats.org/drawingml/2006/picture">
                 <pic:pic xmlns:pic="http://schemas.openxmlformats.org/drawingml/2006/picture">
                   <pic:nvPicPr>
-                    <pic:cNvPr id="0" name="Picture 7"/>
+                    <pic:cNvPr id="0" name="Picture 1"/>
+                    <pic:cNvPicPr>
+                      <a:picLocks noChangeAspect="1" noChangeArrowheads="1"/>
+                    </pic:cNvPicPr>
+                  </pic:nvPicPr>
+                  <pic:blipFill rotWithShape="1">
+                    <a:blip r:embed="rId19">
+                      <a:extLst>
+                        <a:ext uri="{28A0092B-C50C-407E-A947-70E740481C1C}">
+                          <a14:useLocalDpi xmlns:a14="http://schemas.microsoft.com/office/drawing/2010/main" val="0"/>
+                        </a:ext>
+                      </a:extLst>
+                    </a:blip>
+                    <a:srcRect t="1" b="6357"/>
+                    <a:stretch/>
+                  </pic:blipFill>
+                  <pic:spPr bwMode="auto">
+                    <a:xfrm>
+                      <a:off x="0" y="0"/>
+                      <a:ext cx="5866765" cy="3086100"/>
+                    </a:xfrm>
+                    <a:prstGeom prst="rect">
+                      <a:avLst/>
+                    </a:prstGeom>
+                    <a:noFill/>
+                    <a:ln>
+                      <a:noFill/>
+                    </a:ln>
+                    <a:extLst>
+                      <a:ext uri="{53640926-AAD7-44D8-BBD7-CCE9431645EC}">
+                        <a14:shadowObscured xmlns:a14="http://schemas.microsoft.com/office/drawing/2010/main"/>
+                      </a:ext>
+                    </a:extLst>
+                  </pic:spPr>
+                </pic:pic>
+              </a:graphicData>
+            </a:graphic>
+            <wp14:sizeRelH relativeFrom="page">
+              <wp14:pctWidth>0</wp14:pctWidth>
+            </wp14:sizeRelH>
+            <wp14:sizeRelV relativeFrom="page">
+              <wp14:pctHeight>0</wp14:pctHeight>
+            </wp14:sizeRelV>
+          </wp:anchor>
+        </w:drawing>
+      </w:r>
+      <w:r>
+        <w:t xml:space="preserve">Browse </w:t>
+      </w:r>
+      <w:r>
+        <w:t>to the</w:t>
+      </w:r>
+      <w:r>
+        <w:t xml:space="preserve"> folder </w:t>
+      </w:r>
+      <w:r>
+        <w:t>which you have downloaded the</w:t>
+      </w:r>
+      <w:r>
+        <w:t xml:space="preserve"> JAR file</w:t>
+      </w:r>
+    </w:p>
+    <w:p>
+      <w:pPr>
+        <w:ind w:left="360"/>
+      </w:pPr>
+    </w:p>
+    <w:p>
+      <w:pPr>
+        <w:pStyle w:val="ListParagraph"/>
+        <w:numPr>
+          <w:ilvl w:val="0"/>
+          <w:numId w:val="2"/>
+        </w:numPr>
+      </w:pPr>
+      <w:r>
+        <w:lastRenderedPageBreak/>
+        <w:t>Click Ok</w:t>
+      </w:r>
+      <w:r>
+        <w:br/>
+      </w:r>
+    </w:p>
+    <w:p>
+      <w:pPr>
+        <w:pStyle w:val="ListParagraph"/>
+        <w:numPr>
+          <w:ilvl w:val="0"/>
+          <w:numId w:val="2"/>
+        </w:numPr>
+      </w:pPr>
+      <w:r>
+        <w:rPr>
+          <w:noProof/>
+        </w:rPr>
+        <w:drawing>
+          <wp:anchor distT="0" distB="0" distL="114300" distR="114300" simplePos="0" relativeHeight="251684864" behindDoc="0" locked="0" layoutInCell="1" allowOverlap="1" wp14:anchorId="1AC8F566" wp14:editId="2A7AFD75">
+            <wp:simplePos x="0" y="0"/>
+            <wp:positionH relativeFrom="column">
+              <wp:posOffset>695325</wp:posOffset>
+            </wp:positionH>
+            <wp:positionV relativeFrom="paragraph">
+              <wp:posOffset>229235</wp:posOffset>
+            </wp:positionV>
+            <wp:extent cx="5696585" cy="3019425"/>
+            <wp:effectExtent l="0" t="0" r="0" b="9525"/>
+            <wp:wrapSquare wrapText="bothSides"/>
+            <wp:docPr id="20" name="Picture 20"/>
+            <wp:cNvGraphicFramePr>
+              <a:graphicFrameLocks xmlns:a="http://schemas.openxmlformats.org/drawingml/2006/main" noChangeAspect="1"/>
+            </wp:cNvGraphicFramePr>
+            <a:graphic xmlns:a="http://schemas.openxmlformats.org/drawingml/2006/main">
+              <a:graphicData uri="http://schemas.openxmlformats.org/drawingml/2006/picture">
+                <pic:pic xmlns:pic="http://schemas.openxmlformats.org/drawingml/2006/picture">
+                  <pic:nvPicPr>
+                    <pic:cNvPr id="0" name="Picture 2"/>
+                    <pic:cNvPicPr>
+                      <a:picLocks noChangeAspect="1" noChangeArrowheads="1"/>
+                    </pic:cNvPicPr>
+                  </pic:nvPicPr>
+                  <pic:blipFill rotWithShape="1">
+                    <a:blip r:embed="rId20">
+                      <a:extLst>
+                        <a:ext uri="{28A0092B-C50C-407E-A947-70E740481C1C}">
+                          <a14:useLocalDpi xmlns:a14="http://schemas.microsoft.com/office/drawing/2010/main" val="0"/>
+                        </a:ext>
+                      </a:extLst>
+                    </a:blip>
+                    <a:srcRect b="5655"/>
+                    <a:stretch/>
+                  </pic:blipFill>
+                  <pic:spPr bwMode="auto">
+                    <a:xfrm>
+                      <a:off x="0" y="0"/>
+                      <a:ext cx="5696585" cy="3019425"/>
+                    </a:xfrm>
+                    <a:prstGeom prst="rect">
+                      <a:avLst/>
+                    </a:prstGeom>
+                    <a:noFill/>
+                    <a:ln>
+                      <a:noFill/>
+                    </a:ln>
+                    <a:extLst>
+                      <a:ext uri="{53640926-AAD7-44D8-BBD7-CCE9431645EC}">
+                        <a14:shadowObscured xmlns:a14="http://schemas.microsoft.com/office/drawing/2010/main"/>
+                      </a:ext>
+                    </a:extLst>
+                  </pic:spPr>
+                </pic:pic>
+              </a:graphicData>
+            </a:graphic>
+            <wp14:sizeRelH relativeFrom="page">
+              <wp14:pctWidth>0</wp14:pctWidth>
+            </wp14:sizeRelH>
+            <wp14:sizeRelV relativeFrom="page">
+              <wp14:pctHeight>0</wp14:pctHeight>
+            </wp14:sizeRelV>
+          </wp:anchor>
+        </w:drawing>
+      </w:r>
+      <w:r>
+        <w:t>Click Ok</w:t>
+      </w:r>
+    </w:p>
+    <w:p/>
+    <w:p/>
+    <w:p/>
+    <w:p/>
+    <w:p/>
+    <w:p/>
+    <w:p/>
+    <w:p/>
+    <w:p/>
+    <w:p/>
+    <w:p>
+      <w:r>
+        <w:br/>
+      </w:r>
+    </w:p>
+    <w:p>
+      <w:pPr>
+        <w:pStyle w:val="ListParagraph"/>
+        <w:numPr>
+          <w:ilvl w:val="0"/>
+          <w:numId w:val="2"/>
+        </w:numPr>
+      </w:pPr>
+      <w:r>
+        <w:rPr>
+          <w:noProof/>
+        </w:rPr>
+        <w:drawing>
+          <wp:anchor distT="0" distB="0" distL="114300" distR="114300" simplePos="0" relativeHeight="251685888" behindDoc="0" locked="0" layoutInCell="1" allowOverlap="1" wp14:anchorId="2EF19D35" wp14:editId="0628CB11">
+            <wp:simplePos x="0" y="0"/>
+            <wp:positionH relativeFrom="column">
+              <wp:posOffset>657225</wp:posOffset>
+            </wp:positionH>
+            <wp:positionV relativeFrom="paragraph">
+              <wp:posOffset>201930</wp:posOffset>
+            </wp:positionV>
+            <wp:extent cx="5743575" cy="4030980"/>
+            <wp:effectExtent l="0" t="0" r="9525" b="7620"/>
+            <wp:wrapSquare wrapText="bothSides"/>
+            <wp:docPr id="25" name="Picture 25"/>
+            <wp:cNvGraphicFramePr>
+              <a:graphicFrameLocks xmlns:a="http://schemas.openxmlformats.org/drawingml/2006/main" noChangeAspect="1"/>
+            </wp:cNvGraphicFramePr>
+            <a:graphic xmlns:a="http://schemas.openxmlformats.org/drawingml/2006/main">
+              <a:graphicData uri="http://schemas.openxmlformats.org/drawingml/2006/picture">
+                <pic:pic xmlns:pic="http://schemas.openxmlformats.org/drawingml/2006/picture">
+                  <pic:nvPicPr>
+                    <pic:cNvPr id="0" name="Picture 3"/>
                     <pic:cNvPicPr>
                       <a:picLocks noChangeAspect="1" noChangeArrowheads="1"/>
                     </pic:cNvPicPr>
                   </pic:nvPicPr>
                   <pic:blipFill>
-                    <a:blip r:embed="rId19">
+                    <a:blip r:embed="rId21">
                       <a:extLst>
                         <a:ext uri="{28A0092B-C50C-407E-A947-70E740481C1C}">
                           <a14:useLocalDpi xmlns:a14="http://schemas.microsoft.com/office/drawing/2010/main" val="0"/>
@@ -1197,7 +1520,7 @@
                   <pic:spPr bwMode="auto">
                     <a:xfrm>
                       <a:off x="0" y="0"/>
-                      <a:ext cx="5865495" cy="3295650"/>
+                      <a:ext cx="5743575" cy="4030980"/>
                     </a:xfrm>
                     <a:prstGeom prst="rect">
                       <a:avLst/>
@@ -1220,20 +1543,73 @@
         </w:drawing>
       </w:r>
       <w:r>
-        <w:t>Browse “ext” folder inside your project and select “</w:t>
-      </w:r>
-      <w:r>
-        <w:t>soapui-5.3.0</w:t>
-      </w:r>
-      <w:r>
-        <w:t>” JAR file</w:t>
-      </w:r>
-    </w:p>
-    <w:p>
-      <w:pPr>
-        <w:pStyle w:val="ListParagraph"/>
-      </w:pPr>
-    </w:p>
+        <w:t>Click “Apply” button</w:t>
+      </w:r>
+    </w:p>
+    <w:p>
+      <w:pPr>
+        <w:ind w:left="360"/>
+      </w:pPr>
+    </w:p>
+    <w:p>
+      <w:pPr>
+        <w:ind w:left="360"/>
+      </w:pPr>
+    </w:p>
+    <w:p>
+      <w:pPr>
+        <w:ind w:left="360"/>
+      </w:pPr>
+    </w:p>
+    <w:p>
+      <w:pPr>
+        <w:ind w:left="360"/>
+      </w:pPr>
+    </w:p>
+    <w:p>
+      <w:pPr>
+        <w:ind w:left="360"/>
+      </w:pPr>
+    </w:p>
+    <w:p>
+      <w:pPr>
+        <w:ind w:left="360"/>
+      </w:pPr>
+    </w:p>
+    <w:p>
+      <w:pPr>
+        <w:ind w:left="360"/>
+      </w:pPr>
+    </w:p>
+    <w:p>
+      <w:pPr>
+        <w:ind w:left="360"/>
+      </w:pPr>
+    </w:p>
+    <w:p>
+      <w:pPr>
+        <w:ind w:left="360"/>
+      </w:pPr>
+    </w:p>
+    <w:p>
+      <w:pPr>
+        <w:ind w:left="360"/>
+      </w:pPr>
+      <w:r>
+        <w:br/>
+      </w:r>
+    </w:p>
+    <w:p>
+      <w:pPr>
+        <w:ind w:left="360"/>
+      </w:pPr>
+    </w:p>
+    <w:p>
+      <w:pPr>
+        <w:ind w:left="360"/>
+      </w:pPr>
+    </w:p>
+    <w:p/>
     <w:p>
       <w:pPr>
         <w:pStyle w:val="ListParagraph"/>
@@ -1243,34 +1619,23 @@
         </w:numPr>
       </w:pPr>
       <w:r>
-        <w:t>Click Ok</w:t>
-      </w:r>
-    </w:p>
-    <w:p>
-      <w:pPr>
-        <w:pStyle w:val="ListParagraph"/>
-        <w:numPr>
-          <w:ilvl w:val="0"/>
-          <w:numId w:val="2"/>
-        </w:numPr>
-      </w:pPr>
-      <w:r>
         <w:rPr>
           <w:noProof/>
         </w:rPr>
+        <w:lastRenderedPageBreak/>
         <w:drawing>
-          <wp:anchor distT="0" distB="0" distL="114300" distR="114300" simplePos="0" relativeHeight="251662336" behindDoc="0" locked="0" layoutInCell="1" allowOverlap="1" wp14:anchorId="56B71A37" wp14:editId="497581CD">
+          <wp:anchor distT="0" distB="0" distL="114300" distR="114300" simplePos="0" relativeHeight="251686912" behindDoc="0" locked="0" layoutInCell="1" allowOverlap="1" wp14:anchorId="760DF35F" wp14:editId="103E775B">
             <wp:simplePos x="0" y="0"/>
-            <wp:positionH relativeFrom="margin">
-              <wp:posOffset>381000</wp:posOffset>
+            <wp:positionH relativeFrom="column">
+              <wp:posOffset>457200</wp:posOffset>
             </wp:positionH>
             <wp:positionV relativeFrom="paragraph">
-              <wp:posOffset>222250</wp:posOffset>
+              <wp:posOffset>238125</wp:posOffset>
             </wp:positionV>
-            <wp:extent cx="5934075" cy="3333750"/>
-            <wp:effectExtent l="0" t="0" r="9525" b="0"/>
+            <wp:extent cx="5943600" cy="4171950"/>
+            <wp:effectExtent l="0" t="0" r="0" b="0"/>
             <wp:wrapSquare wrapText="bothSides"/>
-            <wp:docPr id="14" name="Picture 14"/>
+            <wp:docPr id="26" name="Picture 26"/>
             <wp:cNvGraphicFramePr>
               <a:graphicFrameLocks xmlns:a="http://schemas.openxmlformats.org/drawingml/2006/main" noChangeAspect="1"/>
             </wp:cNvGraphicFramePr>
@@ -1278,13 +1643,13 @@
               <a:graphicData uri="http://schemas.openxmlformats.org/drawingml/2006/picture">
                 <pic:pic xmlns:pic="http://schemas.openxmlformats.org/drawingml/2006/picture">
                   <pic:nvPicPr>
-                    <pic:cNvPr id="0" name="Picture 6"/>
+                    <pic:cNvPr id="0" name="Picture 4"/>
                     <pic:cNvPicPr>
                       <a:picLocks noChangeAspect="1" noChangeArrowheads="1"/>
                     </pic:cNvPicPr>
                   </pic:nvPicPr>
                   <pic:blipFill>
-                    <a:blip r:embed="rId20">
+                    <a:blip r:embed="rId22">
                       <a:extLst>
                         <a:ext uri="{28A0092B-C50C-407E-A947-70E740481C1C}">
                           <a14:useLocalDpi xmlns:a14="http://schemas.microsoft.com/office/drawing/2010/main" val="0"/>
@@ -1299,7 +1664,7 @@
                   <pic:spPr bwMode="auto">
                     <a:xfrm>
                       <a:off x="0" y="0"/>
-                      <a:ext cx="5934075" cy="3333750"/>
+                      <a:ext cx="5943600" cy="4171950"/>
                     </a:xfrm>
                     <a:prstGeom prst="rect">
                       <a:avLst/>
@@ -1322,21 +1687,22 @@
         </w:drawing>
       </w:r>
       <w:r>
-        <w:t>Click Ok</w:t>
-      </w:r>
-    </w:p>
-    <w:p/>
-    <w:p/>
-    <w:p/>
-    <w:p/>
-    <w:p/>
-    <w:p/>
-    <w:p/>
-    <w:p/>
-    <w:p/>
-    <w:p/>
-    <w:p/>
-    <w:p/>
+        <w:t>Click “Ok” button</w:t>
+      </w:r>
+    </w:p>
+    <w:p>
+      <w:pPr>
+        <w:pStyle w:val="ListParagraph"/>
+      </w:pPr>
+    </w:p>
+    <w:p>
+      <w:pPr>
+        <w:pStyle w:val="ListParagraph"/>
+      </w:pPr>
+      <w:r>
+        <w:br/>
+      </w:r>
+    </w:p>
     <w:p>
       <w:pPr>
         <w:pStyle w:val="ListParagraph"/>
@@ -1346,19 +1712,40 @@
         </w:numPr>
       </w:pPr>
       <w:r>
-        <w:t>Similar to that, add “</w:t>
-      </w:r>
-      <w:r>
-        <w:t>mysql-connector-java-5.1.37</w:t>
-      </w:r>
-      <w:r>
-        <w:t>” and “</w:t>
-      </w:r>
-      <w:r>
-        <w:t>executesoapui</w:t>
-      </w:r>
-      <w:r>
-        <w:t>” JARs inside the “ext” folder one by one</w:t>
+        <w:t>Expand “</w:t>
+      </w:r>
+      <w:proofErr w:type="spellStart"/>
+      <w:r>
+        <w:t>src</w:t>
+      </w:r>
+      <w:proofErr w:type="spellEnd"/>
+      <w:r>
+        <w:t>” folder on “</w:t>
+      </w:r>
+      <w:proofErr w:type="spellStart"/>
+      <w:r>
+        <w:t>TestProject</w:t>
+      </w:r>
+      <w:proofErr w:type="spellEnd"/>
+      <w:r>
+        <w:t>” and delete the “</w:t>
+      </w:r>
+      <w:proofErr w:type="spellStart"/>
+      <w:r>
+        <w:t>StepImplementation</w:t>
+      </w:r>
+      <w:r>
+        <w:t>.Java</w:t>
+      </w:r>
+      <w:proofErr w:type="spellEnd"/>
+      <w:r>
+        <w:t>” file</w:t>
+      </w:r>
+      <w:r>
+        <w:br/>
+      </w:r>
+      <w:r>
+        <w:br/>
       </w:r>
     </w:p>
     <w:p>
@@ -1370,193 +1757,13 @@
         </w:numPr>
       </w:pPr>
       <w:r>
-        <w:t>Then add “libs” folder inside the “ext” folder</w:t>
-      </w:r>
-    </w:p>
-    <w:p>
-      <w:pPr>
-        <w:pStyle w:val="ListParagraph"/>
-        <w:numPr>
-          <w:ilvl w:val="0"/>
-          <w:numId w:val="2"/>
-        </w:numPr>
-      </w:pPr>
-      <w:r>
-        <w:rPr>
-          <w:noProof/>
-        </w:rPr>
-        <w:lastRenderedPageBreak/>
-        <w:drawing>
-          <wp:anchor distT="0" distB="0" distL="114300" distR="114300" simplePos="0" relativeHeight="251663360" behindDoc="0" locked="0" layoutInCell="1" allowOverlap="1" wp14:anchorId="3447E547" wp14:editId="45339741">
-            <wp:simplePos x="0" y="0"/>
-            <wp:positionH relativeFrom="margin">
-              <wp:posOffset>438150</wp:posOffset>
-            </wp:positionH>
-            <wp:positionV relativeFrom="paragraph">
-              <wp:posOffset>200025</wp:posOffset>
-            </wp:positionV>
-            <wp:extent cx="5428615" cy="3810000"/>
-            <wp:effectExtent l="0" t="0" r="635" b="0"/>
-            <wp:wrapSquare wrapText="bothSides"/>
-            <wp:docPr id="16" name="Picture 16"/>
-            <wp:cNvGraphicFramePr>
-              <a:graphicFrameLocks xmlns:a="http://schemas.openxmlformats.org/drawingml/2006/main" noChangeAspect="1"/>
-            </wp:cNvGraphicFramePr>
-            <a:graphic xmlns:a="http://schemas.openxmlformats.org/drawingml/2006/main">
-              <a:graphicData uri="http://schemas.openxmlformats.org/drawingml/2006/picture">
-                <pic:pic xmlns:pic="http://schemas.openxmlformats.org/drawingml/2006/picture">
-                  <pic:nvPicPr>
-                    <pic:cNvPr id="0" name="Picture 8"/>
-                    <pic:cNvPicPr>
-                      <a:picLocks noChangeAspect="1" noChangeArrowheads="1"/>
-                    </pic:cNvPicPr>
-                  </pic:nvPicPr>
-                  <pic:blipFill>
-                    <a:blip r:embed="rId21">
-                      <a:extLst>
-                        <a:ext uri="{28A0092B-C50C-407E-A947-70E740481C1C}">
-                          <a14:useLocalDpi xmlns:a14="http://schemas.microsoft.com/office/drawing/2010/main" val="0"/>
-                        </a:ext>
-                      </a:extLst>
-                    </a:blip>
-                    <a:srcRect/>
-                    <a:stretch>
-                      <a:fillRect/>
-                    </a:stretch>
-                  </pic:blipFill>
-                  <pic:spPr bwMode="auto">
-                    <a:xfrm>
-                      <a:off x="0" y="0"/>
-                      <a:ext cx="5428615" cy="3810000"/>
-                    </a:xfrm>
-                    <a:prstGeom prst="rect">
-                      <a:avLst/>
-                    </a:prstGeom>
-                    <a:noFill/>
-                    <a:ln>
-                      <a:noFill/>
-                    </a:ln>
-                  </pic:spPr>
-                </pic:pic>
-              </a:graphicData>
-            </a:graphic>
-            <wp14:sizeRelH relativeFrom="page">
-              <wp14:pctWidth>0</wp14:pctWidth>
-            </wp14:sizeRelH>
-            <wp14:sizeRelV relativeFrom="page">
-              <wp14:pctHeight>0</wp14:pctHeight>
-            </wp14:sizeRelV>
-          </wp:anchor>
-        </w:drawing>
-      </w:r>
-      <w:r>
-        <w:t>Click “Apply” button</w:t>
-      </w:r>
-    </w:p>
-    <w:p>
-      <w:pPr>
-        <w:pStyle w:val="ListParagraph"/>
-      </w:pPr>
-    </w:p>
-    <w:p>
-      <w:pPr>
-        <w:pStyle w:val="ListParagraph"/>
-        <w:numPr>
-          <w:ilvl w:val="0"/>
-          <w:numId w:val="2"/>
-        </w:numPr>
-      </w:pPr>
-      <w:r>
-        <w:t>Click “Ok” button</w:t>
-      </w:r>
-    </w:p>
-    <w:p>
-      <w:pPr>
-        <w:pStyle w:val="ListParagraph"/>
-      </w:pPr>
-      <w:r>
-        <w:rPr>
-          <w:noProof/>
-        </w:rPr>
-        <w:drawing>
-          <wp:inline distT="0" distB="0" distL="0" distR="0">
-            <wp:extent cx="5482223" cy="3848100"/>
-            <wp:effectExtent l="0" t="0" r="4445" b="0"/>
-            <wp:docPr id="17" name="Picture 17"/>
-            <wp:cNvGraphicFramePr>
-              <a:graphicFrameLocks xmlns:a="http://schemas.openxmlformats.org/drawingml/2006/main" noChangeAspect="1"/>
-            </wp:cNvGraphicFramePr>
-            <a:graphic xmlns:a="http://schemas.openxmlformats.org/drawingml/2006/main">
-              <a:graphicData uri="http://schemas.openxmlformats.org/drawingml/2006/picture">
-                <pic:pic xmlns:pic="http://schemas.openxmlformats.org/drawingml/2006/picture">
-                  <pic:nvPicPr>
-                    <pic:cNvPr id="0" name="Picture 9"/>
-                    <pic:cNvPicPr>
-                      <a:picLocks noChangeAspect="1" noChangeArrowheads="1"/>
-                    </pic:cNvPicPr>
-                  </pic:nvPicPr>
-                  <pic:blipFill>
-                    <a:blip r:embed="rId22">
-                      <a:extLst>
-                        <a:ext uri="{28A0092B-C50C-407E-A947-70E740481C1C}">
-                          <a14:useLocalDpi xmlns:a14="http://schemas.microsoft.com/office/drawing/2010/main" val="0"/>
-                        </a:ext>
-                      </a:extLst>
-                    </a:blip>
-                    <a:srcRect/>
-                    <a:stretch>
-                      <a:fillRect/>
-                    </a:stretch>
-                  </pic:blipFill>
-                  <pic:spPr bwMode="auto">
-                    <a:xfrm>
-                      <a:off x="0" y="0"/>
-                      <a:ext cx="5482223" cy="3848100"/>
-                    </a:xfrm>
-                    <a:prstGeom prst="rect">
-                      <a:avLst/>
-                    </a:prstGeom>
-                    <a:noFill/>
-                    <a:ln>
-                      <a:noFill/>
-                    </a:ln>
-                  </pic:spPr>
-                </pic:pic>
-              </a:graphicData>
-            </a:graphic>
-          </wp:inline>
-        </w:drawing>
-      </w:r>
-    </w:p>
-    <w:p>
-      <w:pPr>
-        <w:pStyle w:val="ListParagraph"/>
-        <w:numPr>
-          <w:ilvl w:val="0"/>
-          <w:numId w:val="2"/>
-        </w:numPr>
-      </w:pPr>
-      <w:r>
-        <w:lastRenderedPageBreak/>
-        <w:t>Expand “src” folder on “TestProject” and delete the “</w:t>
-      </w:r>
-      <w:r>
-        <w:t>StepImplementation</w:t>
-      </w:r>
-      <w:r>
-        <w:t>.Java” file</w:t>
-      </w:r>
-    </w:p>
-    <w:p>
-      <w:pPr>
-        <w:pStyle w:val="ListParagraph"/>
-        <w:numPr>
-          <w:ilvl w:val="0"/>
-          <w:numId w:val="2"/>
-        </w:numPr>
-      </w:pPr>
-      <w:r>
         <w:t>Right click on “java” folder and add a new Java class</w:t>
+      </w:r>
+      <w:r>
+        <w:br/>
+      </w:r>
+      <w:r>
+        <w:br/>
       </w:r>
     </w:p>
     <w:p>
@@ -1607,6 +1814,7 @@
           <w:szCs w:val="18"/>
         </w:rPr>
       </w:pPr>
+      <w:proofErr w:type="gramStart"/>
       <w:r>
         <w:rPr>
           <w:rFonts w:ascii="Courier New" w:eastAsia="Times New Roman" w:hAnsi="Courier New" w:cs="Courier New"/>
@@ -1614,8 +1822,19 @@
           <w:sz w:val="18"/>
           <w:szCs w:val="18"/>
         </w:rPr>
-        <w:t xml:space="preserve">import </w:t>
-      </w:r>
+        <w:t>import</w:t>
+      </w:r>
+      <w:proofErr w:type="gramEnd"/>
+      <w:r>
+        <w:rPr>
+          <w:rFonts w:ascii="Courier New" w:eastAsia="Times New Roman" w:hAnsi="Courier New" w:cs="Courier New"/>
+          <w:color w:val="CC7832"/>
+          <w:sz w:val="18"/>
+          <w:szCs w:val="18"/>
+        </w:rPr>
+        <w:t xml:space="preserve"> </w:t>
+      </w:r>
+      <w:proofErr w:type="spellStart"/>
       <w:r>
         <w:rPr>
           <w:rFonts w:ascii="Courier New" w:eastAsia="Times New Roman" w:hAnsi="Courier New" w:cs="Courier New"/>
@@ -1625,6 +1844,7 @@
         </w:rPr>
         <w:t>com.osanda.ExecuteSoapUIAnyTestCase</w:t>
       </w:r>
+      <w:proofErr w:type="spellEnd"/>
       <w:r>
         <w:rPr>
           <w:rFonts w:ascii="Courier New" w:eastAsia="Times New Roman" w:hAnsi="Courier New" w:cs="Courier New"/>
@@ -1644,6 +1864,7 @@
         <w:br/>
         <w:t xml:space="preserve">import </w:t>
       </w:r>
+      <w:proofErr w:type="spellStart"/>
       <w:r>
         <w:rPr>
           <w:rFonts w:ascii="Courier New" w:eastAsia="Times New Roman" w:hAnsi="Courier New" w:cs="Courier New"/>
@@ -1653,6 +1874,7 @@
         </w:rPr>
         <w:t>com.thoughtworks.gauge.Step</w:t>
       </w:r>
+      <w:proofErr w:type="spellEnd"/>
       <w:r>
         <w:rPr>
           <w:rFonts w:ascii="Courier New" w:eastAsia="Times New Roman" w:hAnsi="Courier New" w:cs="Courier New"/>
@@ -1754,6 +1976,7 @@
         <w:br/>
         <w:t xml:space="preserve">    </w:t>
       </w:r>
+      <w:proofErr w:type="gramStart"/>
       <w:r>
         <w:rPr>
           <w:rFonts w:ascii="Courier New" w:eastAsia="Times New Roman" w:hAnsi="Courier New" w:cs="Courier New"/>
@@ -1772,6 +1995,7 @@
         </w:rPr>
         <w:t>(</w:t>
       </w:r>
+      <w:proofErr w:type="gramEnd"/>
       <w:r>
         <w:rPr>
           <w:rFonts w:ascii="Courier New" w:eastAsia="Times New Roman" w:hAnsi="Courier New" w:cs="Courier New"/>
@@ -1779,7 +2003,47 @@
           <w:sz w:val="18"/>
           <w:szCs w:val="18"/>
         </w:rPr>
-        <w:t>"Execute &lt;testCase&gt; of &lt;testSuite&gt;"</w:t>
+        <w:t>"Execute &lt;</w:t>
+      </w:r>
+      <w:proofErr w:type="spellStart"/>
+      <w:r>
+        <w:rPr>
+          <w:rFonts w:ascii="Courier New" w:eastAsia="Times New Roman" w:hAnsi="Courier New" w:cs="Courier New"/>
+          <w:color w:val="6A8759"/>
+          <w:sz w:val="18"/>
+          <w:szCs w:val="18"/>
+        </w:rPr>
+        <w:t>testCase</w:t>
+      </w:r>
+      <w:proofErr w:type="spellEnd"/>
+      <w:r>
+        <w:rPr>
+          <w:rFonts w:ascii="Courier New" w:eastAsia="Times New Roman" w:hAnsi="Courier New" w:cs="Courier New"/>
+          <w:color w:val="6A8759"/>
+          <w:sz w:val="18"/>
+          <w:szCs w:val="18"/>
+        </w:rPr>
+        <w:t>&gt; of &lt;</w:t>
+      </w:r>
+      <w:proofErr w:type="spellStart"/>
+      <w:r>
+        <w:rPr>
+          <w:rFonts w:ascii="Courier New" w:eastAsia="Times New Roman" w:hAnsi="Courier New" w:cs="Courier New"/>
+          <w:color w:val="6A8759"/>
+          <w:sz w:val="18"/>
+          <w:szCs w:val="18"/>
+        </w:rPr>
+        <w:t>testSuite</w:t>
+      </w:r>
+      <w:proofErr w:type="spellEnd"/>
+      <w:r>
+        <w:rPr>
+          <w:rFonts w:ascii="Courier New" w:eastAsia="Times New Roman" w:hAnsi="Courier New" w:cs="Courier New"/>
+          <w:color w:val="6A8759"/>
+          <w:sz w:val="18"/>
+          <w:szCs w:val="18"/>
+        </w:rPr>
+        <w:t>&gt;"</w:t>
       </w:r>
       <w:r>
         <w:rPr>
@@ -1809,6 +2073,7 @@
         </w:rPr>
         <w:t xml:space="preserve">public void </w:t>
       </w:r>
+      <w:proofErr w:type="spellStart"/>
       <w:r>
         <w:rPr>
           <w:rFonts w:ascii="Courier New" w:eastAsia="Times New Roman" w:hAnsi="Courier New" w:cs="Courier New"/>
@@ -1818,6 +2083,7 @@
         </w:rPr>
         <w:t>testm</w:t>
       </w:r>
+      <w:proofErr w:type="spellEnd"/>
       <w:r>
         <w:rPr>
           <w:rFonts w:ascii="Courier New" w:eastAsia="Times New Roman" w:hAnsi="Courier New" w:cs="Courier New"/>
@@ -1825,8 +2091,19 @@
           <w:sz w:val="18"/>
           <w:szCs w:val="18"/>
         </w:rPr>
-        <w:t>(String testCase</w:t>
-      </w:r>
+        <w:t xml:space="preserve">(String </w:t>
+      </w:r>
+      <w:proofErr w:type="spellStart"/>
+      <w:r>
+        <w:rPr>
+          <w:rFonts w:ascii="Courier New" w:eastAsia="Times New Roman" w:hAnsi="Courier New" w:cs="Courier New"/>
+          <w:color w:val="A9B7C6"/>
+          <w:sz w:val="18"/>
+          <w:szCs w:val="18"/>
+        </w:rPr>
+        <w:t>testCase</w:t>
+      </w:r>
+      <w:proofErr w:type="spellEnd"/>
       <w:r>
         <w:rPr>
           <w:rFonts w:ascii="Courier New" w:eastAsia="Times New Roman" w:hAnsi="Courier New" w:cs="Courier New"/>
@@ -1843,7 +2120,27 @@
           <w:sz w:val="18"/>
           <w:szCs w:val="18"/>
         </w:rPr>
-        <w:t xml:space="preserve">String testSuite) </w:t>
+        <w:t xml:space="preserve">String </w:t>
+      </w:r>
+      <w:proofErr w:type="spellStart"/>
+      <w:r>
+        <w:rPr>
+          <w:rFonts w:ascii="Courier New" w:eastAsia="Times New Roman" w:hAnsi="Courier New" w:cs="Courier New"/>
+          <w:color w:val="A9B7C6"/>
+          <w:sz w:val="18"/>
+          <w:szCs w:val="18"/>
+        </w:rPr>
+        <w:t>testSuite</w:t>
+      </w:r>
+      <w:proofErr w:type="spellEnd"/>
+      <w:r>
+        <w:rPr>
+          <w:rFonts w:ascii="Courier New" w:eastAsia="Times New Roman" w:hAnsi="Courier New" w:cs="Courier New"/>
+          <w:color w:val="A9B7C6"/>
+          <w:sz w:val="18"/>
+          <w:szCs w:val="18"/>
+        </w:rPr>
+        <w:t xml:space="preserve">) </w:t>
       </w:r>
       <w:r>
         <w:rPr>
@@ -1861,73 +2158,19 @@
           <w:sz w:val="18"/>
           <w:szCs w:val="18"/>
         </w:rPr>
-        <w:t>Exception {</w:t>
+        <w:t xml:space="preserve">Exception {     </w:t>
       </w:r>
       <w:r>
         <w:rPr>
           <w:rFonts w:ascii="Courier New" w:eastAsia="Times New Roman" w:hAnsi="Courier New" w:cs="Courier New"/>
           <w:color w:val="A9B7C6"/>
-          <w:sz w:val="18"/>
-          <w:szCs w:val="18"/>
-        </w:rPr>
-        <w:t xml:space="preserve">     </w:t>
-      </w:r>
-      <w:r>
-        <w:rPr>
-          <w:rFonts w:ascii="Courier New" w:eastAsia="Times New Roman" w:hAnsi="Courier New" w:cs="Courier New"/>
-          <w:color w:val="A9B7C6"/>
-          <w:sz w:val="18"/>
-          <w:szCs w:val="18"/>
-        </w:rPr>
-        <w:br/>
-        <w:t xml:space="preserve">        ExecuteSoapUIAnyTestCase executeSoapUIAnyTestCase = </w:t>
-      </w:r>
-      <w:r>
-        <w:rPr>
-          <w:rFonts w:ascii="Courier New" w:eastAsia="Times New Roman" w:hAnsi="Courier New" w:cs="Courier New"/>
-          <w:color w:val="CC7832"/>
-          <w:sz w:val="18"/>
-          <w:szCs w:val="18"/>
-        </w:rPr>
-        <w:t xml:space="preserve">new </w:t>
-      </w:r>
-      <w:r>
-        <w:rPr>
-          <w:rFonts w:ascii="Courier New" w:eastAsia="Times New Roman" w:hAnsi="Courier New" w:cs="Courier New"/>
-          <w:color w:val="CC7832"/>
-          <w:sz w:val="18"/>
-          <w:szCs w:val="18"/>
-        </w:rPr>
-        <w:t xml:space="preserve">  </w:t>
-      </w:r>
-      <w:r>
-        <w:rPr>
-          <w:rFonts w:ascii="Courier New" w:eastAsia="Times New Roman" w:hAnsi="Courier New" w:cs="Courier New"/>
-          <w:color w:val="A9B7C6"/>
-          <w:sz w:val="18"/>
-          <w:szCs w:val="18"/>
-        </w:rPr>
-        <w:t>ExecuteSoapUIAnyTestCase()</w:t>
-      </w:r>
-      <w:r>
-        <w:rPr>
-          <w:rFonts w:ascii="Courier New" w:eastAsia="Times New Roman" w:hAnsi="Courier New" w:cs="Courier New"/>
-          <w:color w:val="CC7832"/>
-          <w:sz w:val="18"/>
-          <w:szCs w:val="18"/>
-        </w:rPr>
-        <w:t>;</w:t>
-      </w:r>
-      <w:r>
-        <w:rPr>
-          <w:rFonts w:ascii="Courier New" w:eastAsia="Times New Roman" w:hAnsi="Courier New" w:cs="Courier New"/>
-          <w:color w:val="CC7832"/>
           <w:sz w:val="18"/>
           <w:szCs w:val="18"/>
         </w:rPr>
         <w:br/>
         <w:t xml:space="preserve">        </w:t>
       </w:r>
+      <w:proofErr w:type="spellStart"/>
       <w:r>
         <w:rPr>
           <w:rFonts w:ascii="Courier New" w:eastAsia="Times New Roman" w:hAnsi="Courier New" w:cs="Courier New"/>
@@ -1935,7 +2178,37 @@
           <w:sz w:val="18"/>
           <w:szCs w:val="18"/>
         </w:rPr>
-        <w:t>executeSoapUIAnyTestCase.executeSpecificTestCase(testCase</w:t>
+        <w:t>ExecuteSoapUIAnyTestCase</w:t>
+      </w:r>
+      <w:proofErr w:type="spellEnd"/>
+      <w:r>
+        <w:rPr>
+          <w:rFonts w:ascii="Courier New" w:eastAsia="Times New Roman" w:hAnsi="Courier New" w:cs="Courier New"/>
+          <w:color w:val="A9B7C6"/>
+          <w:sz w:val="18"/>
+          <w:szCs w:val="18"/>
+        </w:rPr>
+        <w:t xml:space="preserve"> </w:t>
+      </w:r>
+      <w:proofErr w:type="spellStart"/>
+      <w:r>
+        <w:rPr>
+          <w:rFonts w:ascii="Courier New" w:eastAsia="Times New Roman" w:hAnsi="Courier New" w:cs="Courier New"/>
+          <w:color w:val="A9B7C6"/>
+          <w:sz w:val="18"/>
+          <w:szCs w:val="18"/>
+        </w:rPr>
+        <w:t>executeSoapUIAnyTestCase</w:t>
+      </w:r>
+      <w:proofErr w:type="spellEnd"/>
+      <w:r>
+        <w:rPr>
+          <w:rFonts w:ascii="Courier New" w:eastAsia="Times New Roman" w:hAnsi="Courier New" w:cs="Courier New"/>
+          <w:color w:val="A9B7C6"/>
+          <w:sz w:val="18"/>
+          <w:szCs w:val="18"/>
+        </w:rPr>
+        <w:t xml:space="preserve"> = </w:t>
       </w:r>
       <w:r>
         <w:rPr>
@@ -1944,8 +2217,88 @@
           <w:sz w:val="18"/>
           <w:szCs w:val="18"/>
         </w:rPr>
+        <w:t xml:space="preserve">new   </w:t>
+      </w:r>
+      <w:proofErr w:type="spellStart"/>
+      <w:r>
+        <w:rPr>
+          <w:rFonts w:ascii="Courier New" w:eastAsia="Times New Roman" w:hAnsi="Courier New" w:cs="Courier New"/>
+          <w:color w:val="A9B7C6"/>
+          <w:sz w:val="18"/>
+          <w:szCs w:val="18"/>
+        </w:rPr>
+        <w:t>ExecuteSoapUIAnyTestCase</w:t>
+      </w:r>
+      <w:proofErr w:type="spellEnd"/>
+      <w:r>
+        <w:rPr>
+          <w:rFonts w:ascii="Courier New" w:eastAsia="Times New Roman" w:hAnsi="Courier New" w:cs="Courier New"/>
+          <w:color w:val="A9B7C6"/>
+          <w:sz w:val="18"/>
+          <w:szCs w:val="18"/>
+        </w:rPr>
+        <w:t>()</w:t>
+      </w:r>
+      <w:r>
+        <w:rPr>
+          <w:rFonts w:ascii="Courier New" w:eastAsia="Times New Roman" w:hAnsi="Courier New" w:cs="Courier New"/>
+          <w:color w:val="CC7832"/>
+          <w:sz w:val="18"/>
+          <w:szCs w:val="18"/>
+        </w:rPr>
+        <w:t>;</w:t>
+      </w:r>
+      <w:r>
+        <w:rPr>
+          <w:rFonts w:ascii="Courier New" w:eastAsia="Times New Roman" w:hAnsi="Courier New" w:cs="Courier New"/>
+          <w:color w:val="CC7832"/>
+          <w:sz w:val="18"/>
+          <w:szCs w:val="18"/>
+        </w:rPr>
+        <w:br/>
+        <w:t xml:space="preserve">        </w:t>
+      </w:r>
+      <w:proofErr w:type="spellStart"/>
+      <w:r>
+        <w:rPr>
+          <w:rFonts w:ascii="Courier New" w:eastAsia="Times New Roman" w:hAnsi="Courier New" w:cs="Courier New"/>
+          <w:color w:val="A9B7C6"/>
+          <w:sz w:val="18"/>
+          <w:szCs w:val="18"/>
+        </w:rPr>
+        <w:t>executeSoapUIAnyTestCase.executeSpecificTestCase</w:t>
+      </w:r>
+      <w:proofErr w:type="spellEnd"/>
+      <w:r>
+        <w:rPr>
+          <w:rFonts w:ascii="Courier New" w:eastAsia="Times New Roman" w:hAnsi="Courier New" w:cs="Courier New"/>
+          <w:color w:val="A9B7C6"/>
+          <w:sz w:val="18"/>
+          <w:szCs w:val="18"/>
+        </w:rPr>
+        <w:t>(</w:t>
+      </w:r>
+      <w:proofErr w:type="spellStart"/>
+      <w:r>
+        <w:rPr>
+          <w:rFonts w:ascii="Courier New" w:eastAsia="Times New Roman" w:hAnsi="Courier New" w:cs="Courier New"/>
+          <w:color w:val="A9B7C6"/>
+          <w:sz w:val="18"/>
+          <w:szCs w:val="18"/>
+        </w:rPr>
+        <w:t>testCase</w:t>
+      </w:r>
+      <w:proofErr w:type="spellEnd"/>
+      <w:r>
+        <w:rPr>
+          <w:rFonts w:ascii="Courier New" w:eastAsia="Times New Roman" w:hAnsi="Courier New" w:cs="Courier New"/>
+          <w:color w:val="CC7832"/>
+          <w:sz w:val="18"/>
+          <w:szCs w:val="18"/>
+        </w:rPr>
         <w:t xml:space="preserve">, </w:t>
       </w:r>
+      <w:proofErr w:type="spellStart"/>
       <w:r>
         <w:rPr>
           <w:rFonts w:ascii="Courier New" w:eastAsia="Times New Roman" w:hAnsi="Courier New" w:cs="Courier New"/>
@@ -1953,7 +2306,17 @@
           <w:sz w:val="18"/>
           <w:szCs w:val="18"/>
         </w:rPr>
-        <w:t>testSuite)</w:t>
+        <w:t>testSuite</w:t>
+      </w:r>
+      <w:proofErr w:type="spellEnd"/>
+      <w:r>
+        <w:rPr>
+          <w:rFonts w:ascii="Courier New" w:eastAsia="Times New Roman" w:hAnsi="Courier New" w:cs="Courier New"/>
+          <w:color w:val="A9B7C6"/>
+          <w:sz w:val="18"/>
+          <w:szCs w:val="18"/>
+        </w:rPr>
+        <w:t>)</w:t>
       </w:r>
       <w:r>
         <w:rPr>
@@ -1993,16 +2356,6 @@
         <w:br/>
         <w:t>}</w:t>
       </w:r>
-    </w:p>
-    <w:p>
-      <w:pPr>
-        <w:pStyle w:val="ListParagraph"/>
-      </w:pPr>
-    </w:p>
-    <w:p>
-      <w:pPr>
-        <w:pStyle w:val="ListParagraph"/>
-      </w:pPr>
     </w:p>
     <w:p>
       <w:pPr>
@@ -2013,18 +2366,38 @@
         </w:numPr>
       </w:pPr>
       <w:r>
-        <w:t>Expand “env” folder on “TestProject” and</w:t>
+        <w:lastRenderedPageBreak/>
+        <w:t>Expand “</w:t>
+      </w:r>
+      <w:proofErr w:type="spellStart"/>
+      <w:r>
+        <w:t>env</w:t>
+      </w:r>
+      <w:proofErr w:type="spellEnd"/>
+      <w:r>
+        <w:t>” folder on “</w:t>
+      </w:r>
+      <w:proofErr w:type="spellStart"/>
+      <w:r>
+        <w:t>TestProject</w:t>
+      </w:r>
+      <w:proofErr w:type="spellEnd"/>
+      <w:r>
+        <w:t>” and</w:t>
       </w:r>
       <w:r>
         <w:t xml:space="preserve"> open “</w:t>
       </w:r>
+      <w:proofErr w:type="spellStart"/>
       <w:r>
         <w:t>default.properties</w:t>
       </w:r>
+      <w:proofErr w:type="spellEnd"/>
       <w:r>
         <w:t>” file</w:t>
       </w:r>
     </w:p>
+    <w:p/>
     <w:p>
       <w:pPr>
         <w:pStyle w:val="ListParagraph"/>
@@ -2034,14 +2407,116 @@
         </w:numPr>
       </w:pPr>
       <w:r>
-        <w:t>Change the “</w:t>
+        <w:t>Add</w:t>
+      </w:r>
+      <w:r>
+        <w:t xml:space="preserve"> “</w:t>
       </w:r>
       <w:r>
         <w:t>SOAPUI_XML_PATH</w:t>
       </w:r>
       <w:r>
-        <w:t>” property value into the location of your SoapUI XML file</w:t>
-      </w:r>
+        <w:t xml:space="preserve">” property </w:t>
+      </w:r>
+      <w:r>
+        <w:t xml:space="preserve">and </w:t>
+      </w:r>
+      <w:r>
+        <w:t xml:space="preserve">value </w:t>
+      </w:r>
+      <w:r>
+        <w:t>as</w:t>
+      </w:r>
+      <w:r>
+        <w:t xml:space="preserve"> the location of your </w:t>
+      </w:r>
+      <w:proofErr w:type="spellStart"/>
+      <w:r>
+        <w:t>SoapUI</w:t>
+      </w:r>
+      <w:proofErr w:type="spellEnd"/>
+      <w:r>
+        <w:t xml:space="preserve"> XML file</w:t>
+      </w:r>
+    </w:p>
+    <w:p>
+      <w:r>
+        <w:rPr>
+          <w:noProof/>
+        </w:rPr>
+        <w:drawing>
+          <wp:anchor distT="0" distB="0" distL="114300" distR="114300" simplePos="0" relativeHeight="251687936" behindDoc="0" locked="0" layoutInCell="1" allowOverlap="1" wp14:anchorId="0BE8442A" wp14:editId="688BB1AF">
+            <wp:simplePos x="0" y="0"/>
+            <wp:positionH relativeFrom="column">
+              <wp:posOffset>457200</wp:posOffset>
+            </wp:positionH>
+            <wp:positionV relativeFrom="paragraph">
+              <wp:posOffset>9525</wp:posOffset>
+            </wp:positionV>
+            <wp:extent cx="5934075" cy="3162300"/>
+            <wp:effectExtent l="0" t="0" r="9525" b="0"/>
+            <wp:wrapSquare wrapText="bothSides"/>
+            <wp:docPr id="27" name="Picture 27"/>
+            <wp:cNvGraphicFramePr>
+              <a:graphicFrameLocks xmlns:a="http://schemas.openxmlformats.org/drawingml/2006/main" noChangeAspect="1"/>
+            </wp:cNvGraphicFramePr>
+            <a:graphic xmlns:a="http://schemas.openxmlformats.org/drawingml/2006/main">
+              <a:graphicData uri="http://schemas.openxmlformats.org/drawingml/2006/picture">
+                <pic:pic xmlns:pic="http://schemas.openxmlformats.org/drawingml/2006/picture">
+                  <pic:nvPicPr>
+                    <pic:cNvPr id="0" name="Picture 5"/>
+                    <pic:cNvPicPr>
+                      <a:picLocks noChangeAspect="1" noChangeArrowheads="1"/>
+                    </pic:cNvPicPr>
+                  </pic:nvPicPr>
+                  <pic:blipFill>
+                    <a:blip r:embed="rId23">
+                      <a:extLst>
+                        <a:ext uri="{28A0092B-C50C-407E-A947-70E740481C1C}">
+                          <a14:useLocalDpi xmlns:a14="http://schemas.microsoft.com/office/drawing/2010/main" val="0"/>
+                        </a:ext>
+                      </a:extLst>
+                    </a:blip>
+                    <a:srcRect/>
+                    <a:stretch>
+                      <a:fillRect/>
+                    </a:stretch>
+                  </pic:blipFill>
+                  <pic:spPr bwMode="auto">
+                    <a:xfrm>
+                      <a:off x="0" y="0"/>
+                      <a:ext cx="5934075" cy="3162300"/>
+                    </a:xfrm>
+                    <a:prstGeom prst="rect">
+                      <a:avLst/>
+                    </a:prstGeom>
+                    <a:noFill/>
+                    <a:ln>
+                      <a:noFill/>
+                    </a:ln>
+                  </pic:spPr>
+                </pic:pic>
+              </a:graphicData>
+            </a:graphic>
+            <wp14:sizeRelH relativeFrom="page">
+              <wp14:pctWidth>0</wp14:pctWidth>
+            </wp14:sizeRelH>
+            <wp14:sizeRelV relativeFrom="page">
+              <wp14:pctHeight>0</wp14:pctHeight>
+            </wp14:sizeRelV>
+          </wp:anchor>
+        </w:drawing>
+      </w:r>
+    </w:p>
+    <w:p>
+      <w:pPr>
+        <w:pStyle w:val="ListParagraph"/>
+      </w:pPr>
+    </w:p>
+    <w:p>
+      <w:pPr>
+        <w:pStyle w:val="ListParagraph"/>
+      </w:pPr>
     </w:p>
     <w:p>
       <w:pPr>
@@ -2052,7 +2527,29 @@
         </w:numPr>
       </w:pPr>
       <w:r>
-        <w:t>Expand “specs” folder on “TestProject” and delete the “example.spec” file</w:t>
+        <w:t>Expand “specs” folder on “</w:t>
+      </w:r>
+      <w:proofErr w:type="spellStart"/>
+      <w:r>
+        <w:t>TestProject</w:t>
+      </w:r>
+      <w:proofErr w:type="spellEnd"/>
+      <w:r>
+        <w:t>” and delete the “</w:t>
+      </w:r>
+      <w:proofErr w:type="spellStart"/>
+      <w:r>
+        <w:t>example.spec</w:t>
+      </w:r>
+      <w:proofErr w:type="spellEnd"/>
+      <w:r>
+        <w:t>” file</w:t>
+      </w:r>
+      <w:r>
+        <w:br/>
+      </w:r>
+      <w:r>
+        <w:br/>
       </w:r>
     </w:p>
     <w:p>
@@ -2072,6 +2569,12 @@
       <w:r>
         <w:t>pecification</w:t>
       </w:r>
+      <w:r>
+        <w:br/>
+      </w:r>
+      <w:r>
+        <w:br/>
+      </w:r>
     </w:p>
     <w:p>
       <w:pPr>
@@ -2108,27 +2611,27 @@
         <mc:AlternateContent>
           <mc:Choice Requires="wps">
             <w:drawing>
-              <wp:anchor distT="0" distB="0" distL="114300" distR="114300" simplePos="0" relativeHeight="251677696" behindDoc="0" locked="0" layoutInCell="1" allowOverlap="1">
+              <wp:anchor distT="0" distB="0" distL="114300" distR="114300" simplePos="0" relativeHeight="251689984" behindDoc="0" locked="0" layoutInCell="1" allowOverlap="1">
                 <wp:simplePos x="0" y="0"/>
                 <wp:positionH relativeFrom="column">
-                  <wp:posOffset>5210175</wp:posOffset>
+                  <wp:posOffset>5181600</wp:posOffset>
                 </wp:positionH>
                 <wp:positionV relativeFrom="paragraph">
-                  <wp:posOffset>1372870</wp:posOffset>
+                  <wp:posOffset>1455420</wp:posOffset>
                 </wp:positionV>
-                <wp:extent cx="9525" cy="990600"/>
-                <wp:effectExtent l="57150" t="0" r="66675" b="133350"/>
+                <wp:extent cx="19050" cy="685800"/>
+                <wp:effectExtent l="57150" t="38100" r="57150" b="19050"/>
                 <wp:wrapNone/>
-                <wp:docPr id="19" name="Straight Arrow Connector 19"/>
+                <wp:docPr id="30" name="Straight Arrow Connector 30"/>
                 <wp:cNvGraphicFramePr/>
                 <a:graphic xmlns:a="http://schemas.openxmlformats.org/drawingml/2006/main">
                   <a:graphicData uri="http://schemas.microsoft.com/office/word/2010/wordprocessingShape">
                     <wps:wsp>
                       <wps:cNvCnPr/>
                       <wps:spPr>
-                        <a:xfrm>
+                        <a:xfrm flipV="1">
                           <a:off x="0" y="0"/>
-                          <a:ext cx="9525" cy="990600"/>
+                          <a:ext cx="19050" cy="685800"/>
                         </a:xfrm>
                         <a:prstGeom prst="straightConnector1">
                           <a:avLst/>
@@ -2139,12 +2642,6 @@
                           </a:solidFill>
                           <a:tailEnd type="triangle"/>
                         </a:ln>
-                        <a:scene3d>
-                          <a:camera prst="orthographicFront">
-                            <a:rot lat="10800000" lon="0" rev="0"/>
-                          </a:camera>
-                          <a:lightRig rig="threePt" dir="t"/>
-                        </a:scene3d>
                       </wps:spPr>
                       <wps:style>
                         <a:lnRef idx="1">
@@ -2169,11 +2666,11 @@
           </mc:Choice>
           <mc:Fallback>
             <w:pict>
-              <v:shapetype w14:anchorId="0FC5007C" id="_x0000_t32" coordsize="21600,21600" o:spt="32" o:oned="t" path="m,l21600,21600e" filled="f">
+              <v:shapetype w14:anchorId="653ECAB7" id="_x0000_t32" coordsize="21600,21600" o:spt="32" o:oned="t" path="m,l21600,21600e" filled="f">
                 <v:path arrowok="t" fillok="f" o:connecttype="none"/>
                 <o:lock v:ext="edit" shapetype="t"/>
               </v:shapetype>
-              <v:shape id="Straight Arrow Connector 19" o:spid="_x0000_s1026" type="#_x0000_t32" style="position:absolute;margin-left:410.25pt;margin-top:108.1pt;width:.75pt;height:78pt;z-index:251677696;visibility:visible;mso-wrap-style:square;mso-wrap-distance-left:9pt;mso-wrap-distance-top:0;mso-wrap-distance-right:9pt;mso-wrap-distance-bottom:0;mso-position-horizontal:absolute;mso-position-horizontal-relative:text;mso-position-vertical:absolute;mso-position-vertical-relative:text" o:gfxdata="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" strokecolor="red" strokeweight="1pt">
+              <v:shape id="Straight Arrow Connector 30" o:spid="_x0000_s1026" type="#_x0000_t32" style="position:absolute;margin-left:408pt;margin-top:114.6pt;width:1.5pt;height:54pt;flip:y;z-index:251689984;visibility:visible;mso-wrap-style:square;mso-wrap-distance-left:9pt;mso-wrap-distance-top:0;mso-wrap-distance-right:9pt;mso-wrap-distance-bottom:0;mso-position-horizontal:absolute;mso-position-horizontal-relative:text;mso-position-vertical:absolute;mso-position-vertical-relative:text" o:gfxdata="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" strokecolor="red" strokeweight="1pt">
                 <v:stroke endarrow="block" joinstyle="miter"/>
               </v:shape>
             </w:pict>
@@ -2192,27 +2689,27 @@
         <mc:AlternateContent>
           <mc:Choice Requires="wps">
             <w:drawing>
-              <wp:anchor distT="0" distB="0" distL="114300" distR="114300" simplePos="0" relativeHeight="251676672" behindDoc="0" locked="0" layoutInCell="1" allowOverlap="1" wp14:anchorId="4A5D3D3D" wp14:editId="76032C2B">
+              <wp:anchor distT="0" distB="0" distL="114300" distR="114300" simplePos="0" relativeHeight="251688960" behindDoc="0" locked="0" layoutInCell="1" allowOverlap="1" wp14:anchorId="192D09BC" wp14:editId="6FDB23B9">
                 <wp:simplePos x="0" y="0"/>
                 <wp:positionH relativeFrom="column">
-                  <wp:posOffset>1019175</wp:posOffset>
+                  <wp:posOffset>1057275</wp:posOffset>
                 </wp:positionH>
                 <wp:positionV relativeFrom="paragraph">
-                  <wp:posOffset>1506220</wp:posOffset>
+                  <wp:posOffset>1541145</wp:posOffset>
                 </wp:positionV>
-                <wp:extent cx="0" cy="847725"/>
-                <wp:effectExtent l="76200" t="0" r="76200" b="123825"/>
+                <wp:extent cx="9525" cy="581025"/>
+                <wp:effectExtent l="38100" t="38100" r="66675" b="28575"/>
                 <wp:wrapNone/>
-                <wp:docPr id="12" name="Straight Arrow Connector 12"/>
+                <wp:docPr id="28" name="Straight Arrow Connector 28"/>
                 <wp:cNvGraphicFramePr/>
                 <a:graphic xmlns:a="http://schemas.openxmlformats.org/drawingml/2006/main">
                   <a:graphicData uri="http://schemas.microsoft.com/office/word/2010/wordprocessingShape">
                     <wps:wsp>
                       <wps:cNvCnPr/>
                       <wps:spPr>
-                        <a:xfrm>
+                        <a:xfrm flipV="1">
                           <a:off x="0" y="0"/>
-                          <a:ext cx="0" cy="847725"/>
+                          <a:ext cx="9525" cy="581025"/>
                         </a:xfrm>
                         <a:prstGeom prst="straightConnector1">
                           <a:avLst/>
@@ -2223,12 +2720,6 @@
                           </a:solidFill>
                           <a:tailEnd type="triangle"/>
                         </a:ln>
-                        <a:scene3d>
-                          <a:camera prst="orthographicFront">
-                            <a:rot lat="10800000" lon="0" rev="0"/>
-                          </a:camera>
-                          <a:lightRig rig="threePt" dir="t"/>
-                        </a:scene3d>
                       </wps:spPr>
                       <wps:style>
                         <a:lnRef idx="1">
@@ -2253,7 +2744,7 @@
           </mc:Choice>
           <mc:Fallback>
             <w:pict>
-              <v:shape w14:anchorId="1BD5EA57" id="Straight Arrow Connector 12" o:spid="_x0000_s1026" type="#_x0000_t32" style="position:absolute;margin-left:80.25pt;margin-top:118.6pt;width:0;height:66.75pt;z-index:251676672;visibility:visible;mso-wrap-style:square;mso-wrap-distance-left:9pt;mso-wrap-distance-top:0;mso-wrap-distance-right:9pt;mso-wrap-distance-bottom:0;mso-position-horizontal:absolute;mso-position-horizontal-relative:text;mso-position-vertical:absolute;mso-position-vertical-relative:text" o:gfxdata="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" strokecolor="red" strokeweight="1pt">
+              <v:shape w14:anchorId="75DAF2DC" id="Straight Arrow Connector 28" o:spid="_x0000_s1026" type="#_x0000_t32" style="position:absolute;margin-left:83.25pt;margin-top:121.35pt;width:.75pt;height:45.75pt;flip:y;z-index:251688960;visibility:visible;mso-wrap-style:square;mso-wrap-distance-left:9pt;mso-wrap-distance-top:0;mso-wrap-distance-right:9pt;mso-wrap-distance-bottom:0;mso-position-horizontal:absolute;mso-position-horizontal-relative:text;mso-position-vertical:absolute;mso-position-vertical-relative:text" o:gfxdata="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" strokecolor="red" strokeweight="1pt">
                 <v:stroke endarrow="block" joinstyle="miter"/>
               </v:shape>
             </w:pict>
@@ -2272,7 +2763,7 @@
         <mc:AlternateContent>
           <mc:Choice Requires="wps">
             <w:drawing>
-              <wp:anchor distT="0" distB="0" distL="114300" distR="114300" simplePos="0" relativeHeight="251674624" behindDoc="0" locked="0" layoutInCell="1" allowOverlap="1" wp14:anchorId="72C253BF" wp14:editId="2413B668">
+              <wp:anchor distT="0" distB="0" distL="114300" distR="114300" simplePos="0" relativeHeight="251674624" behindDoc="0" locked="0" layoutInCell="1" allowOverlap="1" wp14:anchorId="44F6536A" wp14:editId="38EACFDE">
                 <wp:simplePos x="0" y="0"/>
                 <wp:positionH relativeFrom="column">
                   <wp:posOffset>723900</wp:posOffset>
@@ -2340,7 +2831,7 @@
           </mc:Choice>
           <mc:Fallback>
             <w:pict>
-              <v:rect w14:anchorId="73D255C1" id="Rectangle 9" o:spid="_x0000_s1026" style="position:absolute;margin-left:57pt;margin-top:111.1pt;width:76.5pt;height:10.5pt;z-index:251674624;visibility:visible;mso-wrap-style:square;mso-width-percent:0;mso-height-percent:0;mso-wrap-distance-left:9pt;mso-wrap-distance-top:0;mso-wrap-distance-right:9pt;mso-wrap-distance-bottom:0;mso-position-horizontal:absolute;mso-position-horizontal-relative:text;mso-position-vertical:absolute;mso-position-vertical-relative:text;mso-width-percent:0;mso-height-percent:0;mso-width-relative:margin;mso-height-relative:margin;v-text-anchor:middle" o:gfxdata="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" filled="f" strokecolor="red" strokeweight="2.25pt"/>
+              <v:rect w14:anchorId="32875163" id="Rectangle 9" o:spid="_x0000_s1026" style="position:absolute;margin-left:57pt;margin-top:111.1pt;width:76.5pt;height:10.5pt;z-index:251674624;visibility:visible;mso-wrap-style:square;mso-width-percent:0;mso-height-percent:0;mso-wrap-distance-left:9pt;mso-wrap-distance-top:0;mso-wrap-distance-right:9pt;mso-wrap-distance-bottom:0;mso-position-horizontal:absolute;mso-position-horizontal-relative:text;mso-position-vertical:absolute;mso-position-vertical-relative:text;mso-width-percent:0;mso-height-percent:0;mso-width-relative:margin;mso-height-relative:margin;v-text-anchor:middle" o:gfxdata="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" filled="f" strokecolor="red" strokeweight="2.25pt"/>
             </w:pict>
           </mc:Fallback>
         </mc:AlternateContent>
@@ -2357,7 +2848,7 @@
         <mc:AlternateContent>
           <mc:Choice Requires="wps">
             <w:drawing>
-              <wp:anchor distT="0" distB="0" distL="114300" distR="114300" simplePos="0" relativeHeight="251671552" behindDoc="0" locked="0" layoutInCell="1" allowOverlap="1" wp14:anchorId="19CBF793" wp14:editId="40E57BF3">
+              <wp:anchor distT="0" distB="0" distL="114300" distR="114300" simplePos="0" relativeHeight="251671552" behindDoc="0" locked="0" layoutInCell="1" allowOverlap="1" wp14:anchorId="233540A1" wp14:editId="4CFD372E">
                 <wp:simplePos x="0" y="0"/>
                 <wp:positionH relativeFrom="column">
                   <wp:posOffset>1200150</wp:posOffset>
@@ -2478,7 +2969,24 @@
           <w:szCs w:val="18"/>
         </w:rPr>
         <w:br/>
-        <w:t>This is an executable specification file which follows markdown syntax.</w:t>
+      </w:r>
+      <w:proofErr w:type="gramStart"/>
+      <w:r>
+        <w:rPr>
+          <w:color w:val="808080"/>
+          <w:sz w:val="18"/>
+          <w:szCs w:val="18"/>
+        </w:rPr>
+        <w:t>This</w:t>
+      </w:r>
+      <w:proofErr w:type="gramEnd"/>
+      <w:r>
+        <w:rPr>
+          <w:color w:val="808080"/>
+          <w:sz w:val="18"/>
+          <w:szCs w:val="18"/>
+        </w:rPr>
+        <w:t xml:space="preserve"> is an executable specification file which follows markdown syntax.</w:t>
       </w:r>
       <w:r>
         <w:rPr>
@@ -2545,7 +3053,43 @@
           <w:sz w:val="18"/>
           <w:szCs w:val="18"/>
         </w:rPr>
-        <w:t>"Login Existing User With Correct Username &amp; Empty Password TestCase"</w:t>
+        <w:t xml:space="preserve">"Login Existing User </w:t>
+      </w:r>
+      <w:proofErr w:type="gramStart"/>
+      <w:r>
+        <w:rPr>
+          <w:color w:val="6A8759"/>
+          <w:sz w:val="18"/>
+          <w:szCs w:val="18"/>
+        </w:rPr>
+        <w:t>With</w:t>
+      </w:r>
+      <w:proofErr w:type="gramEnd"/>
+      <w:r>
+        <w:rPr>
+          <w:color w:val="6A8759"/>
+          <w:sz w:val="18"/>
+          <w:szCs w:val="18"/>
+        </w:rPr>
+        <w:t xml:space="preserve"> Correct Username &amp; Empty Password </w:t>
+      </w:r>
+      <w:proofErr w:type="spellStart"/>
+      <w:r>
+        <w:rPr>
+          <w:color w:val="6A8759"/>
+          <w:sz w:val="18"/>
+          <w:szCs w:val="18"/>
+        </w:rPr>
+        <w:t>TestCase</w:t>
+      </w:r>
+      <w:proofErr w:type="spellEnd"/>
+      <w:r>
+        <w:rPr>
+          <w:color w:val="6A8759"/>
+          <w:sz w:val="18"/>
+          <w:szCs w:val="18"/>
+        </w:rPr>
+        <w:t>"</w:t>
       </w:r>
       <w:r>
         <w:rPr>
@@ -2561,10 +3105,27 @@
           <w:sz w:val="18"/>
           <w:szCs w:val="18"/>
         </w:rPr>
-        <w:t>"LoginTestSuite"</w:t>
-      </w:r>
-    </w:p>
-    <w:p/>
+        <w:t>"</w:t>
+      </w:r>
+      <w:proofErr w:type="spellStart"/>
+      <w:r>
+        <w:rPr>
+          <w:color w:val="6A8759"/>
+          <w:sz w:val="18"/>
+          <w:szCs w:val="18"/>
+        </w:rPr>
+        <w:t>LoginTestSuite</w:t>
+      </w:r>
+      <w:proofErr w:type="spellEnd"/>
+      <w:r>
+        <w:rPr>
+          <w:color w:val="6A8759"/>
+          <w:sz w:val="18"/>
+          <w:szCs w:val="18"/>
+        </w:rPr>
+        <w:t>"</w:t>
+      </w:r>
+    </w:p>
     <w:p/>
     <w:p/>
     <w:p>
@@ -2576,11 +3137,33 @@
       <w:r>
         <w:tab/>
       </w:r>
+      <w:proofErr w:type="spellStart"/>
       <w:r>
         <w:rPr>
           <w:b/>
         </w:rPr>
-        <w:t>SoapUI TestSuite Name</w:t>
+        <w:t>SoapUI</w:t>
+      </w:r>
+      <w:proofErr w:type="spellEnd"/>
+      <w:r>
+        <w:rPr>
+          <w:b/>
+        </w:rPr>
+        <w:t xml:space="preserve"> </w:t>
+      </w:r>
+      <w:proofErr w:type="spellStart"/>
+      <w:r>
+        <w:rPr>
+          <w:b/>
+        </w:rPr>
+        <w:t>TestSuite</w:t>
+      </w:r>
+      <w:proofErr w:type="spellEnd"/>
+      <w:r>
+        <w:rPr>
+          <w:b/>
+        </w:rPr>
+        <w:t xml:space="preserve"> Name</w:t>
       </w:r>
       <w:r>
         <w:tab/>
@@ -2603,19 +3186,35 @@
       <w:r>
         <w:tab/>
       </w:r>
+      <w:proofErr w:type="spellStart"/>
       <w:r>
         <w:rPr>
           <w:b/>
         </w:rPr>
-        <w:t>SoapUI TestCase Name</w:t>
-      </w:r>
-    </w:p>
-    <w:p/>
-    <w:p/>
-    <w:p/>
-    <w:p/>
-    <w:p/>
-    <w:p/>
+        <w:t>SoapUI</w:t>
+      </w:r>
+      <w:proofErr w:type="spellEnd"/>
+      <w:r>
+        <w:rPr>
+          <w:b/>
+        </w:rPr>
+        <w:t xml:space="preserve"> </w:t>
+      </w:r>
+      <w:proofErr w:type="spellStart"/>
+      <w:r>
+        <w:rPr>
+          <w:b/>
+        </w:rPr>
+        <w:t>TestCase</w:t>
+      </w:r>
+      <w:proofErr w:type="spellEnd"/>
+      <w:r>
+        <w:rPr>
+          <w:b/>
+        </w:rPr>
+        <w:t xml:space="preserve"> Name</w:t>
+      </w:r>
+    </w:p>
     <w:p>
       <w:pPr>
         <w:pStyle w:val="ListParagraph"/>
@@ -2655,7 +3254,7 @@
                     </pic:cNvPicPr>
                   </pic:nvPicPr>
                   <pic:blipFill>
-                    <a:blip r:embed="rId23">
+                    <a:blip r:embed="rId24">
                       <a:extLst>
                         <a:ext uri="{28A0092B-C50C-407E-A947-70E740481C1C}">
                           <a14:useLocalDpi xmlns:a14="http://schemas.microsoft.com/office/drawing/2010/main" val="0"/>
@@ -2696,35 +3295,32 @@
         <w:t>Right click on the specification</w:t>
       </w:r>
       <w:r>
-        <w:t xml:space="preserve"> and click “Run ‘your_spec.spec’”</w:t>
-      </w:r>
-    </w:p>
-    <w:p/>
-    <w:p/>
-    <w:p/>
-    <w:p/>
-    <w:p/>
-    <w:p/>
-    <w:p/>
-    <w:p/>
-    <w:p/>
-    <w:p/>
-    <w:p/>
-    <w:p/>
-    <w:p>
-      <w:pPr>
-        <w:pStyle w:val="ListParagraph"/>
-      </w:pPr>
-    </w:p>
-    <w:p>
-      <w:pPr>
-        <w:pStyle w:val="ListParagraph"/>
-      </w:pPr>
-    </w:p>
-    <w:p>
-      <w:pPr>
-        <w:pStyle w:val="ListParagraph"/>
-      </w:pPr>
+        <w:t xml:space="preserve"> and click “Run ‘</w:t>
+      </w:r>
+      <w:proofErr w:type="spellStart"/>
+      <w:r>
+        <w:t>your_spec.spec</w:t>
+      </w:r>
+      <w:proofErr w:type="spellEnd"/>
+      <w:r>
+        <w:t>’”</w:t>
+      </w:r>
+    </w:p>
+    <w:p/>
+    <w:p/>
+    <w:p/>
+    <w:p/>
+    <w:p/>
+    <w:p/>
+    <w:p/>
+    <w:p/>
+    <w:p/>
+    <w:p/>
+    <w:p/>
+    <w:p>
+      <w:r>
+        <w:br/>
+      </w:r>
     </w:p>
     <w:p>
       <w:pPr>
@@ -2767,7 +3363,7 @@
                     <pic:cNvPicPr/>
                   </pic:nvPicPr>
                   <pic:blipFill rotWithShape="1">
-                    <a:blip r:embed="rId24">
+                    <a:blip r:embed="rId25">
                       <a:extLst>
                         <a:ext uri="{28A0092B-C50C-407E-A947-70E740481C1C}">
                           <a14:useLocalDpi xmlns:a14="http://schemas.microsoft.com/office/drawing/2010/main" val="0"/>
@@ -2857,7 +3453,7 @@
                           </pic:cNvPicPr>
                         </pic:nvPicPr>
                         <pic:blipFill rotWithShape="1">
-                          <a:blip r:embed="rId25">
+                          <a:blip r:embed="rId26">
                             <a:extLst>
                               <a:ext uri="{28A0092B-C50C-407E-A947-70E740481C1C}">
                                 <a14:useLocalDpi xmlns:a14="http://schemas.microsoft.com/office/drawing/2010/main" val="0"/>
@@ -2893,7 +3489,7 @@
                           </pic:cNvPicPr>
                         </pic:nvPicPr>
                         <pic:blipFill rotWithShape="1">
-                          <a:blip r:embed="rId26">
+                          <a:blip r:embed="rId27">
                             <a:extLst>
                               <a:ext uri="{28A0092B-C50C-407E-A947-70E740481C1C}">
                                 <a14:useLocalDpi xmlns:a14="http://schemas.microsoft.com/office/drawing/2010/main" val="0"/>
@@ -2950,11 +3546,11 @@
                   <o:lock v:ext="edit" aspectratio="t"/>
                 </v:shapetype>
                 <v:shape id="Picture 22" o:spid="_x0000_s1027" type="#_x0000_t75" style="position:absolute;width:68008;height:30854;visibility:visible;mso-wrap-style:square" o:gfxdata="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">
-                  <v:imagedata r:id="rId27" o:title="" cropleft="-1f" cropright="420f"/>
+                  <v:imagedata r:id="rId28" o:title="" cropleft="-1f" cropright="420f"/>
                   <v:path arrowok="t"/>
                 </v:shape>
                 <v:shape id="Picture 23" o:spid="_x0000_s1028" type="#_x0000_t75" style="position:absolute;top:30575;width:68008;height:31528;visibility:visible;mso-wrap-style:square" o:gfxdata="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">
-                  <v:imagedata r:id="rId28" o:title="" cropright="315f"/>
+                  <v:imagedata r:id="rId29" o:title="" cropright="315f"/>
                   <v:path arrowok="t"/>
                 </v:shape>
                 <w10:wrap type="square"/>
@@ -3000,7 +3596,7 @@
         <w:t>: 1.</w:t>
       </w:r>
       <w:r>
-        <w:t>0</w:t>
+        <w:t>1</w:t>
       </w:r>
       <w:r>
         <w:t>.0</w:t>
@@ -3029,11 +3625,19 @@
         <w:t xml:space="preserve">: </w:t>
       </w:r>
       <w:r>
-        <w:t>HTML Report Generation for SoapUI XML Execution</w:t>
+        <w:t xml:space="preserve">HTML Report Generation for </w:t>
+      </w:r>
+      <w:proofErr w:type="spellStart"/>
+      <w:r>
+        <w:t>SoapUI</w:t>
+      </w:r>
+      <w:proofErr w:type="spellEnd"/>
+      <w:r>
+        <w:t xml:space="preserve"> XML Execution</w:t>
       </w:r>
     </w:p>
     <w:sectPr>
-      <w:footerReference w:type="default" r:id="rId29"/>
+      <w:footerReference w:type="default" r:id="rId30"/>
       <w:pgSz w:w="12240" w:h="15840"/>
       <w:pgMar w:top="1440" w:right="1440" w:bottom="1440" w:left="1440" w:header="720" w:footer="720" w:gutter="0"/>
       <w:cols w:space="720"/>
@@ -3111,7 +3715,7 @@
             <w:bCs/>
             <w:noProof/>
           </w:rPr>
-          <w:t>1</w:t>
+          <w:t>12</w:t>
         </w:r>
         <w:r>
           <w:rPr>
@@ -4005,6 +4609,18 @@
       <w:lang w:bidi="ar-SA"/>
     </w:rPr>
   </w:style>
+  <w:style w:type="character" w:styleId="FollowedHyperlink">
+    <w:name w:val="FollowedHyperlink"/>
+    <w:basedOn w:val="DefaultParagraphFont"/>
+    <w:uiPriority w:val="99"/>
+    <w:semiHidden/>
+    <w:unhideWhenUsed/>
+    <w:rsid w:val="00B95E2A"/>
+    <w:rPr>
+      <w:color w:val="954F72" w:themeColor="followedHyperlink"/>
+      <w:u w:val="single"/>
+    </w:rPr>
+  </w:style>
 </w:styles>
 </file>
 
@@ -4274,7 +4890,7 @@
 </file>
 
 <file path=customXml/itemProps1.xml><?xml version="1.0" encoding="utf-8"?>
-<ds:datastoreItem xmlns:ds="http://schemas.openxmlformats.org/officeDocument/2006/customXml" ds:itemID="{F5E58828-46F9-490C-9154-403B8D71CD4A}">
+<ds:datastoreItem xmlns:ds="http://schemas.openxmlformats.org/officeDocument/2006/customXml" ds:itemID="{9DA844D2-D497-4248-AD17-8F572BB88B9A}">
   <ds:schemaRefs>
     <ds:schemaRef ds:uri="http://schemas.openxmlformats.org/officeDocument/2006/bibliography"/>
   </ds:schemaRefs>

</xml_diff>

<commit_message>
[Bug Fixed] Groovy Script execution as a test step is now fixed.
</commit_message>
<xml_diff>
--- a/How to use/HTML Report Generation for SoapUI XML Execution.docx
+++ b/How to use/HTML Report Generation for SoapUI XML Execution.docx
@@ -20,25 +20,7 @@
           <w:b/>
           <w:sz w:val="48"/>
         </w:rPr>
-        <w:t xml:space="preserve">HTML Report Generation for </w:t>
-      </w:r>
-      <w:proofErr w:type="spellStart"/>
-      <w:r>
-        <w:rPr>
-          <w:rFonts w:asciiTheme="majorHAnsi" w:hAnsiTheme="majorHAnsi"/>
-          <w:b/>
-          <w:sz w:val="48"/>
-        </w:rPr>
-        <w:t>SoapUI</w:t>
-      </w:r>
-      <w:proofErr w:type="spellEnd"/>
-      <w:r>
-        <w:rPr>
-          <w:rFonts w:asciiTheme="majorHAnsi" w:hAnsiTheme="majorHAnsi"/>
-          <w:b/>
-          <w:sz w:val="48"/>
-        </w:rPr>
-        <w:t xml:space="preserve"> XML Execution</w:t>
+        <w:t>HTML Report Generation for SoapUI XML Execution</w:t>
       </w:r>
     </w:p>
     <w:p>
@@ -179,13 +161,8 @@
           <w:numId w:val="1"/>
         </w:numPr>
       </w:pPr>
-      <w:proofErr w:type="spellStart"/>
-      <w:r>
-        <w:t>SoapUI</w:t>
-      </w:r>
-      <w:proofErr w:type="spellEnd"/>
-      <w:r>
-        <w:t xml:space="preserve"> </w:t>
+      <w:r>
+        <w:t xml:space="preserve">SoapUI </w:t>
       </w:r>
       <w:r>
         <w:t>F</w:t>
@@ -275,6 +252,7 @@
       <w:r>
         <w:rPr>
           <w:noProof/>
+          <w:lang w:bidi="hi-IN"/>
         </w:rPr>
         <w:drawing>
           <wp:anchor distT="0" distB="0" distL="114300" distR="114300" simplePos="0" relativeHeight="251657216" behindDoc="0" locked="0" layoutInCell="1" allowOverlap="1" wp14:anchorId="27E44976" wp14:editId="7BE2F14E">
@@ -355,6 +333,7 @@
       <w:r>
         <w:rPr>
           <w:noProof/>
+          <w:lang w:bidi="hi-IN"/>
         </w:rPr>
         <w:lastRenderedPageBreak/>
         <w:drawing>
@@ -445,6 +424,7 @@
       <w:r>
         <w:rPr>
           <w:noProof/>
+          <w:lang w:bidi="hi-IN"/>
         </w:rPr>
         <w:lastRenderedPageBreak/>
         <w:drawing>
@@ -613,6 +593,7 @@
       <w:r>
         <w:rPr>
           <w:noProof/>
+          <w:lang w:bidi="hi-IN"/>
         </w:rPr>
         <w:lastRenderedPageBreak/>
         <w:drawing>
@@ -782,6 +763,7 @@
       <w:r>
         <w:rPr>
           <w:noProof/>
+          <w:lang w:bidi="hi-IN"/>
         </w:rPr>
         <w:lastRenderedPageBreak/>
         <w:drawing>
@@ -893,6 +875,7 @@
       <w:r>
         <w:rPr>
           <w:noProof/>
+          <w:lang w:bidi="hi-IN"/>
         </w:rPr>
         <w:drawing>
           <wp:anchor distT="0" distB="0" distL="114300" distR="114300" simplePos="0" relativeHeight="251669504" behindDoc="0" locked="0" layoutInCell="1" allowOverlap="1" wp14:anchorId="7A099719" wp14:editId="5CF69B09">
@@ -1011,8 +994,6 @@
           <w:t>here</w:t>
         </w:r>
       </w:hyperlink>
-      <w:bookmarkStart w:id="0" w:name="_GoBack"/>
-      <w:bookmarkEnd w:id="0"/>
       <w:r>
         <w:br/>
       </w:r>
@@ -1033,6 +1014,7 @@
       <w:r>
         <w:rPr>
           <w:noProof/>
+          <w:lang w:bidi="hi-IN"/>
         </w:rPr>
         <w:drawing>
           <wp:anchor distT="0" distB="0" distL="114300" distR="114300" simplePos="0" relativeHeight="251668480" behindDoc="0" locked="0" layoutInCell="1" allowOverlap="1" wp14:anchorId="11F3F61C" wp14:editId="573550AF">
@@ -1148,6 +1130,7 @@
       <w:r>
         <w:rPr>
           <w:noProof/>
+          <w:lang w:bidi="hi-IN"/>
         </w:rPr>
         <w:lastRenderedPageBreak/>
         <w:drawing>
@@ -1251,9 +1234,6 @@
       <w:r>
         <w:br/>
       </w:r>
-      <w:r>
-        <w:br/>
-      </w:r>
     </w:p>
     <w:p>
       <w:pPr>
@@ -1264,22 +1244,33 @@
         </w:numPr>
       </w:pPr>
       <w:r>
+        <w:t xml:space="preserve">Browse </w:t>
+      </w:r>
+      <w:r>
+        <w:t>to the</w:t>
+      </w:r>
+      <w:r>
+        <w:t xml:space="preserve"> folder </w:t>
+      </w:r>
+      <w:r>
+        <w:t>which you have downloaded the</w:t>
+      </w:r>
+      <w:r>
+        <w:t xml:space="preserve"> JAR file</w:t>
+      </w:r>
+      <w:r>
+        <w:br/>
+      </w:r>
+      <w:r>
         <w:rPr>
           <w:noProof/>
+          <w:lang w:bidi="hi-IN"/>
         </w:rPr>
         <w:drawing>
-          <wp:anchor distT="0" distB="0" distL="114300" distR="114300" simplePos="0" relativeHeight="251683840" behindDoc="0" locked="0" layoutInCell="1" allowOverlap="1" wp14:anchorId="6F406021" wp14:editId="13B4CC20">
-            <wp:simplePos x="0" y="0"/>
-            <wp:positionH relativeFrom="column">
-              <wp:posOffset>533400</wp:posOffset>
-            </wp:positionH>
-            <wp:positionV relativeFrom="paragraph">
-              <wp:posOffset>189230</wp:posOffset>
-            </wp:positionV>
-            <wp:extent cx="5866765" cy="3086100"/>
-            <wp:effectExtent l="0" t="0" r="635" b="0"/>
-            <wp:wrapSquare wrapText="bothSides"/>
-            <wp:docPr id="7" name="Picture 7"/>
+          <wp:inline distT="0" distB="0" distL="0" distR="0">
+            <wp:extent cx="5943600" cy="3167380"/>
+            <wp:effectExtent l="0" t="0" r="0" b="0"/>
+            <wp:docPr id="5" name="Picture 5"/>
             <wp:cNvGraphicFramePr>
               <a:graphicFrameLocks xmlns:a="http://schemas.openxmlformats.org/drawingml/2006/main" noChangeAspect="1"/>
             </wp:cNvGraphicFramePr>
@@ -1287,12 +1278,10 @@
               <a:graphicData uri="http://schemas.openxmlformats.org/drawingml/2006/picture">
                 <pic:pic xmlns:pic="http://schemas.openxmlformats.org/drawingml/2006/picture">
                   <pic:nvPicPr>
-                    <pic:cNvPr id="0" name="Picture 1"/>
-                    <pic:cNvPicPr>
-                      <a:picLocks noChangeAspect="1" noChangeArrowheads="1"/>
-                    </pic:cNvPicPr>
+                    <pic:cNvPr id="5" name="Untitled.png"/>
+                    <pic:cNvPicPr/>
                   </pic:nvPicPr>
-                  <pic:blipFill rotWithShape="1">
+                  <pic:blipFill>
                     <a:blip r:embed="rId19">
                       <a:extLst>
                         <a:ext uri="{28A0092B-C50C-407E-A947-70E740481C1C}">
@@ -1300,59 +1289,25 @@
                         </a:ext>
                       </a:extLst>
                     </a:blip>
-                    <a:srcRect t="1" b="6357"/>
-                    <a:stretch/>
+                    <a:stretch>
+                      <a:fillRect/>
+                    </a:stretch>
                   </pic:blipFill>
-                  <pic:spPr bwMode="auto">
+                  <pic:spPr>
                     <a:xfrm>
                       <a:off x="0" y="0"/>
-                      <a:ext cx="5866765" cy="3086100"/>
+                      <a:ext cx="5943600" cy="3167380"/>
                     </a:xfrm>
                     <a:prstGeom prst="rect">
                       <a:avLst/>
                     </a:prstGeom>
-                    <a:noFill/>
-                    <a:ln>
-                      <a:noFill/>
-                    </a:ln>
-                    <a:extLst>
-                      <a:ext uri="{53640926-AAD7-44D8-BBD7-CCE9431645EC}">
-                        <a14:shadowObscured xmlns:a14="http://schemas.microsoft.com/office/drawing/2010/main"/>
-                      </a:ext>
-                    </a:extLst>
                   </pic:spPr>
                 </pic:pic>
               </a:graphicData>
             </a:graphic>
-            <wp14:sizeRelH relativeFrom="page">
-              <wp14:pctWidth>0</wp14:pctWidth>
-            </wp14:sizeRelH>
-            <wp14:sizeRelV relativeFrom="page">
-              <wp14:pctHeight>0</wp14:pctHeight>
-            </wp14:sizeRelV>
-          </wp:anchor>
+          </wp:inline>
         </w:drawing>
       </w:r>
-      <w:r>
-        <w:t xml:space="preserve">Browse </w:t>
-      </w:r>
-      <w:r>
-        <w:t>to the</w:t>
-      </w:r>
-      <w:r>
-        <w:t xml:space="preserve"> folder </w:t>
-      </w:r>
-      <w:r>
-        <w:t>which you have downloaded the</w:t>
-      </w:r>
-      <w:r>
-        <w:t xml:space="preserve"> JAR file</w:t>
-      </w:r>
-    </w:p>
-    <w:p>
-      <w:pPr>
-        <w:ind w:left="360"/>
-      </w:pPr>
     </w:p>
     <w:p>
       <w:pPr>
@@ -1381,6 +1336,7 @@
       <w:r>
         <w:rPr>
           <w:noProof/>
+          <w:lang w:bidi="hi-IN"/>
         </w:rPr>
         <w:drawing>
           <wp:anchor distT="0" distB="0" distL="114300" distR="114300" simplePos="0" relativeHeight="251684864" behindDoc="0" locked="0" layoutInCell="1" allowOverlap="1" wp14:anchorId="1AC8F566" wp14:editId="2A7AFD75">
@@ -1478,6 +1434,7 @@
       <w:r>
         <w:rPr>
           <w:noProof/>
+          <w:lang w:bidi="hi-IN"/>
         </w:rPr>
         <w:drawing>
           <wp:anchor distT="0" distB="0" distL="114300" distR="114300" simplePos="0" relativeHeight="251685888" behindDoc="0" locked="0" layoutInCell="1" allowOverlap="1" wp14:anchorId="2EF19D35" wp14:editId="0628CB11">
@@ -1621,6 +1578,7 @@
       <w:r>
         <w:rPr>
           <w:noProof/>
+          <w:lang w:bidi="hi-IN"/>
         </w:rPr>
         <w:lastRenderedPageBreak/>
         <w:drawing>
@@ -2397,7 +2355,10 @@
         <w:t>” file</w:t>
       </w:r>
     </w:p>
-    <w:p/>
+    <w:p>
+      <w:bookmarkStart w:id="0" w:name="_GoBack"/>
+      <w:bookmarkEnd w:id="0"/>
+    </w:p>
     <w:p>
       <w:pPr>
         <w:pStyle w:val="ListParagraph"/>
@@ -2407,16 +2368,169 @@
         </w:numPr>
       </w:pPr>
       <w:r>
+        <mc:AlternateContent>
+          <mc:Choice Requires="wps">
+            <w:drawing>
+              <wp:anchor distT="0" distB="0" distL="114300" distR="114300" simplePos="0" relativeHeight="251693056" behindDoc="0" locked="0" layoutInCell="1" allowOverlap="1" wp14:anchorId="471A1075" wp14:editId="4DF63FE8">
+                <wp:simplePos x="0" y="0"/>
+                <wp:positionH relativeFrom="column">
+                  <wp:posOffset>3657600</wp:posOffset>
+                </wp:positionH>
+                <wp:positionV relativeFrom="paragraph">
+                  <wp:posOffset>95250</wp:posOffset>
+                </wp:positionV>
+                <wp:extent cx="419100" cy="171450"/>
+                <wp:effectExtent l="38100" t="0" r="19050" b="57150"/>
+                <wp:wrapNone/>
+                <wp:docPr id="12" name="Straight Arrow Connector 12"/>
+                <wp:cNvGraphicFramePr/>
+                <a:graphic xmlns:a="http://schemas.openxmlformats.org/drawingml/2006/main">
+                  <a:graphicData uri="http://schemas.microsoft.com/office/word/2010/wordprocessingShape">
+                    <wps:wsp>
+                      <wps:cNvCnPr/>
+                      <wps:spPr>
+                        <a:xfrm flipH="1">
+                          <a:off x="0" y="0"/>
+                          <a:ext cx="419100" cy="171450"/>
+                        </a:xfrm>
+                        <a:prstGeom prst="straightConnector1">
+                          <a:avLst/>
+                        </a:prstGeom>
+                        <a:ln w="12700">
+                          <a:solidFill>
+                            <a:srgbClr val="FF0000"/>
+                          </a:solidFill>
+                          <a:tailEnd type="triangle"/>
+                        </a:ln>
+                      </wps:spPr>
+                      <wps:style>
+                        <a:lnRef idx="1">
+                          <a:schemeClr val="accent1"/>
+                        </a:lnRef>
+                        <a:fillRef idx="0">
+                          <a:schemeClr val="accent1"/>
+                        </a:fillRef>
+                        <a:effectRef idx="0">
+                          <a:schemeClr val="accent1"/>
+                        </a:effectRef>
+                        <a:fontRef idx="minor">
+                          <a:schemeClr val="tx1"/>
+                        </a:fontRef>
+                      </wps:style>
+                      <wps:bodyPr/>
+                    </wps:wsp>
+                  </a:graphicData>
+                </a:graphic>
+                <wp14:sizeRelH relativeFrom="margin">
+                  <wp14:pctWidth>0</wp14:pctWidth>
+                </wp14:sizeRelH>
+                <wp14:sizeRelV relativeFrom="margin">
+                  <wp14:pctHeight>0</wp14:pctHeight>
+                </wp14:sizeRelV>
+              </wp:anchor>
+            </w:drawing>
+          </mc:Choice>
+          <mc:Fallback>
+            <w:pict>
+              <v:shapetype w14:anchorId="5E08DB72" id="_x0000_t32" coordsize="21600,21600" o:spt="32" o:oned="t" path="m,l21600,21600e" filled="f">
+                <v:path arrowok="t" fillok="f" o:connecttype="none"/>
+                <o:lock v:ext="edit" shapetype="t"/>
+              </v:shapetype>
+              <v:shape id="Straight Arrow Connector 12" o:spid="_x0000_s1026" type="#_x0000_t32" style="position:absolute;margin-left:4in;margin-top:7.5pt;width:33pt;height:13.5pt;flip:x;z-index:251693056;visibility:visible;mso-wrap-style:square;mso-width-percent:0;mso-height-percent:0;mso-wrap-distance-left:9pt;mso-wrap-distance-top:0;mso-wrap-distance-right:9pt;mso-wrap-distance-bottom:0;mso-position-horizontal:absolute;mso-position-horizontal-relative:text;mso-position-vertical:absolute;mso-position-vertical-relative:text;mso-width-percent:0;mso-height-percent:0;mso-width-relative:margin;mso-height-relative:margin" o:gfxdata="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" strokecolor="red" strokeweight="1pt">
+                <v:stroke endarrow="block" joinstyle="miter"/>
+              </v:shape>
+            </w:pict>
+          </mc:Fallback>
+        </mc:AlternateContent>
+      </w:r>
+      <w:r>
+        <mc:AlternateContent>
+          <mc:Choice Requires="wps">
+            <w:drawing>
+              <wp:anchor distT="0" distB="0" distL="114300" distR="114300" simplePos="0" relativeHeight="251694080" behindDoc="0" locked="0" layoutInCell="1" allowOverlap="1" wp14:anchorId="1DE955A3" wp14:editId="1B87006B">
+                <wp:simplePos x="0" y="0"/>
+                <wp:positionH relativeFrom="column">
+                  <wp:posOffset>1704975</wp:posOffset>
+                </wp:positionH>
+                <wp:positionV relativeFrom="paragraph">
+                  <wp:posOffset>266700</wp:posOffset>
+                </wp:positionV>
+                <wp:extent cx="1933575" cy="152400"/>
+                <wp:effectExtent l="19050" t="19050" r="28575" b="19050"/>
+                <wp:wrapNone/>
+                <wp:docPr id="7" name="Rectangle 7"/>
+                <wp:cNvGraphicFramePr/>
+                <a:graphic xmlns:a="http://schemas.openxmlformats.org/drawingml/2006/main">
+                  <a:graphicData uri="http://schemas.microsoft.com/office/word/2010/wordprocessingShape">
+                    <wps:wsp>
+                      <wps:cNvSpPr/>
+                      <wps:spPr>
+                        <a:xfrm>
+                          <a:off x="0" y="0"/>
+                          <a:ext cx="1933575" cy="152400"/>
+                        </a:xfrm>
+                        <a:prstGeom prst="rect">
+                          <a:avLst/>
+                        </a:prstGeom>
+                        <a:noFill/>
+                        <a:ln w="28575">
+                          <a:solidFill>
+                            <a:srgbClr val="FF0000"/>
+                          </a:solidFill>
+                        </a:ln>
+                      </wps:spPr>
+                      <wps:style>
+                        <a:lnRef idx="2">
+                          <a:schemeClr val="accent1">
+                            <a:shade val="50000"/>
+                          </a:schemeClr>
+                        </a:lnRef>
+                        <a:fillRef idx="1">
+                          <a:schemeClr val="accent1"/>
+                        </a:fillRef>
+                        <a:effectRef idx="0">
+                          <a:schemeClr val="accent1"/>
+                        </a:effectRef>
+                        <a:fontRef idx="minor">
+                          <a:schemeClr val="lt1"/>
+                        </a:fontRef>
+                      </wps:style>
+                      <wps:bodyPr rot="0" spcFirstLastPara="0" vertOverflow="overflow" horzOverflow="overflow" vert="horz" wrap="square" lIns="91440" tIns="45720" rIns="91440" bIns="45720" numCol="1" spcCol="0" rtlCol="0" fromWordArt="0" anchor="ctr" anchorCtr="0" forceAA="0" compatLnSpc="1">
+                        <a:prstTxWarp prst="textNoShape">
+                          <a:avLst/>
+                        </a:prstTxWarp>
+                        <a:noAutofit/>
+                      </wps:bodyPr>
+                    </wps:wsp>
+                  </a:graphicData>
+                </a:graphic>
+                <wp14:sizeRelH relativeFrom="margin">
+                  <wp14:pctWidth>0</wp14:pctWidth>
+                </wp14:sizeRelH>
+                <wp14:sizeRelV relativeFrom="margin">
+                  <wp14:pctHeight>0</wp14:pctHeight>
+                </wp14:sizeRelV>
+              </wp:anchor>
+            </w:drawing>
+          </mc:Choice>
+          <mc:Fallback>
+            <w:pict>
+              <v:rect w14:anchorId="5DD2B625" id="Rectangle 7" o:spid="_x0000_s1026" style="position:absolute;margin-left:134.25pt;margin-top:21pt;width:152.25pt;height:12pt;z-index:251694080;visibility:visible;mso-wrap-style:square;mso-width-percent:0;mso-height-percent:0;mso-wrap-distance-left:9pt;mso-wrap-distance-top:0;mso-wrap-distance-right:9pt;mso-wrap-distance-bottom:0;mso-position-horizontal:absolute;mso-position-horizontal-relative:text;mso-position-vertical:absolute;mso-position-vertical-relative:text;mso-width-percent:0;mso-height-percent:0;mso-width-relative:margin;mso-height-relative:margin;v-text-anchor:middle" o:gfxdata="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" filled="f" strokecolor="red" strokeweight="2.25pt"/>
+            </w:pict>
+          </mc:Fallback>
+        </mc:AlternateContent>
+      </w:r>
+      <w:r>
         <w:t>Add</w:t>
       </w:r>
       <w:r>
-        <w:t xml:space="preserve"> “</w:t>
-      </w:r>
-      <w:r>
-        <w:t>SOAPUI_XML_PATH</w:t>
-      </w:r>
-      <w:r>
-        <w:t xml:space="preserve">” property </w:t>
+        <w:t xml:space="preserve"> </w:t>
+      </w:r>
+      <w:r>
+        <w:t>following properties</w:t>
+      </w:r>
+      <w:r>
+        <w:t xml:space="preserve"> </w:t>
       </w:r>
       <w:r>
         <w:t xml:space="preserve">and </w:t>
@@ -2425,36 +2539,569 @@
         <w:t xml:space="preserve">value </w:t>
       </w:r>
       <w:r>
-        <w:t>as</w:t>
-      </w:r>
-      <w:r>
-        <w:t xml:space="preserve"> the location of your </w:t>
-      </w:r>
+        <w:tab/>
+      </w:r>
+      <w:r>
+        <w:tab/>
+      </w:r>
+      <w:r>
+        <w:tab/>
+      </w:r>
+      <w:r>
+        <w:tab/>
+      </w:r>
+      <w:r>
+        <w:rPr>
+          <w:b/>
+        </w:rPr>
+        <w:t xml:space="preserve">SoapUI </w:t>
+      </w:r>
+      <w:r>
+        <w:rPr>
+          <w:b/>
+        </w:rPr>
+        <w:t>XML File Location</w:t>
+      </w:r>
+    </w:p>
+    <w:p>
+      <w:pPr>
+        <w:shd w:val="clear" w:color="auto" w:fill="2B2B2B"/>
+        <w:tabs>
+          <w:tab w:val="left" w:pos="916"/>
+          <w:tab w:val="left" w:pos="1832"/>
+          <w:tab w:val="left" w:pos="2748"/>
+          <w:tab w:val="left" w:pos="3664"/>
+          <w:tab w:val="left" w:pos="4580"/>
+          <w:tab w:val="left" w:pos="5496"/>
+          <w:tab w:val="left" w:pos="6412"/>
+          <w:tab w:val="left" w:pos="7328"/>
+          <w:tab w:val="left" w:pos="8244"/>
+          <w:tab w:val="left" w:pos="9160"/>
+          <w:tab w:val="left" w:pos="10076"/>
+          <w:tab w:val="left" w:pos="10992"/>
+          <w:tab w:val="left" w:pos="11908"/>
+          <w:tab w:val="left" w:pos="12824"/>
+          <w:tab w:val="left" w:pos="13740"/>
+          <w:tab w:val="left" w:pos="14656"/>
+        </w:tabs>
+        <w:spacing w:after="0" w:line="240" w:lineRule="auto"/>
+        <w:ind w:left="810"/>
+        <w:rPr>
+          <w:rFonts w:ascii="Courier New" w:eastAsia="Times New Roman" w:hAnsi="Courier New" w:cs="Courier New"/>
+          <w:color w:val="A9B7C6"/>
+          <w:sz w:val="18"/>
+          <w:szCs w:val="18"/>
+          <w:lang w:bidi="hi-IN"/>
+        </w:rPr>
+      </w:pPr>
       <w:proofErr w:type="spellStart"/>
       <w:r>
-        <w:t>SoapUI</w:t>
+        <w:rPr>
+          <w:rFonts w:ascii="Courier New" w:eastAsia="Times New Roman" w:hAnsi="Courier New" w:cs="Courier New"/>
+          <w:color w:val="CC7832"/>
+          <w:sz w:val="18"/>
+          <w:szCs w:val="18"/>
+          <w:shd w:val="clear" w:color="auto" w:fill="344134"/>
+          <w:lang w:bidi="hi-IN"/>
+        </w:rPr>
+        <w:t>soapui_xml_path</w:t>
       </w:r>
       <w:proofErr w:type="spellEnd"/>
       <w:r>
-        <w:t xml:space="preserve"> XML file</w:t>
-      </w:r>
-    </w:p>
+        <w:rPr>
+          <w:rFonts w:ascii="Courier New" w:eastAsia="Times New Roman" w:hAnsi="Courier New" w:cs="Courier New"/>
+          <w:color w:val="CC7832"/>
+          <w:sz w:val="18"/>
+          <w:szCs w:val="18"/>
+          <w:lang w:bidi="hi-IN"/>
+        </w:rPr>
+        <w:t xml:space="preserve"> </w:t>
+      </w:r>
+      <w:r>
+        <w:rPr>
+          <w:rFonts w:ascii="Courier New" w:eastAsia="Times New Roman" w:hAnsi="Courier New" w:cs="Courier New"/>
+          <w:color w:val="808080"/>
+          <w:sz w:val="18"/>
+          <w:szCs w:val="18"/>
+          <w:lang w:bidi="hi-IN"/>
+        </w:rPr>
+        <w:t xml:space="preserve">= </w:t>
+      </w:r>
+      <w:r>
+        <w:rPr>
+          <w:rFonts w:ascii="Courier New" w:eastAsia="Times New Roman" w:hAnsi="Courier New" w:cs="Courier New"/>
+          <w:color w:val="6A8759"/>
+          <w:sz w:val="18"/>
+          <w:szCs w:val="18"/>
+          <w:lang w:bidi="hi-IN"/>
+        </w:rPr>
+        <w:t>resources</w:t>
+      </w:r>
+      <w:r>
+        <w:rPr>
+          <w:rFonts w:ascii="Courier New" w:eastAsia="Times New Roman" w:hAnsi="Courier New" w:cs="Courier New"/>
+          <w:color w:val="A9B7C6"/>
+          <w:sz w:val="18"/>
+          <w:szCs w:val="18"/>
+          <w:lang w:bidi="hi-IN"/>
+        </w:rPr>
+        <w:t>\\</w:t>
+      </w:r>
+      <w:r>
+        <w:rPr>
+          <w:rFonts w:ascii="Courier New" w:eastAsia="Times New Roman" w:hAnsi="Courier New" w:cs="Courier New"/>
+          <w:color w:val="6A8759"/>
+          <w:sz w:val="18"/>
+          <w:szCs w:val="18"/>
+          <w:lang w:bidi="hi-IN"/>
+        </w:rPr>
+        <w:t>GoogleBooks.xml</w:t>
+      </w:r>
+      <w:r>
+        <w:rPr>
+          <w:rFonts w:ascii="Courier New" w:eastAsia="Times New Roman" w:hAnsi="Courier New" w:cs="Courier New"/>
+          <w:color w:val="6A8759"/>
+          <w:sz w:val="18"/>
+          <w:szCs w:val="18"/>
+          <w:lang w:bidi="hi-IN"/>
+        </w:rPr>
+        <w:br/>
+      </w:r>
+      <w:r>
+        <w:rPr>
+          <w:rFonts w:ascii="Courier New" w:eastAsia="Times New Roman" w:hAnsi="Courier New" w:cs="Courier New"/>
+          <w:color w:val="6A8759"/>
+          <w:sz w:val="18"/>
+          <w:szCs w:val="18"/>
+          <w:lang w:bidi="hi-IN"/>
+        </w:rPr>
+        <w:br/>
+      </w:r>
+      <w:proofErr w:type="spellStart"/>
+      <w:r>
+        <w:rPr>
+          <w:rFonts w:ascii="Courier New" w:eastAsia="Times New Roman" w:hAnsi="Courier New" w:cs="Courier New"/>
+          <w:color w:val="CC7832"/>
+          <w:sz w:val="18"/>
+          <w:szCs w:val="18"/>
+          <w:lang w:bidi="hi-IN"/>
+        </w:rPr>
+        <w:t>visibility_of_number_of_test_steps</w:t>
+      </w:r>
+      <w:proofErr w:type="spellEnd"/>
+      <w:r>
+        <w:rPr>
+          <w:rFonts w:ascii="Courier New" w:eastAsia="Times New Roman" w:hAnsi="Courier New" w:cs="Courier New"/>
+          <w:color w:val="CC7832"/>
+          <w:sz w:val="18"/>
+          <w:szCs w:val="18"/>
+          <w:lang w:bidi="hi-IN"/>
+        </w:rPr>
+        <w:t xml:space="preserve"> </w:t>
+      </w:r>
+      <w:r>
+        <w:rPr>
+          <w:rFonts w:ascii="Courier New" w:eastAsia="Times New Roman" w:hAnsi="Courier New" w:cs="Courier New"/>
+          <w:color w:val="808080"/>
+          <w:sz w:val="18"/>
+          <w:szCs w:val="18"/>
+          <w:lang w:bidi="hi-IN"/>
+        </w:rPr>
+        <w:t xml:space="preserve">= </w:t>
+      </w:r>
+      <w:r>
+        <w:rPr>
+          <w:rFonts w:ascii="Courier New" w:eastAsia="Times New Roman" w:hAnsi="Courier New" w:cs="Courier New"/>
+          <w:color w:val="6A8759"/>
+          <w:sz w:val="18"/>
+          <w:szCs w:val="18"/>
+          <w:lang w:bidi="hi-IN"/>
+        </w:rPr>
+        <w:t>true</w:t>
+      </w:r>
+      <w:r>
+        <w:rPr>
+          <w:rFonts w:ascii="Courier New" w:eastAsia="Times New Roman" w:hAnsi="Courier New" w:cs="Courier New"/>
+          <w:color w:val="6A8759"/>
+          <w:sz w:val="18"/>
+          <w:szCs w:val="18"/>
+          <w:lang w:bidi="hi-IN"/>
+        </w:rPr>
+        <w:br/>
+      </w:r>
+      <w:proofErr w:type="spellStart"/>
+      <w:r>
+        <w:rPr>
+          <w:rFonts w:ascii="Courier New" w:eastAsia="Times New Roman" w:hAnsi="Courier New" w:cs="Courier New"/>
+          <w:color w:val="CC7832"/>
+          <w:sz w:val="18"/>
+          <w:szCs w:val="18"/>
+          <w:lang w:bidi="hi-IN"/>
+        </w:rPr>
+        <w:t>visibility_of_test_step_name</w:t>
+      </w:r>
+      <w:proofErr w:type="spellEnd"/>
+      <w:r>
+        <w:rPr>
+          <w:rFonts w:ascii="Courier New" w:eastAsia="Times New Roman" w:hAnsi="Courier New" w:cs="Courier New"/>
+          <w:color w:val="CC7832"/>
+          <w:sz w:val="18"/>
+          <w:szCs w:val="18"/>
+          <w:lang w:bidi="hi-IN"/>
+        </w:rPr>
+        <w:t xml:space="preserve"> </w:t>
+      </w:r>
+      <w:r>
+        <w:rPr>
+          <w:rFonts w:ascii="Courier New" w:eastAsia="Times New Roman" w:hAnsi="Courier New" w:cs="Courier New"/>
+          <w:color w:val="808080"/>
+          <w:sz w:val="18"/>
+          <w:szCs w:val="18"/>
+          <w:lang w:bidi="hi-IN"/>
+        </w:rPr>
+        <w:t xml:space="preserve">= </w:t>
+      </w:r>
+      <w:r>
+        <w:rPr>
+          <w:rFonts w:ascii="Courier New" w:eastAsia="Times New Roman" w:hAnsi="Courier New" w:cs="Courier New"/>
+          <w:color w:val="6A8759"/>
+          <w:sz w:val="18"/>
+          <w:szCs w:val="18"/>
+          <w:lang w:bidi="hi-IN"/>
+        </w:rPr>
+        <w:t>true</w:t>
+      </w:r>
+      <w:r>
+        <w:rPr>
+          <w:rFonts w:ascii="Courier New" w:eastAsia="Times New Roman" w:hAnsi="Courier New" w:cs="Courier New"/>
+          <w:color w:val="6A8759"/>
+          <w:sz w:val="18"/>
+          <w:szCs w:val="18"/>
+          <w:lang w:bidi="hi-IN"/>
+        </w:rPr>
+        <w:br/>
+      </w:r>
+      <w:proofErr w:type="spellStart"/>
+      <w:r>
+        <w:rPr>
+          <w:rFonts w:ascii="Courier New" w:eastAsia="Times New Roman" w:hAnsi="Courier New" w:cs="Courier New"/>
+          <w:color w:val="CC7832"/>
+          <w:sz w:val="18"/>
+          <w:szCs w:val="18"/>
+          <w:lang w:bidi="hi-IN"/>
+        </w:rPr>
+        <w:t>visibility_of_request</w:t>
+      </w:r>
+      <w:proofErr w:type="spellEnd"/>
+      <w:r>
+        <w:rPr>
+          <w:rFonts w:ascii="Courier New" w:eastAsia="Times New Roman" w:hAnsi="Courier New" w:cs="Courier New"/>
+          <w:color w:val="CC7832"/>
+          <w:sz w:val="18"/>
+          <w:szCs w:val="18"/>
+          <w:lang w:bidi="hi-IN"/>
+        </w:rPr>
+        <w:t xml:space="preserve"> </w:t>
+      </w:r>
+      <w:r>
+        <w:rPr>
+          <w:rFonts w:ascii="Courier New" w:eastAsia="Times New Roman" w:hAnsi="Courier New" w:cs="Courier New"/>
+          <w:color w:val="808080"/>
+          <w:sz w:val="18"/>
+          <w:szCs w:val="18"/>
+          <w:lang w:bidi="hi-IN"/>
+        </w:rPr>
+        <w:t xml:space="preserve">= </w:t>
+      </w:r>
+      <w:r>
+        <w:rPr>
+          <w:rFonts w:ascii="Courier New" w:eastAsia="Times New Roman" w:hAnsi="Courier New" w:cs="Courier New"/>
+          <w:color w:val="6A8759"/>
+          <w:sz w:val="18"/>
+          <w:szCs w:val="18"/>
+          <w:lang w:bidi="hi-IN"/>
+        </w:rPr>
+        <w:t>true</w:t>
+      </w:r>
+      <w:r>
+        <w:rPr>
+          <w:rFonts w:ascii="Courier New" w:eastAsia="Times New Roman" w:hAnsi="Courier New" w:cs="Courier New"/>
+          <w:color w:val="6A8759"/>
+          <w:sz w:val="18"/>
+          <w:szCs w:val="18"/>
+          <w:lang w:bidi="hi-IN"/>
+        </w:rPr>
+        <w:br/>
+      </w:r>
+      <w:proofErr w:type="spellStart"/>
+      <w:r>
+        <w:rPr>
+          <w:rFonts w:ascii="Courier New" w:eastAsia="Times New Roman" w:hAnsi="Courier New" w:cs="Courier New"/>
+          <w:color w:val="CC7832"/>
+          <w:sz w:val="18"/>
+          <w:szCs w:val="18"/>
+          <w:lang w:bidi="hi-IN"/>
+        </w:rPr>
+        <w:t>visibility_of_response</w:t>
+      </w:r>
+      <w:proofErr w:type="spellEnd"/>
+      <w:r>
+        <w:rPr>
+          <w:rFonts w:ascii="Courier New" w:eastAsia="Times New Roman" w:hAnsi="Courier New" w:cs="Courier New"/>
+          <w:color w:val="CC7832"/>
+          <w:sz w:val="18"/>
+          <w:szCs w:val="18"/>
+          <w:lang w:bidi="hi-IN"/>
+        </w:rPr>
+        <w:t xml:space="preserve"> </w:t>
+      </w:r>
+      <w:r>
+        <w:rPr>
+          <w:rFonts w:ascii="Courier New" w:eastAsia="Times New Roman" w:hAnsi="Courier New" w:cs="Courier New"/>
+          <w:color w:val="808080"/>
+          <w:sz w:val="18"/>
+          <w:szCs w:val="18"/>
+          <w:lang w:bidi="hi-IN"/>
+        </w:rPr>
+        <w:t xml:space="preserve">= </w:t>
+      </w:r>
+      <w:r>
+        <w:rPr>
+          <w:rFonts w:ascii="Courier New" w:eastAsia="Times New Roman" w:hAnsi="Courier New" w:cs="Courier New"/>
+          <w:color w:val="6A8759"/>
+          <w:sz w:val="18"/>
+          <w:szCs w:val="18"/>
+          <w:lang w:bidi="hi-IN"/>
+        </w:rPr>
+        <w:t>true</w:t>
+      </w:r>
+      <w:r>
+        <w:rPr>
+          <w:rFonts w:ascii="Courier New" w:eastAsia="Times New Roman" w:hAnsi="Courier New" w:cs="Courier New"/>
+          <w:color w:val="6A8759"/>
+          <w:sz w:val="18"/>
+          <w:szCs w:val="18"/>
+          <w:lang w:bidi="hi-IN"/>
+        </w:rPr>
+        <w:br/>
+      </w:r>
+      <w:proofErr w:type="spellStart"/>
+      <w:r>
+        <w:rPr>
+          <w:rFonts w:ascii="Courier New" w:eastAsia="Times New Roman" w:hAnsi="Courier New" w:cs="Courier New"/>
+          <w:color w:val="CC7832"/>
+          <w:sz w:val="18"/>
+          <w:szCs w:val="18"/>
+          <w:lang w:bidi="hi-IN"/>
+        </w:rPr>
+        <w:t>visibility_of_assertions</w:t>
+      </w:r>
+      <w:proofErr w:type="spellEnd"/>
+      <w:r>
+        <w:rPr>
+          <w:rFonts w:ascii="Courier New" w:eastAsia="Times New Roman" w:hAnsi="Courier New" w:cs="Courier New"/>
+          <w:color w:val="CC7832"/>
+          <w:sz w:val="18"/>
+          <w:szCs w:val="18"/>
+          <w:lang w:bidi="hi-IN"/>
+        </w:rPr>
+        <w:t xml:space="preserve"> </w:t>
+      </w:r>
+      <w:r>
+        <w:rPr>
+          <w:rFonts w:ascii="Courier New" w:eastAsia="Times New Roman" w:hAnsi="Courier New" w:cs="Courier New"/>
+          <w:color w:val="808080"/>
+          <w:sz w:val="18"/>
+          <w:szCs w:val="18"/>
+          <w:lang w:bidi="hi-IN"/>
+        </w:rPr>
+        <w:t xml:space="preserve">= </w:t>
+      </w:r>
+      <w:r>
+        <w:rPr>
+          <w:rFonts w:ascii="Courier New" w:eastAsia="Times New Roman" w:hAnsi="Courier New" w:cs="Courier New"/>
+          <w:color w:val="6A8759"/>
+          <w:sz w:val="18"/>
+          <w:szCs w:val="18"/>
+          <w:lang w:bidi="hi-IN"/>
+        </w:rPr>
+        <w:t>true</w:t>
+      </w:r>
+      <w:r>
+        <w:rPr>
+          <w:rFonts w:ascii="Courier New" w:eastAsia="Times New Roman" w:hAnsi="Courier New" w:cs="Courier New"/>
+          <w:color w:val="6A8759"/>
+          <w:sz w:val="18"/>
+          <w:szCs w:val="18"/>
+          <w:lang w:bidi="hi-IN"/>
+        </w:rPr>
+        <w:br/>
+      </w:r>
+      <w:proofErr w:type="spellStart"/>
+      <w:r>
+        <w:rPr>
+          <w:rFonts w:ascii="Courier New" w:eastAsia="Times New Roman" w:hAnsi="Courier New" w:cs="Courier New"/>
+          <w:color w:val="CC7832"/>
+          <w:sz w:val="18"/>
+          <w:szCs w:val="18"/>
+          <w:lang w:bidi="hi-IN"/>
+        </w:rPr>
+        <w:t>visibility_of_test_step_execution_result</w:t>
+      </w:r>
+      <w:proofErr w:type="spellEnd"/>
+      <w:r>
+        <w:rPr>
+          <w:rFonts w:ascii="Courier New" w:eastAsia="Times New Roman" w:hAnsi="Courier New" w:cs="Courier New"/>
+          <w:color w:val="CC7832"/>
+          <w:sz w:val="18"/>
+          <w:szCs w:val="18"/>
+          <w:lang w:bidi="hi-IN"/>
+        </w:rPr>
+        <w:t xml:space="preserve"> </w:t>
+      </w:r>
+      <w:r>
+        <w:rPr>
+          <w:rFonts w:ascii="Courier New" w:eastAsia="Times New Roman" w:hAnsi="Courier New" w:cs="Courier New"/>
+          <w:color w:val="808080"/>
+          <w:sz w:val="18"/>
+          <w:szCs w:val="18"/>
+          <w:lang w:bidi="hi-IN"/>
+        </w:rPr>
+        <w:t xml:space="preserve">= </w:t>
+      </w:r>
+      <w:r>
+        <w:rPr>
+          <w:rFonts w:ascii="Courier New" w:eastAsia="Times New Roman" w:hAnsi="Courier New" w:cs="Courier New"/>
+          <w:color w:val="6A8759"/>
+          <w:sz w:val="18"/>
+          <w:szCs w:val="18"/>
+          <w:lang w:bidi="hi-IN"/>
+        </w:rPr>
+        <w:t>true</w:t>
+      </w:r>
+      <w:r>
+        <w:rPr>
+          <w:rFonts w:ascii="Courier New" w:eastAsia="Times New Roman" w:hAnsi="Courier New" w:cs="Courier New"/>
+          <w:color w:val="6A8759"/>
+          <w:sz w:val="18"/>
+          <w:szCs w:val="18"/>
+          <w:lang w:bidi="hi-IN"/>
+        </w:rPr>
+        <w:br/>
+      </w:r>
+      <w:proofErr w:type="spellStart"/>
+      <w:r>
+        <w:rPr>
+          <w:rFonts w:ascii="Courier New" w:eastAsia="Times New Roman" w:hAnsi="Courier New" w:cs="Courier New"/>
+          <w:color w:val="CC7832"/>
+          <w:sz w:val="18"/>
+          <w:szCs w:val="18"/>
+          <w:lang w:bidi="hi-IN"/>
+        </w:rPr>
+        <w:t>visibility_of_test_step_execution_time</w:t>
+      </w:r>
+      <w:proofErr w:type="spellEnd"/>
+      <w:r>
+        <w:rPr>
+          <w:rFonts w:ascii="Courier New" w:eastAsia="Times New Roman" w:hAnsi="Courier New" w:cs="Courier New"/>
+          <w:color w:val="CC7832"/>
+          <w:sz w:val="18"/>
+          <w:szCs w:val="18"/>
+          <w:lang w:bidi="hi-IN"/>
+        </w:rPr>
+        <w:t xml:space="preserve"> </w:t>
+      </w:r>
+      <w:r>
+        <w:rPr>
+          <w:rFonts w:ascii="Courier New" w:eastAsia="Times New Roman" w:hAnsi="Courier New" w:cs="Courier New"/>
+          <w:color w:val="808080"/>
+          <w:sz w:val="18"/>
+          <w:szCs w:val="18"/>
+          <w:lang w:bidi="hi-IN"/>
+        </w:rPr>
+        <w:t xml:space="preserve">= </w:t>
+      </w:r>
+      <w:r>
+        <w:rPr>
+          <w:rFonts w:ascii="Courier New" w:eastAsia="Times New Roman" w:hAnsi="Courier New" w:cs="Courier New"/>
+          <w:color w:val="6A8759"/>
+          <w:sz w:val="18"/>
+          <w:szCs w:val="18"/>
+          <w:lang w:bidi="hi-IN"/>
+        </w:rPr>
+        <w:t>true</w:t>
+      </w:r>
+      <w:r>
+        <w:rPr>
+          <w:rFonts w:ascii="Courier New" w:eastAsia="Times New Roman" w:hAnsi="Courier New" w:cs="Courier New"/>
+          <w:color w:val="6A8759"/>
+          <w:sz w:val="18"/>
+          <w:szCs w:val="18"/>
+          <w:lang w:bidi="hi-IN"/>
+        </w:rPr>
+        <w:br/>
+      </w:r>
+      <w:proofErr w:type="spellStart"/>
+      <w:r>
+        <w:rPr>
+          <w:rFonts w:ascii="Courier New" w:eastAsia="Times New Roman" w:hAnsi="Courier New" w:cs="Courier New"/>
+          <w:color w:val="CC7832"/>
+          <w:sz w:val="18"/>
+          <w:szCs w:val="18"/>
+          <w:lang w:bidi="hi-IN"/>
+        </w:rPr>
+        <w:t>visibility_of_end_point</w:t>
+      </w:r>
+      <w:proofErr w:type="spellEnd"/>
+      <w:r>
+        <w:rPr>
+          <w:rFonts w:ascii="Courier New" w:eastAsia="Times New Roman" w:hAnsi="Courier New" w:cs="Courier New"/>
+          <w:color w:val="CC7832"/>
+          <w:sz w:val="18"/>
+          <w:szCs w:val="18"/>
+          <w:lang w:bidi="hi-IN"/>
+        </w:rPr>
+        <w:t xml:space="preserve"> </w:t>
+      </w:r>
+      <w:r>
+        <w:rPr>
+          <w:rFonts w:ascii="Courier New" w:eastAsia="Times New Roman" w:hAnsi="Courier New" w:cs="Courier New"/>
+          <w:color w:val="808080"/>
+          <w:sz w:val="18"/>
+          <w:szCs w:val="18"/>
+          <w:lang w:bidi="hi-IN"/>
+        </w:rPr>
+        <w:t xml:space="preserve">= </w:t>
+      </w:r>
+      <w:r>
+        <w:rPr>
+          <w:rFonts w:ascii="Courier New" w:eastAsia="Times New Roman" w:hAnsi="Courier New" w:cs="Courier New"/>
+          <w:color w:val="6A8759"/>
+          <w:sz w:val="18"/>
+          <w:szCs w:val="18"/>
+          <w:lang w:bidi="hi-IN"/>
+        </w:rPr>
+        <w:t>false</w:t>
+      </w:r>
+    </w:p>
+    <w:p/>
     <w:p>
       <w:r>
         <w:rPr>
           <w:noProof/>
+          <w:lang w:bidi="hi-IN"/>
         </w:rPr>
         <w:drawing>
           <wp:anchor distT="0" distB="0" distL="114300" distR="114300" simplePos="0" relativeHeight="251687936" behindDoc="0" locked="0" layoutInCell="1" allowOverlap="1" wp14:anchorId="0BE8442A" wp14:editId="688BB1AF">
             <wp:simplePos x="0" y="0"/>
             <wp:positionH relativeFrom="column">
-              <wp:posOffset>457200</wp:posOffset>
+              <wp:posOffset>361950</wp:posOffset>
             </wp:positionH>
             <wp:positionV relativeFrom="paragraph">
-              <wp:posOffset>9525</wp:posOffset>
+              <wp:posOffset>10795</wp:posOffset>
             </wp:positionV>
-            <wp:extent cx="5934075" cy="3162300"/>
-            <wp:effectExtent l="0" t="0" r="9525" b="0"/>
+            <wp:extent cx="5933440" cy="3162300"/>
+            <wp:effectExtent l="0" t="0" r="0" b="0"/>
             <wp:wrapSquare wrapText="bothSides"/>
             <wp:docPr id="27" name="Picture 27"/>
             <wp:cNvGraphicFramePr>
@@ -2477,7 +3124,6 @@
                         </a:ext>
                       </a:extLst>
                     </a:blip>
-                    <a:srcRect/>
                     <a:stretch>
                       <a:fillRect/>
                     </a:stretch>
@@ -2485,7 +3131,7 @@
                   <pic:spPr bwMode="auto">
                     <a:xfrm>
                       <a:off x="0" y="0"/>
-                      <a:ext cx="5934075" cy="3162300"/>
+                      <a:ext cx="5933440" cy="3162300"/>
                     </a:xfrm>
                     <a:prstGeom prst="rect">
                       <a:avLst/>
@@ -2572,6 +3218,11 @@
       <w:r>
         <w:br/>
       </w:r>
+    </w:p>
+    <w:p/>
+    <w:p/>
+    <w:p/>
+    <w:p>
       <w:r>
         <w:br/>
       </w:r>
@@ -2585,6 +3236,7 @@
         </w:numPr>
       </w:pPr>
       <w:r>
+        <w:lastRenderedPageBreak/>
         <w:t>In that Specification file, add following lines</w:t>
       </w:r>
     </w:p>
@@ -2607,6 +3259,7 @@
           <w:color w:val="CC7832"/>
           <w:sz w:val="18"/>
           <w:szCs w:val="18"/>
+          <w:lang w:bidi="hi-IN"/>
         </w:rPr>
         <mc:AlternateContent>
           <mc:Choice Requires="wps">
@@ -2685,6 +3338,7 @@
           <w:color w:val="CC7832"/>
           <w:sz w:val="18"/>
           <w:szCs w:val="18"/>
+          <w:lang w:bidi="hi-IN"/>
         </w:rPr>
         <mc:AlternateContent>
           <mc:Choice Requires="wps">
@@ -2759,6 +3413,7 @@
           <w:color w:val="CC7832"/>
           <w:sz w:val="18"/>
           <w:szCs w:val="18"/>
+          <w:lang w:bidi="hi-IN"/>
         </w:rPr>
         <mc:AlternateContent>
           <mc:Choice Requires="wps">
@@ -2844,6 +3499,7 @@
           <w:color w:val="CC7832"/>
           <w:sz w:val="18"/>
           <w:szCs w:val="18"/>
+          <w:lang w:bidi="hi-IN"/>
         </w:rPr>
         <mc:AlternateContent>
           <mc:Choice Requires="wps">
@@ -3137,26 +3793,59 @@
       <w:r>
         <w:tab/>
       </w:r>
+      <w:r>
+        <w:rPr>
+          <w:b/>
+        </w:rPr>
+        <w:t xml:space="preserve">SoapUI </w:t>
+      </w:r>
       <w:proofErr w:type="spellStart"/>
       <w:r>
         <w:rPr>
           <w:b/>
         </w:rPr>
-        <w:t>SoapUI</w:t>
+        <w:t>TestSuite</w:t>
       </w:r>
       <w:proofErr w:type="spellEnd"/>
       <w:r>
         <w:rPr>
           <w:b/>
         </w:rPr>
-        <w:t xml:space="preserve"> </w:t>
+        <w:t xml:space="preserve"> Name</w:t>
+      </w:r>
+      <w:r>
+        <w:tab/>
+      </w:r>
+      <w:r>
+        <w:tab/>
+      </w:r>
+      <w:r>
+        <w:tab/>
+      </w:r>
+      <w:r>
+        <w:tab/>
+      </w:r>
+      <w:r>
+        <w:tab/>
+      </w:r>
+      <w:r>
+        <w:tab/>
+      </w:r>
+      <w:r>
+        <w:tab/>
+      </w:r>
+      <w:r>
+        <w:rPr>
+          <w:b/>
+        </w:rPr>
+        <w:t xml:space="preserve">SoapUI </w:t>
       </w:r>
       <w:proofErr w:type="spellStart"/>
       <w:r>
         <w:rPr>
           <w:b/>
         </w:rPr>
-        <w:t>TestSuite</w:t>
+        <w:t>TestCase</w:t>
       </w:r>
       <w:proofErr w:type="spellEnd"/>
       <w:r>
@@ -3165,55 +3854,13 @@
         </w:rPr>
         <w:t xml:space="preserve"> Name</w:t>
       </w:r>
-      <w:r>
-        <w:tab/>
-      </w:r>
-      <w:r>
-        <w:tab/>
-      </w:r>
-      <w:r>
-        <w:tab/>
-      </w:r>
-      <w:r>
-        <w:tab/>
-      </w:r>
-      <w:r>
-        <w:tab/>
-      </w:r>
-      <w:r>
-        <w:tab/>
-      </w:r>
-      <w:r>
-        <w:tab/>
-      </w:r>
-      <w:proofErr w:type="spellStart"/>
-      <w:r>
+    </w:p>
+    <w:p>
+      <w:pPr>
         <w:rPr>
           <w:b/>
         </w:rPr>
-        <w:t>SoapUI</w:t>
-      </w:r>
-      <w:proofErr w:type="spellEnd"/>
-      <w:r>
-        <w:rPr>
-          <w:b/>
-        </w:rPr>
-        <w:t xml:space="preserve"> </w:t>
-      </w:r>
-      <w:proofErr w:type="spellStart"/>
-      <w:r>
-        <w:rPr>
-          <w:b/>
-        </w:rPr>
-        <w:t>TestCase</w:t>
-      </w:r>
-      <w:proofErr w:type="spellEnd"/>
-      <w:r>
-        <w:rPr>
-          <w:b/>
-        </w:rPr>
-        <w:t xml:space="preserve"> Name</w:t>
-      </w:r>
+      </w:pPr>
     </w:p>
     <w:p>
       <w:pPr>
@@ -3226,8 +3873,8 @@
       <w:r>
         <w:rPr>
           <w:noProof/>
-        </w:rPr>
-        <w:lastRenderedPageBreak/>
+          <w:lang w:bidi="hi-IN"/>
+        </w:rPr>
         <w:drawing>
           <wp:anchor distT="0" distB="0" distL="114300" distR="114300" simplePos="0" relativeHeight="251670528" behindDoc="0" locked="0" layoutInCell="1" allowOverlap="1" wp14:anchorId="74B87369" wp14:editId="63308AFD">
             <wp:simplePos x="0" y="0"/>
@@ -3338,7 +3985,9 @@
       <w:r>
         <w:rPr>
           <w:noProof/>
-        </w:rPr>
+          <w:lang w:bidi="hi-IN"/>
+        </w:rPr>
+        <w:lastRenderedPageBreak/>
         <w:drawing>
           <wp:anchor distT="0" distB="0" distL="114300" distR="114300" simplePos="0" relativeHeight="251682816" behindDoc="0" locked="0" layoutInCell="1" allowOverlap="1" wp14:anchorId="6951AE54" wp14:editId="7D99CCB7">
             <wp:simplePos x="0" y="0"/>
@@ -3407,16 +4056,11 @@
       </w:r>
     </w:p>
     <w:p>
-      <w:pPr>
-        <w:pStyle w:val="ListParagraph"/>
-      </w:pPr>
-    </w:p>
-    <w:p>
       <w:r>
         <w:rPr>
           <w:noProof/>
-        </w:rPr>
-        <w:lastRenderedPageBreak/>
+          <w:lang w:bidi="hi-IN"/>
+        </w:rPr>
         <mc:AlternateContent>
           <mc:Choice Requires="wpg">
             <w:drawing>
@@ -3560,7 +4204,6 @@
         </mc:AlternateContent>
       </w:r>
     </w:p>
-    <w:p/>
     <w:p>
       <w:pPr>
         <w:pStyle w:val="ListParagraph"/>
@@ -3625,15 +4268,7 @@
         <w:t xml:space="preserve">: </w:t>
       </w:r>
       <w:r>
-        <w:t xml:space="preserve">HTML Report Generation for </w:t>
-      </w:r>
-      <w:proofErr w:type="spellStart"/>
-      <w:r>
-        <w:t>SoapUI</w:t>
-      </w:r>
-      <w:proofErr w:type="spellEnd"/>
-      <w:r>
-        <w:t xml:space="preserve"> XML Execution</w:t>
+        <w:t>HTML Report Generation for SoapUI XML Execution</w:t>
       </w:r>
     </w:p>
     <w:sectPr>
@@ -3715,7 +4350,7 @@
             <w:bCs/>
             <w:noProof/>
           </w:rPr>
-          <w:t>12</w:t>
+          <w:t>11</w:t>
         </w:r>
         <w:r>
           <w:rPr>
@@ -4890,7 +5525,7 @@
 </file>
 
 <file path=customXml/itemProps1.xml><?xml version="1.0" encoding="utf-8"?>
-<ds:datastoreItem xmlns:ds="http://schemas.openxmlformats.org/officeDocument/2006/customXml" ds:itemID="{9DA844D2-D497-4248-AD17-8F572BB88B9A}">
+<ds:datastoreItem xmlns:ds="http://schemas.openxmlformats.org/officeDocument/2006/customXml" ds:itemID="{5D9C6514-F6AF-4889-9F14-C3FBFC39829E}">
   <ds:schemaRefs>
     <ds:schemaRef ds:uri="http://schemas.openxmlformats.org/officeDocument/2006/bibliography"/>
   </ds:schemaRefs>

</xml_diff>